<commit_message>
Modified the report file so that we know who is doing what. Basic Changes only there.
</commit_message>
<xml_diff>
--- a/Log/Report.docx
+++ b/Log/Report.docx
@@ -37,15 +37,12 @@
         </w:sectPr>
       </w:pPr>
     </w:p>
-    <w:p>
-      <w:r>
-        <w:t>Table of contents</w:t>
-      </w:r>
-    </w:p>
     <w:p/>
     <w:sdt>
       <w:sdtPr>
         <w:rPr>
+          <w:b/>
+          <w:bCs/>
           <w:lang w:val="sv-SE"/>
         </w:rPr>
         <w:id w:val="8089489"/>
@@ -56,25 +53,15 @@
       </w:sdtPr>
       <w:sdtEndPr>
         <w:rPr>
-          <w:rFonts w:asciiTheme="minorHAnsi" w:eastAsiaTheme="minorHAnsi" w:hAnsiTheme="minorHAnsi" w:cstheme="minorBidi"/>
           <w:b w:val="0"/>
           <w:bCs w:val="0"/>
-          <w:color w:val="auto"/>
-          <w:sz w:val="24"/>
-          <w:szCs w:val="24"/>
-          <w:lang w:val="en-US" w:eastAsia="en-US"/>
+          <w:lang w:val="en-US"/>
         </w:rPr>
       </w:sdtEndPr>
       <w:sdtContent>
         <w:p>
-          <w:pPr>
-            <w:pStyle w:val="Innehllsfrteckningsrubrik"/>
-          </w:pPr>
-          <w:r>
-            <w:rPr>
-              <w:lang w:val="sv-SE"/>
-            </w:rPr>
-            <w:t>Innehållsförteckning</w:t>
+          <w:r>
+            <w:t>Table of contents</w:t>
           </w:r>
         </w:p>
         <w:p>
@@ -124,7 +111,7 @@
             <w:rPr>
               <w:noProof/>
             </w:rPr>
-            <w:instrText xml:space="preserve"> PAGEREF _Toc282259270 \h </w:instrText>
+            <w:instrText xml:space="preserve"> PAGEREF _Toc282773192 \h </w:instrText>
           </w:r>
           <w:r>
             <w:rPr>
@@ -169,7 +156,7 @@
             <w:rPr>
               <w:noProof/>
             </w:rPr>
-            <w:t>Background</w:t>
+            <w:t>Background – Kike?</w:t>
           </w:r>
           <w:r>
             <w:rPr>
@@ -187,7 +174,7 @@
             <w:rPr>
               <w:noProof/>
             </w:rPr>
-            <w:instrText xml:space="preserve"> PAGEREF _Toc282259271 \h </w:instrText>
+            <w:instrText xml:space="preserve"> PAGEREF _Toc282773193 \h </w:instrText>
           </w:r>
           <w:r>
             <w:rPr>
@@ -232,7 +219,7 @@
             <w:rPr>
               <w:noProof/>
             </w:rPr>
-            <w:t>Purpose</w:t>
+            <w:t>Purpose – Kike?</w:t>
           </w:r>
           <w:r>
             <w:rPr>
@@ -250,7 +237,7 @@
             <w:rPr>
               <w:noProof/>
             </w:rPr>
-            <w:instrText xml:space="preserve"> PAGEREF _Toc282259272 \h </w:instrText>
+            <w:instrText xml:space="preserve"> PAGEREF _Toc282773194 \h </w:instrText>
           </w:r>
           <w:r>
             <w:rPr>
@@ -295,7 +282,7 @@
             <w:rPr>
               <w:noProof/>
             </w:rPr>
-            <w:t>Material</w:t>
+            <w:t>Material – Hampus?</w:t>
           </w:r>
           <w:r>
             <w:rPr>
@@ -313,7 +300,7 @@
             <w:rPr>
               <w:noProof/>
             </w:rPr>
-            <w:instrText xml:space="preserve"> PAGEREF _Toc282259273 \h </w:instrText>
+            <w:instrText xml:space="preserve"> PAGEREF _Toc282773195 \h </w:instrText>
           </w:r>
           <w:r>
             <w:rPr>
@@ -358,7 +345,7 @@
             <w:rPr>
               <w:noProof/>
             </w:rPr>
-            <w:t>Method</w:t>
+            <w:t>Method- Sergiu?</w:t>
           </w:r>
           <w:r>
             <w:rPr>
@@ -376,7 +363,7 @@
             <w:rPr>
               <w:noProof/>
             </w:rPr>
-            <w:instrText xml:space="preserve"> PAGEREF _Toc282259274 \h </w:instrText>
+            <w:instrText xml:space="preserve"> PAGEREF _Toc282773196 \h </w:instrText>
           </w:r>
           <w:r>
             <w:rPr>
@@ -422,7 +409,7 @@
             <w:rPr>
               <w:noProof/>
             </w:rPr>
-            <w:t>Body/result</w:t>
+            <w:t>Body/result – ALL?</w:t>
           </w:r>
           <w:r>
             <w:rPr>
@@ -440,7 +427,7 @@
             <w:rPr>
               <w:noProof/>
             </w:rPr>
-            <w:instrText xml:space="preserve"> PAGEREF _Toc282259275 \h </w:instrText>
+            <w:instrText xml:space="preserve"> PAGEREF _Toc282773197 \h </w:instrText>
           </w:r>
           <w:r>
             <w:rPr>
@@ -486,7 +473,7 @@
             <w:rPr>
               <w:noProof/>
             </w:rPr>
-            <w:t>Conclusion and disscusion</w:t>
+            <w:t>Conclusion and disscusion – ALL?</w:t>
           </w:r>
           <w:r>
             <w:rPr>
@@ -504,7 +491,7 @@
             <w:rPr>
               <w:noProof/>
             </w:rPr>
-            <w:instrText xml:space="preserve"> PAGEREF _Toc282259276 \h </w:instrText>
+            <w:instrText xml:space="preserve"> PAGEREF _Toc282773198 \h </w:instrText>
           </w:r>
           <w:r>
             <w:rPr>
@@ -550,7 +537,7 @@
             <w:rPr>
               <w:noProof/>
             </w:rPr>
-            <w:t>Sources</w:t>
+            <w:t>Sources – Kevin?</w:t>
           </w:r>
           <w:r>
             <w:rPr>
@@ -568,7 +555,7 @@
             <w:rPr>
               <w:noProof/>
             </w:rPr>
-            <w:instrText xml:space="preserve"> PAGEREF _Toc282259277 \h </w:instrText>
+            <w:instrText xml:space="preserve"> PAGEREF _Toc282773199 \h </w:instrText>
           </w:r>
           <w:r>
             <w:rPr>
@@ -616,7 +603,7 @@
       <w:pPr>
         <w:pStyle w:val="Rubrik1"/>
       </w:pPr>
-      <w:bookmarkStart w:id="0" w:name="_Toc282259270"/>
+      <w:bookmarkStart w:id="0" w:name="_Toc282773192"/>
       <w:r>
         <w:t>Introduction</w:t>
       </w:r>
@@ -630,12 +617,16 @@
       <w:r>
         <w:tab/>
       </w:r>
-      <w:bookmarkStart w:id="1" w:name="_Toc282259271"/>
+      <w:bookmarkStart w:id="1" w:name="_Toc282773193"/>
       <w:r>
         <w:t>Background</w:t>
       </w:r>
+      <w:r>
+        <w:t xml:space="preserve"> – Kike?</w:t>
+      </w:r>
       <w:bookmarkEnd w:id="1"/>
     </w:p>
+    <w:p/>
     <w:p/>
     <w:p>
       <w:pPr>
@@ -644,9 +635,12 @@
       <w:r>
         <w:tab/>
       </w:r>
-      <w:bookmarkStart w:id="2" w:name="_Toc282259272"/>
+      <w:bookmarkStart w:id="2" w:name="_Toc282773194"/>
       <w:r>
         <w:t>Purpose</w:t>
+      </w:r>
+      <w:r>
+        <w:t xml:space="preserve"> – Kike?</w:t>
       </w:r>
       <w:bookmarkEnd w:id="2"/>
     </w:p>
@@ -658,13 +652,55 @@
       <w:r>
         <w:tab/>
       </w:r>
-      <w:bookmarkStart w:id="3" w:name="_Toc282259273"/>
+      <w:bookmarkStart w:id="3" w:name="_Toc282773195"/>
       <w:r>
         <w:t>Material</w:t>
       </w:r>
+      <w:r>
+        <w:t xml:space="preserve"> – Hampus?</w:t>
+      </w:r>
       <w:bookmarkEnd w:id="3"/>
     </w:p>
-    <w:p/>
+    <w:p>
+      <w:r>
+        <w:t xml:space="preserve">Netbeans </w:t>
+      </w:r>
+    </w:p>
+    <w:p>
+      <w:r>
+        <w:t>Stackoverflow</w:t>
+      </w:r>
+    </w:p>
+    <w:p>
+      <w:r>
+        <w:t>Java docs</w:t>
+      </w:r>
+    </w:p>
+    <w:p>
+      <w:r>
+        <w:t>Github (the end)</w:t>
+      </w:r>
+    </w:p>
+    <w:p>
+      <w:r>
+        <w:t>Facebook</w:t>
+      </w:r>
+    </w:p>
+    <w:p>
+      <w:r>
+        <w:t>Maven</w:t>
+      </w:r>
+    </w:p>
+    <w:p>
+      <w:r>
+        <w:t>Dropbox</w:t>
+      </w:r>
+    </w:p>
+    <w:p>
+      <w:r>
+        <w:t>Email</w:t>
+      </w:r>
+    </w:p>
     <w:p>
       <w:pPr>
         <w:pStyle w:val="Rubrik2"/>
@@ -672,12 +708,36 @@
       <w:r>
         <w:tab/>
       </w:r>
-      <w:bookmarkStart w:id="4" w:name="_Toc282259274"/>
+      <w:bookmarkStart w:id="4" w:name="_Toc282773196"/>
       <w:r>
         <w:t>Method</w:t>
       </w:r>
+      <w:r>
+        <w:t>- Sergiu?</w:t>
+      </w:r>
       <w:bookmarkEnd w:id="4"/>
     </w:p>
+    <w:p>
+      <w:r>
+        <w:t>Spring</w:t>
+      </w:r>
+    </w:p>
+    <w:p>
+      <w:r>
+        <w:t>MVC</w:t>
+      </w:r>
+    </w:p>
+    <w:p>
+      <w:r>
+        <w:t>Agile process</w:t>
+      </w:r>
+    </w:p>
+    <w:p>
+      <w:r>
+        <w:t>Scrum</w:t>
+      </w:r>
+    </w:p>
+    <w:p/>
     <w:p/>
     <w:p>
       <w:pPr>
@@ -686,12 +746,63 @@
       <w:r>
         <w:br w:type="page"/>
       </w:r>
-      <w:bookmarkStart w:id="5" w:name="_Toc282259275"/>
+      <w:bookmarkStart w:id="5" w:name="_Toc282773197"/>
       <w:r>
         <w:t>Body/result</w:t>
       </w:r>
+      <w:r>
+        <w:t xml:space="preserve"> – ALL?</w:t>
+      </w:r>
       <w:bookmarkEnd w:id="5"/>
     </w:p>
+    <w:p/>
+    <w:p>
+      <w:pPr>
+        <w:rPr>
+          <w:rFonts w:ascii="Helvetica" w:hAnsi="Helvetica"/>
+          <w:color w:val="000000"/>
+          <w:sz w:val="22"/>
+          <w:szCs w:val="22"/>
+          <w:shd w:val="clear" w:color="auto" w:fill="FFFFFF"/>
+          <w:lang w:eastAsia="sv-SE"/>
+        </w:rPr>
+      </w:pPr>
+      <w:r>
+        <w:rPr>
+          <w:rFonts w:ascii="Helvetica" w:hAnsi="Helvetica"/>
+          <w:color w:val="000000"/>
+          <w:sz w:val="22"/>
+          <w:szCs w:val="22"/>
+          <w:shd w:val="clear" w:color="auto" w:fill="FFFFFF"/>
+          <w:lang w:eastAsia="sv-SE"/>
+        </w:rPr>
+        <w:t>what you did</w:t>
+      </w:r>
+    </w:p>
+    <w:p>
+      <w:pPr>
+        <w:rPr>
+          <w:rFonts w:ascii="Helvetica" w:hAnsi="Helvetica"/>
+          <w:color w:val="000000"/>
+          <w:sz w:val="22"/>
+          <w:szCs w:val="22"/>
+          <w:shd w:val="clear" w:color="auto" w:fill="FFFFFF"/>
+          <w:lang w:eastAsia="sv-SE"/>
+        </w:rPr>
+      </w:pPr>
+      <w:r>
+        <w:rPr>
+          <w:rFonts w:ascii="Helvetica" w:hAnsi="Helvetica"/>
+          <w:color w:val="000000"/>
+          <w:sz w:val="22"/>
+          <w:szCs w:val="22"/>
+          <w:shd w:val="clear" w:color="auto" w:fill="FFFFFF"/>
+          <w:lang w:eastAsia="sv-SE"/>
+        </w:rPr>
+        <w:t>how you did it</w:t>
+      </w:r>
+    </w:p>
+    <w:p/>
     <w:p>
       <w:pPr>
         <w:pStyle w:val="Rubrik1"/>
@@ -699,18 +810,94 @@
       <w:r>
         <w:br w:type="page"/>
       </w:r>
-      <w:bookmarkStart w:id="6" w:name="_Toc282259276"/>
-      <w:r>
-        <w:t xml:space="preserve">Conclusion and </w:t>
-      </w:r>
-      <w:proofErr w:type="spellStart"/>
-      <w:r>
-        <w:t>disscusion</w:t>
+      <w:bookmarkStart w:id="6" w:name="_Toc282773198"/>
+      <w:r>
+        <w:t>Conclusion and disscusion</w:t>
+      </w:r>
+      <w:r>
+        <w:t xml:space="preserve"> – ALL?</w:t>
       </w:r>
       <w:bookmarkEnd w:id="6"/>
-      <w:proofErr w:type="spellEnd"/>
     </w:p>
     <w:p/>
+    <w:p>
+      <w:pPr>
+        <w:rPr>
+          <w:rFonts w:ascii="Helvetica" w:hAnsi="Helvetica"/>
+          <w:color w:val="000000"/>
+          <w:sz w:val="22"/>
+          <w:szCs w:val="22"/>
+          <w:shd w:val="clear" w:color="auto" w:fill="FFFFFF"/>
+          <w:lang w:eastAsia="sv-SE"/>
+        </w:rPr>
+      </w:pPr>
+      <w:r>
+        <w:rPr>
+          <w:rFonts w:ascii="Helvetica" w:hAnsi="Helvetica"/>
+          <w:color w:val="000000"/>
+          <w:sz w:val="22"/>
+          <w:szCs w:val="22"/>
+          <w:shd w:val="clear" w:color="auto" w:fill="FFFFFF"/>
+          <w:lang w:eastAsia="sv-SE"/>
+        </w:rPr>
+        <w:t>- what major problems you faced</w:t>
+      </w:r>
+    </w:p>
+    <w:p>
+      <w:pPr>
+        <w:rPr>
+          <w:rFonts w:ascii="Helvetica" w:hAnsi="Helvetica"/>
+          <w:color w:val="000000"/>
+          <w:sz w:val="22"/>
+          <w:szCs w:val="22"/>
+          <w:shd w:val="clear" w:color="auto" w:fill="FFFFFF"/>
+          <w:lang w:eastAsia="sv-SE"/>
+        </w:rPr>
+      </w:pPr>
+      <w:r>
+        <w:rPr>
+          <w:rFonts w:ascii="Helvetica" w:hAnsi="Helvetica"/>
+          <w:color w:val="000000"/>
+          <w:sz w:val="22"/>
+          <w:szCs w:val="22"/>
+          <w:shd w:val="clear" w:color="auto" w:fill="FFFFFF"/>
+          <w:lang w:eastAsia="sv-SE"/>
+        </w:rPr>
+        <w:t xml:space="preserve">- </w:t>
+      </w:r>
+      <w:r>
+        <w:rPr>
+          <w:rFonts w:ascii="Helvetica" w:hAnsi="Helvetica"/>
+          <w:color w:val="000000"/>
+          <w:sz w:val="22"/>
+          <w:szCs w:val="22"/>
+          <w:shd w:val="clear" w:color="auto" w:fill="FFFFFF"/>
+          <w:lang w:eastAsia="sv-SE"/>
+        </w:rPr>
+        <w:t>how you overcame these</w:t>
+      </w:r>
+    </w:p>
+    <w:p>
+      <w:pPr>
+        <w:rPr>
+          <w:rFonts w:ascii="Times" w:hAnsi="Times"/>
+          <w:sz w:val="20"/>
+          <w:szCs w:val="20"/>
+          <w:lang w:eastAsia="sv-SE"/>
+        </w:rPr>
+      </w:pPr>
+      <w:r>
+        <w:rPr>
+          <w:rFonts w:ascii="Helvetica" w:hAnsi="Helvetica"/>
+          <w:color w:val="000000"/>
+          <w:sz w:val="22"/>
+          <w:szCs w:val="22"/>
+          <w:shd w:val="clear" w:color="auto" w:fill="FFFFFF"/>
+          <w:lang w:eastAsia="sv-SE"/>
+        </w:rPr>
+        <w:t>- how would we do it differently?</w:t>
+      </w:r>
+    </w:p>
     <w:p>
       <w:pPr>
         <w:pStyle w:val="Rubrik1"/>
@@ -718,9 +905,12 @@
       <w:r>
         <w:br w:type="page"/>
       </w:r>
-      <w:bookmarkStart w:id="7" w:name="_Toc282259277"/>
+      <w:bookmarkStart w:id="7" w:name="_Toc282773199"/>
       <w:r>
         <w:t>Sources</w:t>
+      </w:r>
+      <w:r>
+        <w:t xml:space="preserve"> – Kevin?</w:t>
       </w:r>
       <w:bookmarkEnd w:id="7"/>
     </w:p>
@@ -806,7 +996,7 @@
         <w:rStyle w:val="Sidnummer"/>
         <w:noProof/>
       </w:rPr>
-      <w:t>i</w:t>
+      <w:t>1</w:t>
     </w:r>
     <w:r>
       <w:rPr>
@@ -837,144 +1027,9 @@
     </w:rPrDefault>
     <w:pPrDefault/>
   </w:docDefaults>
-  <w:latentStyles w:defLockedState="0" w:defUIPriority="99" w:defSemiHidden="1" w:defUnhideWhenUsed="1" w:defQFormat="0" w:count="276">
-    <w:lsdException w:name="Normal" w:semiHidden="0" w:uiPriority="0" w:unhideWhenUsed="0" w:qFormat="1"/>
-    <w:lsdException w:name="heading 1" w:semiHidden="0" w:uiPriority="9" w:unhideWhenUsed="0" w:qFormat="1"/>
-    <w:lsdException w:name="heading 2" w:uiPriority="9" w:qFormat="1"/>
-    <w:lsdException w:name="heading 3" w:uiPriority="9" w:qFormat="1"/>
-    <w:lsdException w:name="heading 4" w:uiPriority="9" w:qFormat="1"/>
-    <w:lsdException w:name="heading 5" w:uiPriority="9" w:qFormat="1"/>
-    <w:lsdException w:name="heading 6" w:uiPriority="9" w:qFormat="1"/>
-    <w:lsdException w:name="heading 7" w:uiPriority="9" w:qFormat="1"/>
-    <w:lsdException w:name="heading 8" w:uiPriority="9" w:qFormat="1"/>
-    <w:lsdException w:name="heading 9" w:uiPriority="9" w:qFormat="1"/>
+  <w:latentStyles w:defLockedState="0" w:defUIPriority="0" w:defSemiHidden="0" w:defUnhideWhenUsed="0" w:defQFormat="0" w:count="276">
     <w:lsdException w:name="toc 1" w:uiPriority="39"/>
     <w:lsdException w:name="toc 2" w:uiPriority="39"/>
-    <w:lsdException w:name="toc 3" w:uiPriority="39"/>
-    <w:lsdException w:name="toc 4" w:uiPriority="39"/>
-    <w:lsdException w:name="toc 5" w:uiPriority="39"/>
-    <w:lsdException w:name="toc 6" w:uiPriority="39"/>
-    <w:lsdException w:name="toc 7" w:uiPriority="39"/>
-    <w:lsdException w:name="toc 8" w:uiPriority="39"/>
-    <w:lsdException w:name="toc 9" w:uiPriority="39"/>
-    <w:lsdException w:name="caption" w:uiPriority="35" w:qFormat="1"/>
-    <w:lsdException w:name="Title" w:semiHidden="0" w:uiPriority="10" w:unhideWhenUsed="0" w:qFormat="1"/>
-    <w:lsdException w:name="Default Paragraph Font" w:uiPriority="1"/>
-    <w:lsdException w:name="Subtitle" w:semiHidden="0" w:uiPriority="11" w:unhideWhenUsed="0" w:qFormat="1"/>
-    <w:lsdException w:name="Strong" w:semiHidden="0" w:uiPriority="22" w:unhideWhenUsed="0" w:qFormat="1"/>
-    <w:lsdException w:name="Emphasis" w:semiHidden="0" w:uiPriority="20" w:unhideWhenUsed="0" w:qFormat="1"/>
-    <w:lsdException w:name="Table Grid" w:semiHidden="0" w:uiPriority="59" w:unhideWhenUsed="0"/>
-    <w:lsdException w:name="Placeholder Text" w:unhideWhenUsed="0"/>
-    <w:lsdException w:name="No Spacing" w:uiPriority="1" w:unhideWhenUsed="0" w:qFormat="1"/>
-    <w:lsdException w:name="Light Shading" w:semiHidden="0" w:uiPriority="60" w:unhideWhenUsed="0"/>
-    <w:lsdException w:name="Light List" w:semiHidden="0" w:uiPriority="61" w:unhideWhenUsed="0"/>
-    <w:lsdException w:name="Light Grid" w:semiHidden="0" w:uiPriority="62" w:unhideWhenUsed="0"/>
-    <w:lsdException w:name="Medium Shading 1" w:semiHidden="0" w:uiPriority="63" w:unhideWhenUsed="0"/>
-    <w:lsdException w:name="Medium Shading 2" w:semiHidden="0" w:uiPriority="64" w:unhideWhenUsed="0"/>
-    <w:lsdException w:name="Medium List 1" w:semiHidden="0" w:uiPriority="65" w:unhideWhenUsed="0"/>
-    <w:lsdException w:name="Medium List 2" w:semiHidden="0" w:uiPriority="66" w:unhideWhenUsed="0"/>
-    <w:lsdException w:name="Medium Grid 1" w:semiHidden="0" w:uiPriority="67" w:unhideWhenUsed="0"/>
-    <w:lsdException w:name="Medium Grid 2" w:semiHidden="0" w:uiPriority="68" w:unhideWhenUsed="0"/>
-    <w:lsdException w:name="Medium Grid 3" w:semiHidden="0" w:uiPriority="69" w:unhideWhenUsed="0"/>
-    <w:lsdException w:name="Dark List" w:semiHidden="0" w:uiPriority="70" w:unhideWhenUsed="0"/>
-    <w:lsdException w:name="Colorful Shading" w:semiHidden="0" w:uiPriority="71" w:unhideWhenUsed="0"/>
-    <w:lsdException w:name="Colorful List" w:semiHidden="0" w:uiPriority="72" w:unhideWhenUsed="0"/>
-    <w:lsdException w:name="Colorful Grid" w:semiHidden="0" w:uiPriority="73" w:unhideWhenUsed="0"/>
-    <w:lsdException w:name="Light Shading Accent 1" w:semiHidden="0" w:uiPriority="60" w:unhideWhenUsed="0"/>
-    <w:lsdException w:name="Light List Accent 1" w:semiHidden="0" w:uiPriority="61" w:unhideWhenUsed="0"/>
-    <w:lsdException w:name="Light Grid Accent 1" w:semiHidden="0" w:uiPriority="62" w:unhideWhenUsed="0"/>
-    <w:lsdException w:name="Medium Shading 1 Accent 1" w:semiHidden="0" w:uiPriority="63" w:unhideWhenUsed="0"/>
-    <w:lsdException w:name="Medium Shading 2 Accent 1" w:semiHidden="0" w:uiPriority="64" w:unhideWhenUsed="0"/>
-    <w:lsdException w:name="Medium List 1 Accent 1" w:semiHidden="0" w:uiPriority="65" w:unhideWhenUsed="0"/>
-    <w:lsdException w:name="Revision" w:unhideWhenUsed="0"/>
-    <w:lsdException w:name="List Paragraph" w:semiHidden="0" w:uiPriority="34" w:unhideWhenUsed="0" w:qFormat="1"/>
-    <w:lsdException w:name="Quote" w:semiHidden="0" w:uiPriority="29" w:unhideWhenUsed="0" w:qFormat="1"/>
-    <w:lsdException w:name="Intense Quote" w:semiHidden="0" w:uiPriority="30" w:unhideWhenUsed="0" w:qFormat="1"/>
-    <w:lsdException w:name="Medium List 2 Accent 1" w:semiHidden="0" w:uiPriority="66" w:unhideWhenUsed="0"/>
-    <w:lsdException w:name="Medium Grid 1 Accent 1" w:semiHidden="0" w:uiPriority="67" w:unhideWhenUsed="0"/>
-    <w:lsdException w:name="Medium Grid 2 Accent 1" w:semiHidden="0" w:uiPriority="68" w:unhideWhenUsed="0"/>
-    <w:lsdException w:name="Medium Grid 3 Accent 1" w:semiHidden="0" w:uiPriority="69" w:unhideWhenUsed="0"/>
-    <w:lsdException w:name="Dark List Accent 1" w:semiHidden="0" w:uiPriority="70" w:unhideWhenUsed="0"/>
-    <w:lsdException w:name="Colorful Shading Accent 1" w:semiHidden="0" w:uiPriority="71" w:unhideWhenUsed="0"/>
-    <w:lsdException w:name="Colorful List Accent 1" w:semiHidden="0" w:uiPriority="72" w:unhideWhenUsed="0"/>
-    <w:lsdException w:name="Colorful Grid Accent 1" w:semiHidden="0" w:uiPriority="73" w:unhideWhenUsed="0"/>
-    <w:lsdException w:name="Light Shading Accent 2" w:semiHidden="0" w:uiPriority="60" w:unhideWhenUsed="0"/>
-    <w:lsdException w:name="Light List Accent 2" w:semiHidden="0" w:uiPriority="61" w:unhideWhenUsed="0"/>
-    <w:lsdException w:name="Light Grid Accent 2" w:semiHidden="0" w:uiPriority="62" w:unhideWhenUsed="0"/>
-    <w:lsdException w:name="Medium Shading 1 Accent 2" w:semiHidden="0" w:uiPriority="63" w:unhideWhenUsed="0"/>
-    <w:lsdException w:name="Medium Shading 2 Accent 2" w:semiHidden="0" w:uiPriority="64" w:unhideWhenUsed="0"/>
-    <w:lsdException w:name="Medium List 1 Accent 2" w:semiHidden="0" w:uiPriority="65" w:unhideWhenUsed="0"/>
-    <w:lsdException w:name="Medium List 2 Accent 2" w:semiHidden="0" w:uiPriority="66" w:unhideWhenUsed="0"/>
-    <w:lsdException w:name="Medium Grid 1 Accent 2" w:semiHidden="0" w:uiPriority="67" w:unhideWhenUsed="0"/>
-    <w:lsdException w:name="Medium Grid 2 Accent 2" w:semiHidden="0" w:uiPriority="68" w:unhideWhenUsed="0"/>
-    <w:lsdException w:name="Medium Grid 3 Accent 2" w:semiHidden="0" w:uiPriority="69" w:unhideWhenUsed="0"/>
-    <w:lsdException w:name="Dark List Accent 2" w:semiHidden="0" w:uiPriority="70" w:unhideWhenUsed="0"/>
-    <w:lsdException w:name="Colorful Shading Accent 2" w:semiHidden="0" w:uiPriority="71" w:unhideWhenUsed="0"/>
-    <w:lsdException w:name="Colorful List Accent 2" w:semiHidden="0" w:uiPriority="72" w:unhideWhenUsed="0"/>
-    <w:lsdException w:name="Colorful Grid Accent 2" w:semiHidden="0" w:uiPriority="73" w:unhideWhenUsed="0"/>
-    <w:lsdException w:name="Light Shading Accent 3" w:semiHidden="0" w:uiPriority="60" w:unhideWhenUsed="0"/>
-    <w:lsdException w:name="Light List Accent 3" w:semiHidden="0" w:uiPriority="61" w:unhideWhenUsed="0"/>
-    <w:lsdException w:name="Light Grid Accent 3" w:semiHidden="0" w:uiPriority="62" w:unhideWhenUsed="0"/>
-    <w:lsdException w:name="Medium Shading 1 Accent 3" w:semiHidden="0" w:uiPriority="63" w:unhideWhenUsed="0"/>
-    <w:lsdException w:name="Medium Shading 2 Accent 3" w:semiHidden="0" w:uiPriority="64" w:unhideWhenUsed="0"/>
-    <w:lsdException w:name="Medium List 1 Accent 3" w:semiHidden="0" w:uiPriority="65" w:unhideWhenUsed="0"/>
-    <w:lsdException w:name="Medium List 2 Accent 3" w:semiHidden="0" w:uiPriority="66" w:unhideWhenUsed="0"/>
-    <w:lsdException w:name="Medium Grid 1 Accent 3" w:semiHidden="0" w:uiPriority="67" w:unhideWhenUsed="0"/>
-    <w:lsdException w:name="Medium Grid 2 Accent 3" w:semiHidden="0" w:uiPriority="68" w:unhideWhenUsed="0"/>
-    <w:lsdException w:name="Medium Grid 3 Accent 3" w:semiHidden="0" w:uiPriority="69" w:unhideWhenUsed="0"/>
-    <w:lsdException w:name="Dark List Accent 3" w:semiHidden="0" w:uiPriority="70" w:unhideWhenUsed="0"/>
-    <w:lsdException w:name="Colorful Shading Accent 3" w:semiHidden="0" w:uiPriority="71" w:unhideWhenUsed="0"/>
-    <w:lsdException w:name="Colorful List Accent 3" w:semiHidden="0" w:uiPriority="72" w:unhideWhenUsed="0"/>
-    <w:lsdException w:name="Colorful Grid Accent 3" w:semiHidden="0" w:uiPriority="73" w:unhideWhenUsed="0"/>
-    <w:lsdException w:name="Light Shading Accent 4" w:semiHidden="0" w:uiPriority="60" w:unhideWhenUsed="0"/>
-    <w:lsdException w:name="Light List Accent 4" w:semiHidden="0" w:uiPriority="61" w:unhideWhenUsed="0"/>
-    <w:lsdException w:name="Light Grid Accent 4" w:semiHidden="0" w:uiPriority="62" w:unhideWhenUsed="0"/>
-    <w:lsdException w:name="Medium Shading 1 Accent 4" w:semiHidden="0" w:uiPriority="63" w:unhideWhenUsed="0"/>
-    <w:lsdException w:name="Medium Shading 2 Accent 4" w:semiHidden="0" w:uiPriority="64" w:unhideWhenUsed="0"/>
-    <w:lsdException w:name="Medium List 1 Accent 4" w:semiHidden="0" w:uiPriority="65" w:unhideWhenUsed="0"/>
-    <w:lsdException w:name="Medium List 2 Accent 4" w:semiHidden="0" w:uiPriority="66" w:unhideWhenUsed="0"/>
-    <w:lsdException w:name="Medium Grid 1 Accent 4" w:semiHidden="0" w:uiPriority="67" w:unhideWhenUsed="0"/>
-    <w:lsdException w:name="Medium Grid 2 Accent 4" w:semiHidden="0" w:uiPriority="68" w:unhideWhenUsed="0"/>
-    <w:lsdException w:name="Medium Grid 3 Accent 4" w:semiHidden="0" w:uiPriority="69" w:unhideWhenUsed="0"/>
-    <w:lsdException w:name="Dark List Accent 4" w:semiHidden="0" w:uiPriority="70" w:unhideWhenUsed="0"/>
-    <w:lsdException w:name="Colorful Shading Accent 4" w:semiHidden="0" w:uiPriority="71" w:unhideWhenUsed="0"/>
-    <w:lsdException w:name="Colorful List Accent 4" w:semiHidden="0" w:uiPriority="72" w:unhideWhenUsed="0"/>
-    <w:lsdException w:name="Colorful Grid Accent 4" w:semiHidden="0" w:uiPriority="73" w:unhideWhenUsed="0"/>
-    <w:lsdException w:name="Light Shading Accent 5" w:semiHidden="0" w:uiPriority="60" w:unhideWhenUsed="0"/>
-    <w:lsdException w:name="Light List Accent 5" w:semiHidden="0" w:uiPriority="61" w:unhideWhenUsed="0"/>
-    <w:lsdException w:name="Light Grid Accent 5" w:semiHidden="0" w:uiPriority="62" w:unhideWhenUsed="0"/>
-    <w:lsdException w:name="Medium Shading 1 Accent 5" w:semiHidden="0" w:uiPriority="63" w:unhideWhenUsed="0"/>
-    <w:lsdException w:name="Medium Shading 2 Accent 5" w:semiHidden="0" w:uiPriority="64" w:unhideWhenUsed="0"/>
-    <w:lsdException w:name="Medium List 1 Accent 5" w:semiHidden="0" w:uiPriority="65" w:unhideWhenUsed="0"/>
-    <w:lsdException w:name="Medium List 2 Accent 5" w:semiHidden="0" w:uiPriority="66" w:unhideWhenUsed="0"/>
-    <w:lsdException w:name="Medium Grid 1 Accent 5" w:semiHidden="0" w:uiPriority="67" w:unhideWhenUsed="0"/>
-    <w:lsdException w:name="Medium Grid 2 Accent 5" w:semiHidden="0" w:uiPriority="68" w:unhideWhenUsed="0"/>
-    <w:lsdException w:name="Medium Grid 3 Accent 5" w:semiHidden="0" w:uiPriority="69" w:unhideWhenUsed="0"/>
-    <w:lsdException w:name="Dark List Accent 5" w:semiHidden="0" w:uiPriority="70" w:unhideWhenUsed="0"/>
-    <w:lsdException w:name="Colorful Shading Accent 5" w:semiHidden="0" w:uiPriority="71" w:unhideWhenUsed="0"/>
-    <w:lsdException w:name="Colorful List Accent 5" w:semiHidden="0" w:uiPriority="72" w:unhideWhenUsed="0"/>
-    <w:lsdException w:name="Colorful Grid Accent 5" w:semiHidden="0" w:uiPriority="73" w:unhideWhenUsed="0"/>
-    <w:lsdException w:name="Light Shading Accent 6" w:semiHidden="0" w:uiPriority="60" w:unhideWhenUsed="0"/>
-    <w:lsdException w:name="Light List Accent 6" w:semiHidden="0" w:uiPriority="61" w:unhideWhenUsed="0"/>
-    <w:lsdException w:name="Light Grid Accent 6" w:semiHidden="0" w:uiPriority="62" w:unhideWhenUsed="0"/>
-    <w:lsdException w:name="Medium Shading 1 Accent 6" w:semiHidden="0" w:uiPriority="63" w:unhideWhenUsed="0"/>
-    <w:lsdException w:name="Medium Shading 2 Accent 6" w:semiHidden="0" w:uiPriority="64" w:unhideWhenUsed="0"/>
-    <w:lsdException w:name="Medium List 1 Accent 6" w:semiHidden="0" w:uiPriority="65" w:unhideWhenUsed="0"/>
-    <w:lsdException w:name="Medium List 2 Accent 6" w:semiHidden="0" w:uiPriority="66" w:unhideWhenUsed="0"/>
-    <w:lsdException w:name="Medium Grid 1 Accent 6" w:semiHidden="0" w:uiPriority="67" w:unhideWhenUsed="0"/>
-    <w:lsdException w:name="Medium Grid 2 Accent 6" w:semiHidden="0" w:uiPriority="68" w:unhideWhenUsed="0"/>
-    <w:lsdException w:name="Medium Grid 3 Accent 6" w:semiHidden="0" w:uiPriority="69" w:unhideWhenUsed="0"/>
-    <w:lsdException w:name="Dark List Accent 6" w:semiHidden="0" w:uiPriority="70" w:unhideWhenUsed="0"/>
-    <w:lsdException w:name="Colorful Shading Accent 6" w:semiHidden="0" w:uiPriority="71" w:unhideWhenUsed="0"/>
-    <w:lsdException w:name="Colorful List Accent 6" w:semiHidden="0" w:uiPriority="72" w:unhideWhenUsed="0"/>
-    <w:lsdException w:name="Colorful Grid Accent 6" w:semiHidden="0" w:uiPriority="73" w:unhideWhenUsed="0"/>
-    <w:lsdException w:name="Subtle Emphasis" w:semiHidden="0" w:uiPriority="19" w:unhideWhenUsed="0" w:qFormat="1"/>
-    <w:lsdException w:name="Intense Emphasis" w:semiHidden="0" w:uiPriority="21" w:unhideWhenUsed="0" w:qFormat="1"/>
-    <w:lsdException w:name="Subtle Reference" w:semiHidden="0" w:uiPriority="31" w:unhideWhenUsed="0" w:qFormat="1"/>
-    <w:lsdException w:name="Intense Reference" w:semiHidden="0" w:uiPriority="32" w:unhideWhenUsed="0" w:qFormat="1"/>
-    <w:lsdException w:name="Book Title" w:semiHidden="0" w:uiPriority="33" w:unhideWhenUsed="0" w:qFormat="1"/>
-    <w:lsdException w:name="Bibliography" w:uiPriority="37"/>
-    <w:lsdException w:name="TOC Heading" w:uiPriority="39" w:qFormat="1"/>
   </w:latentStyles>
   <w:style w:type="paragraph" w:default="1" w:styleId="Normal">
     <w:name w:val="Normal"/>

</xml_diff>

<commit_message>
Added the background and purpose sections to the report.
</commit_message>
<xml_diff>
--- a/Log/Report.docx
+++ b/Log/Report.docx
@@ -3,13 +3,24 @@
 <w:document xmlns:mo="http://schemas.microsoft.com/office/mac/office/2008/main" xmlns:ve="http://schemas.openxmlformats.org/markup-compatibility/2006" xmlns:mv="urn:schemas-microsoft-com:mac:vml" xmlns:o="urn:schemas-microsoft-com:office:office" xmlns:r="http://schemas.openxmlformats.org/officeDocument/2006/relationships" xmlns:m="http://schemas.openxmlformats.org/officeDocument/2006/math" xmlns:v="urn:schemas-microsoft-com:vml" xmlns:wp="http://schemas.openxmlformats.org/drawingml/2006/wordprocessingDrawing" xmlns:w10="urn:schemas-microsoft-com:office:word" xmlns:w="http://schemas.openxmlformats.org/wordprocessingml/2006/main" xmlns:wne="http://schemas.microsoft.com/office/word/2006/wordml">
   <w:body>
     <w:p>
+      <w:pPr>
+        <w:spacing w:line="360" w:lineRule="auto"/>
+        <w:jc w:val="both"/>
+      </w:pPr>
       <w:r>
         <w:t>Title page</w:t>
       </w:r>
     </w:p>
-    <w:p/>
-    <w:p>
-      <w:pPr>
+    <w:p>
+      <w:pPr>
+        <w:spacing w:line="360" w:lineRule="auto"/>
+        <w:jc w:val="both"/>
+      </w:pPr>
+    </w:p>
+    <w:p>
+      <w:pPr>
+        <w:spacing w:line="360" w:lineRule="auto"/>
+        <w:jc w:val="both"/>
         <w:sectPr>
           <w:footerReference w:type="even" r:id="rId4"/>
           <w:footerReference w:type="default" r:id="rId5"/>
@@ -22,13 +33,24 @@
       </w:pPr>
     </w:p>
     <w:p>
+      <w:pPr>
+        <w:spacing w:line="360" w:lineRule="auto"/>
+        <w:jc w:val="both"/>
+      </w:pPr>
       <w:r>
         <w:t>Abstract</w:t>
       </w:r>
     </w:p>
-    <w:p/>
-    <w:p>
-      <w:pPr>
+    <w:p>
+      <w:pPr>
+        <w:spacing w:line="360" w:lineRule="auto"/>
+        <w:jc w:val="both"/>
+      </w:pPr>
+    </w:p>
+    <w:p>
+      <w:pPr>
+        <w:spacing w:line="360" w:lineRule="auto"/>
+        <w:jc w:val="both"/>
         <w:sectPr>
           <w:pgSz w:w="11900" w:h="16840"/>
           <w:pgMar w:top="1417" w:right="1417" w:bottom="1417" w:left="1417" w:header="708" w:footer="708" w:gutter="0"/>
@@ -37,13 +59,17 @@
         </w:sectPr>
       </w:pPr>
     </w:p>
-    <w:p/>
+    <w:p>
+      <w:pPr>
+        <w:spacing w:line="360" w:lineRule="auto"/>
+        <w:jc w:val="both"/>
+      </w:pPr>
+    </w:p>
     <w:sdt>
       <w:sdtPr>
         <w:rPr>
           <w:b/>
           <w:bCs/>
-          <w:lang w:val="sv-SE"/>
         </w:rPr>
         <w:id w:val="8089489"/>
         <w:docPartObj>
@@ -55,11 +81,14 @@
         <w:rPr>
           <w:b w:val="0"/>
           <w:bCs w:val="0"/>
-          <w:lang w:val="en-US"/>
         </w:rPr>
       </w:sdtEndPr>
       <w:sdtContent>
         <w:p>
+          <w:pPr>
+            <w:spacing w:line="360" w:lineRule="auto"/>
+            <w:jc w:val="both"/>
+          </w:pPr>
           <w:r>
             <w:t>Table of contents</w:t>
           </w:r>
@@ -70,6 +99,8 @@
             <w:tabs>
               <w:tab w:val="right" w:leader="dot" w:pos="9056"/>
             </w:tabs>
+            <w:spacing w:line="360" w:lineRule="auto"/>
+            <w:jc w:val="both"/>
             <w:rPr>
               <w:rFonts w:eastAsiaTheme="minorEastAsia"/>
               <w:b w:val="0"/>
@@ -143,6 +174,8 @@
             <w:tabs>
               <w:tab w:val="right" w:leader="dot" w:pos="9056"/>
             </w:tabs>
+            <w:spacing w:line="360" w:lineRule="auto"/>
+            <w:jc w:val="both"/>
             <w:rPr>
               <w:rFonts w:eastAsiaTheme="minorEastAsia"/>
               <w:smallCaps w:val="0"/>
@@ -206,6 +239,8 @@
             <w:tabs>
               <w:tab w:val="right" w:leader="dot" w:pos="9056"/>
             </w:tabs>
+            <w:spacing w:line="360" w:lineRule="auto"/>
+            <w:jc w:val="both"/>
             <w:rPr>
               <w:rFonts w:eastAsiaTheme="minorEastAsia"/>
               <w:smallCaps w:val="0"/>
@@ -269,6 +304,8 @@
             <w:tabs>
               <w:tab w:val="right" w:leader="dot" w:pos="9056"/>
             </w:tabs>
+            <w:spacing w:line="360" w:lineRule="auto"/>
+            <w:jc w:val="both"/>
             <w:rPr>
               <w:rFonts w:eastAsiaTheme="minorEastAsia"/>
               <w:smallCaps w:val="0"/>
@@ -332,6 +369,8 @@
             <w:tabs>
               <w:tab w:val="right" w:leader="dot" w:pos="9056"/>
             </w:tabs>
+            <w:spacing w:line="360" w:lineRule="auto"/>
+            <w:jc w:val="both"/>
             <w:rPr>
               <w:rFonts w:eastAsiaTheme="minorEastAsia"/>
               <w:smallCaps w:val="0"/>
@@ -395,6 +434,8 @@
             <w:tabs>
               <w:tab w:val="right" w:leader="dot" w:pos="9056"/>
             </w:tabs>
+            <w:spacing w:line="360" w:lineRule="auto"/>
+            <w:jc w:val="both"/>
             <w:rPr>
               <w:rFonts w:eastAsiaTheme="minorEastAsia"/>
               <w:b w:val="0"/>
@@ -459,6 +500,8 @@
             <w:tabs>
               <w:tab w:val="right" w:leader="dot" w:pos="9056"/>
             </w:tabs>
+            <w:spacing w:line="360" w:lineRule="auto"/>
+            <w:jc w:val="both"/>
             <w:rPr>
               <w:rFonts w:eastAsiaTheme="minorEastAsia"/>
               <w:b w:val="0"/>
@@ -523,6 +566,8 @@
             <w:tabs>
               <w:tab w:val="right" w:leader="dot" w:pos="9056"/>
             </w:tabs>
+            <w:spacing w:line="360" w:lineRule="auto"/>
+            <w:jc w:val="both"/>
             <w:rPr>
               <w:rFonts w:eastAsiaTheme="minorEastAsia"/>
               <w:b w:val="0"/>
@@ -582,15 +627,26 @@
           </w:r>
         </w:p>
         <w:p>
+          <w:pPr>
+            <w:spacing w:line="360" w:lineRule="auto"/>
+            <w:jc w:val="both"/>
+          </w:pPr>
           <w:r>
             <w:fldChar w:fldCharType="end"/>
           </w:r>
         </w:p>
       </w:sdtContent>
     </w:sdt>
-    <w:p/>
-    <w:p>
-      <w:pPr>
+    <w:p>
+      <w:pPr>
+        <w:spacing w:line="360" w:lineRule="auto"/>
+        <w:jc w:val="both"/>
+      </w:pPr>
+    </w:p>
+    <w:p>
+      <w:pPr>
+        <w:spacing w:line="360" w:lineRule="auto"/>
+        <w:jc w:val="both"/>
         <w:sectPr>
           <w:pgSz w:w="11900" w:h="16840"/>
           <w:pgMar w:top="1417" w:right="1417" w:bottom="1417" w:left="1417" w:header="708" w:footer="708" w:gutter="0"/>
@@ -602,6 +658,8 @@
     <w:p>
       <w:pPr>
         <w:pStyle w:val="Rubrik1"/>
+        <w:spacing w:line="360" w:lineRule="auto"/>
+        <w:jc w:val="both"/>
       </w:pPr>
       <w:bookmarkStart w:id="0" w:name="_Toc282773192"/>
       <w:r>
@@ -609,105 +667,182 @@
       </w:r>
       <w:bookmarkEnd w:id="0"/>
     </w:p>
-    <w:p/>
+    <w:p>
+      <w:pPr>
+        <w:spacing w:line="360" w:lineRule="auto"/>
+        <w:jc w:val="both"/>
+      </w:pPr>
+    </w:p>
     <w:p>
       <w:pPr>
         <w:pStyle w:val="Rubrik2"/>
+        <w:spacing w:line="360" w:lineRule="auto"/>
+        <w:jc w:val="both"/>
+      </w:pPr>
+      <w:bookmarkStart w:id="1" w:name="_Toc282773193"/>
+      <w:r>
+        <w:t>Background</w:t>
+      </w:r>
+      <w:bookmarkEnd w:id="1"/>
+    </w:p>
+    <w:p>
+      <w:pPr>
+        <w:spacing w:line="360" w:lineRule="auto"/>
+        <w:ind w:firstLine="1304"/>
+        <w:jc w:val="both"/>
+      </w:pPr>
+      <w:r>
+        <w:t xml:space="preserve">With </w:t>
+      </w:r>
+      <w:r>
+        <w:t xml:space="preserve">many types of resources in the area, with plenty of seafood from the coast, fresh vegetables form the south and mushrooms from the northeast it is not weird that Gothenburg is rich in its food culture. There are </w:t>
+      </w:r>
+      <w:r>
+        <w:t>more than 650 restaurants in the Gothenburg city area and over 300 more restaurants in the surrounding areas</w:t>
+      </w:r>
+      <w:r>
+        <w:t xml:space="preserve">, so </w:t>
+      </w:r>
+      <w:r>
+        <w:t xml:space="preserve">Gothenburg is definitely a restaurant rich city. </w:t>
+      </w:r>
+      <w:r>
+        <w:t xml:space="preserve"> There are four exclusive Michelin stars awarded restaurants. </w:t>
+      </w:r>
+      <w:r>
+        <w:t>There are plenty of streets that are food and entertainment oriented and the culture incentivizes you to enjoy them. With the classis Swedish fika, the brunch, lunch and dinner, restaurants and cafes have a big influence in the social life of the Gothenburg inhabitants.</w:t>
+      </w:r>
+    </w:p>
+    <w:p>
+      <w:pPr>
+        <w:pStyle w:val="Rubrik2"/>
+        <w:spacing w:line="360" w:lineRule="auto"/>
+        <w:jc w:val="both"/>
+      </w:pPr>
+      <w:bookmarkStart w:id="2" w:name="_Toc282773194"/>
+      <w:r>
+        <w:t>Purpose</w:t>
+      </w:r>
+      <w:bookmarkEnd w:id="2"/>
+    </w:p>
+    <w:p>
+      <w:pPr>
+        <w:spacing w:line="360" w:lineRule="auto"/>
+        <w:ind w:firstLine="1304"/>
+        <w:jc w:val="both"/>
+      </w:pPr>
+      <w:r>
+        <w:t xml:space="preserve">The purpose of the project is to have a more centralized and simple way to find the type of restaurant you want to visit at a specific point in time.  The application will help the customer find a restaurant based on different parameters. It will also provide a way to rate them and to store those reviews in order to remember which restaurants they have visited and what they thought about it. From the restaurant owner point of view, the application will help the owner to see first hand what customers </w:t>
+      </w:r>
+      <w:r>
+        <w:t xml:space="preserve">thought about their experience and </w:t>
+      </w:r>
+      <w:r>
+        <w:t>to modify the information provided along with the restaurant.</w:t>
+      </w:r>
+      <w:r>
+        <w:t xml:space="preserve">  The application is targeted for restaurant owner who want to reach their customers in a better way and for people who want a tool to find the right restaurant experience they were looking for.</w:t>
+      </w:r>
+    </w:p>
+    <w:p>
+      <w:pPr>
+        <w:pStyle w:val="Rubrik2"/>
+        <w:spacing w:line="360" w:lineRule="auto"/>
+        <w:jc w:val="both"/>
       </w:pPr>
       <w:r>
         <w:tab/>
       </w:r>
-      <w:bookmarkStart w:id="1" w:name="_Toc282773193"/>
-      <w:r>
-        <w:t>Background</w:t>
-      </w:r>
-      <w:r>
-        <w:t xml:space="preserve"> – Kike?</w:t>
-      </w:r>
-      <w:bookmarkEnd w:id="1"/>
-    </w:p>
-    <w:p/>
-    <w:p/>
+      <w:bookmarkStart w:id="3" w:name="_Toc282773195"/>
+      <w:r>
+        <w:t>Material</w:t>
+      </w:r>
+      <w:r>
+        <w:t xml:space="preserve"> – Hampus?</w:t>
+      </w:r>
+      <w:bookmarkEnd w:id="3"/>
+    </w:p>
+    <w:p>
+      <w:pPr>
+        <w:spacing w:line="360" w:lineRule="auto"/>
+        <w:jc w:val="both"/>
+      </w:pPr>
+      <w:r>
+        <w:t xml:space="preserve">Netbeans </w:t>
+      </w:r>
+    </w:p>
+    <w:p>
+      <w:pPr>
+        <w:spacing w:line="360" w:lineRule="auto"/>
+        <w:jc w:val="both"/>
+      </w:pPr>
+      <w:r>
+        <w:t>Stackoverflow</w:t>
+      </w:r>
+    </w:p>
+    <w:p>
+      <w:pPr>
+        <w:spacing w:line="360" w:lineRule="auto"/>
+        <w:jc w:val="both"/>
+      </w:pPr>
+      <w:r>
+        <w:t>Java docs</w:t>
+      </w:r>
+    </w:p>
+    <w:p>
+      <w:pPr>
+        <w:spacing w:line="360" w:lineRule="auto"/>
+        <w:jc w:val="both"/>
+      </w:pPr>
+      <w:r>
+        <w:t>Github (the end)</w:t>
+      </w:r>
+    </w:p>
+    <w:p>
+      <w:pPr>
+        <w:spacing w:line="360" w:lineRule="auto"/>
+        <w:jc w:val="both"/>
+      </w:pPr>
+      <w:r>
+        <w:t>Facebook</w:t>
+      </w:r>
+    </w:p>
+    <w:p>
+      <w:pPr>
+        <w:spacing w:line="360" w:lineRule="auto"/>
+        <w:jc w:val="both"/>
+      </w:pPr>
+      <w:r>
+        <w:t>Maven</w:t>
+      </w:r>
+    </w:p>
+    <w:p>
+      <w:pPr>
+        <w:spacing w:line="360" w:lineRule="auto"/>
+        <w:jc w:val="both"/>
+      </w:pPr>
+      <w:r>
+        <w:t>Dropbox</w:t>
+      </w:r>
+    </w:p>
+    <w:p>
+      <w:pPr>
+        <w:spacing w:line="360" w:lineRule="auto"/>
+        <w:jc w:val="both"/>
+      </w:pPr>
+      <w:r>
+        <w:t>Email</w:t>
+      </w:r>
+    </w:p>
     <w:p>
       <w:pPr>
         <w:pStyle w:val="Rubrik2"/>
+        <w:spacing w:line="360" w:lineRule="auto"/>
+        <w:jc w:val="both"/>
       </w:pPr>
       <w:r>
         <w:tab/>
       </w:r>
-      <w:bookmarkStart w:id="2" w:name="_Toc282773194"/>
-      <w:r>
-        <w:t>Purpose</w:t>
-      </w:r>
-      <w:r>
-        <w:t xml:space="preserve"> – Kike?</w:t>
-      </w:r>
-      <w:bookmarkEnd w:id="2"/>
-    </w:p>
-    <w:p/>
-    <w:p>
-      <w:pPr>
-        <w:pStyle w:val="Rubrik2"/>
-      </w:pPr>
-      <w:r>
-        <w:tab/>
-      </w:r>
-      <w:bookmarkStart w:id="3" w:name="_Toc282773195"/>
-      <w:r>
-        <w:t>Material</w:t>
-      </w:r>
-      <w:r>
-        <w:t xml:space="preserve"> – Hampus?</w:t>
-      </w:r>
-      <w:bookmarkEnd w:id="3"/>
-    </w:p>
-    <w:p>
-      <w:r>
-        <w:t xml:space="preserve">Netbeans </w:t>
-      </w:r>
-    </w:p>
-    <w:p>
-      <w:r>
-        <w:t>Stackoverflow</w:t>
-      </w:r>
-    </w:p>
-    <w:p>
-      <w:r>
-        <w:t>Java docs</w:t>
-      </w:r>
-    </w:p>
-    <w:p>
-      <w:r>
-        <w:t>Github (the end)</w:t>
-      </w:r>
-    </w:p>
-    <w:p>
-      <w:r>
-        <w:t>Facebook</w:t>
-      </w:r>
-    </w:p>
-    <w:p>
-      <w:r>
-        <w:t>Maven</w:t>
-      </w:r>
-    </w:p>
-    <w:p>
-      <w:r>
-        <w:t>Dropbox</w:t>
-      </w:r>
-    </w:p>
-    <w:p>
-      <w:r>
-        <w:t>Email</w:t>
-      </w:r>
-    </w:p>
-    <w:p>
-      <w:pPr>
-        <w:pStyle w:val="Rubrik2"/>
-      </w:pPr>
-      <w:r>
-        <w:tab/>
-      </w:r>
       <w:bookmarkStart w:id="4" w:name="_Toc282773196"/>
       <w:r>
         <w:t>Method</w:t>
@@ -718,30 +853,58 @@
       <w:bookmarkEnd w:id="4"/>
     </w:p>
     <w:p>
+      <w:pPr>
+        <w:spacing w:line="360" w:lineRule="auto"/>
+        <w:jc w:val="both"/>
+      </w:pPr>
       <w:r>
         <w:t>Spring</w:t>
       </w:r>
     </w:p>
     <w:p>
+      <w:pPr>
+        <w:spacing w:line="360" w:lineRule="auto"/>
+        <w:jc w:val="both"/>
+      </w:pPr>
       <w:r>
         <w:t>MVC</w:t>
       </w:r>
     </w:p>
     <w:p>
+      <w:pPr>
+        <w:spacing w:line="360" w:lineRule="auto"/>
+        <w:jc w:val="both"/>
+      </w:pPr>
       <w:r>
         <w:t>Agile process</w:t>
       </w:r>
     </w:p>
     <w:p>
+      <w:pPr>
+        <w:spacing w:line="360" w:lineRule="auto"/>
+        <w:jc w:val="both"/>
+      </w:pPr>
       <w:r>
         <w:t>Scrum</w:t>
       </w:r>
     </w:p>
-    <w:p/>
-    <w:p/>
+    <w:p>
+      <w:pPr>
+        <w:spacing w:line="360" w:lineRule="auto"/>
+        <w:jc w:val="both"/>
+      </w:pPr>
+    </w:p>
+    <w:p>
+      <w:pPr>
+        <w:spacing w:line="360" w:lineRule="auto"/>
+        <w:jc w:val="both"/>
+      </w:pPr>
+    </w:p>
     <w:p>
       <w:pPr>
         <w:pStyle w:val="Rubrik1"/>
+        <w:spacing w:line="360" w:lineRule="auto"/>
+        <w:jc w:val="both"/>
       </w:pPr>
       <w:r>
         <w:br w:type="page"/>
@@ -755,9 +918,16 @@
       </w:r>
       <w:bookmarkEnd w:id="5"/>
     </w:p>
-    <w:p/>
-    <w:p>
-      <w:pPr>
+    <w:p>
+      <w:pPr>
+        <w:spacing w:line="360" w:lineRule="auto"/>
+        <w:jc w:val="both"/>
+      </w:pPr>
+    </w:p>
+    <w:p>
+      <w:pPr>
+        <w:spacing w:line="360" w:lineRule="auto"/>
+        <w:jc w:val="both"/>
         <w:rPr>
           <w:rFonts w:ascii="Helvetica" w:hAnsi="Helvetica"/>
           <w:color w:val="000000"/>
@@ -781,6 +951,8 @@
     </w:p>
     <w:p>
       <w:pPr>
+        <w:spacing w:line="360" w:lineRule="auto"/>
+        <w:jc w:val="both"/>
         <w:rPr>
           <w:rFonts w:ascii="Helvetica" w:hAnsi="Helvetica"/>
           <w:color w:val="000000"/>
@@ -802,10 +974,17 @@
         <w:t>how you did it</w:t>
       </w:r>
     </w:p>
-    <w:p/>
+    <w:p>
+      <w:pPr>
+        <w:spacing w:line="360" w:lineRule="auto"/>
+        <w:jc w:val="both"/>
+      </w:pPr>
+    </w:p>
     <w:p>
       <w:pPr>
         <w:pStyle w:val="Rubrik1"/>
+        <w:spacing w:line="360" w:lineRule="auto"/>
+        <w:jc w:val="both"/>
       </w:pPr>
       <w:r>
         <w:br w:type="page"/>
@@ -819,9 +998,16 @@
       </w:r>
       <w:bookmarkEnd w:id="6"/>
     </w:p>
-    <w:p/>
-    <w:p>
-      <w:pPr>
+    <w:p>
+      <w:pPr>
+        <w:spacing w:line="360" w:lineRule="auto"/>
+        <w:jc w:val="both"/>
+      </w:pPr>
+    </w:p>
+    <w:p>
+      <w:pPr>
+        <w:spacing w:line="360" w:lineRule="auto"/>
+        <w:jc w:val="both"/>
         <w:rPr>
           <w:rFonts w:ascii="Helvetica" w:hAnsi="Helvetica"/>
           <w:color w:val="000000"/>
@@ -845,6 +1031,8 @@
     </w:p>
     <w:p>
       <w:pPr>
+        <w:spacing w:line="360" w:lineRule="auto"/>
+        <w:jc w:val="both"/>
         <w:rPr>
           <w:rFonts w:ascii="Helvetica" w:hAnsi="Helvetica"/>
           <w:color w:val="000000"/>
@@ -863,22 +1051,13 @@
           <w:shd w:val="clear" w:color="auto" w:fill="FFFFFF"/>
           <w:lang w:eastAsia="sv-SE"/>
         </w:rPr>
-        <w:t xml:space="preserve">- </w:t>
-      </w:r>
-      <w:r>
-        <w:rPr>
-          <w:rFonts w:ascii="Helvetica" w:hAnsi="Helvetica"/>
-          <w:color w:val="000000"/>
-          <w:sz w:val="22"/>
-          <w:szCs w:val="22"/>
-          <w:shd w:val="clear" w:color="auto" w:fill="FFFFFF"/>
-          <w:lang w:eastAsia="sv-SE"/>
-        </w:rPr>
-        <w:t>how you overcame these</w:t>
-      </w:r>
-    </w:p>
-    <w:p>
-      <w:pPr>
+        <w:t>- how you overcame these</w:t>
+      </w:r>
+    </w:p>
+    <w:p>
+      <w:pPr>
+        <w:spacing w:line="360" w:lineRule="auto"/>
+        <w:jc w:val="both"/>
         <w:rPr>
           <w:rFonts w:ascii="Times" w:hAnsi="Times"/>
           <w:sz w:val="20"/>
@@ -901,6 +1080,8 @@
     <w:p>
       <w:pPr>
         <w:pStyle w:val="Rubrik1"/>
+        <w:spacing w:line="360" w:lineRule="auto"/>
+        <w:jc w:val="both"/>
       </w:pPr>
       <w:r>
         <w:br w:type="page"/>
@@ -914,7 +1095,12 @@
       </w:r>
       <w:bookmarkEnd w:id="7"/>
     </w:p>
-    <w:p/>
+    <w:p>
+      <w:pPr>
+        <w:spacing w:line="360" w:lineRule="auto"/>
+        <w:jc w:val="both"/>
+      </w:pPr>
+    </w:p>
     <w:sectPr>
       <w:pgSz w:w="11900" w:h="16840"/>
       <w:pgMar w:top="1417" w:right="1417" w:bottom="1417" w:left="1417" w:header="708" w:footer="708" w:gutter="0"/>

</xml_diff>

<commit_message>
Added some ideas to discuss about
</commit_message>
<xml_diff>
--- a/Log/Report.docx
+++ b/Log/Report.docx
@@ -1,6 +1,6 @@
 
 <file path=word/document.xml><?xml version="1.0" encoding="utf-8"?>
-<w:document xmlns:mo="http://schemas.microsoft.com/office/mac/office/2008/main" xmlns:ve="http://schemas.openxmlformats.org/markup-compatibility/2006" xmlns:mv="urn:schemas-microsoft-com:mac:vml" xmlns:o="urn:schemas-microsoft-com:office:office" xmlns:r="http://schemas.openxmlformats.org/officeDocument/2006/relationships" xmlns:m="http://schemas.openxmlformats.org/officeDocument/2006/math" xmlns:v="urn:schemas-microsoft-com:vml" xmlns:wp="http://schemas.openxmlformats.org/drawingml/2006/wordprocessingDrawing" xmlns:w10="urn:schemas-microsoft-com:office:word" xmlns:w="http://schemas.openxmlformats.org/wordprocessingml/2006/main" xmlns:wne="http://schemas.microsoft.com/office/word/2006/wordml">
+<w:document xmlns:wpc="http://schemas.microsoft.com/office/word/2010/wordprocessingCanvas" xmlns:mc="http://schemas.openxmlformats.org/markup-compatibility/2006" xmlns:o="urn:schemas-microsoft-com:office:office" xmlns:r="http://schemas.openxmlformats.org/officeDocument/2006/relationships" xmlns:m="http://schemas.openxmlformats.org/officeDocument/2006/math" xmlns:v="urn:schemas-microsoft-com:vml" xmlns:wp14="http://schemas.microsoft.com/office/word/2010/wordprocessingDrawing" xmlns:wp="http://schemas.openxmlformats.org/drawingml/2006/wordprocessingDrawing" xmlns:w10="urn:schemas-microsoft-com:office:word" xmlns:w="http://schemas.openxmlformats.org/wordprocessingml/2006/main" xmlns:w14="http://schemas.microsoft.com/office/word/2010/wordml" xmlns:w15="http://schemas.microsoft.com/office/word/2012/wordml" xmlns:wpg="http://schemas.microsoft.com/office/word/2010/wordprocessingGroup" xmlns:wpi="http://schemas.microsoft.com/office/word/2010/wordprocessingInk" xmlns:wne="http://schemas.microsoft.com/office/word/2006/wordml" xmlns:wps="http://schemas.microsoft.com/office/word/2010/wordprocessingShape" mc:Ignorable="w14 w15 wp14">
   <w:body>
     <w:p>
       <w:pPr>
@@ -22,8 +22,8 @@
         <w:spacing w:line="360" w:lineRule="auto"/>
         <w:jc w:val="both"/>
         <w:sectPr>
-          <w:footerReference w:type="even" r:id="rId4"/>
-          <w:footerReference w:type="default" r:id="rId5"/>
+          <w:footerReference w:type="even" r:id="rId8"/>
+          <w:footerReference w:type="default" r:id="rId9"/>
           <w:pgSz w:w="11900" w:h="16840"/>
           <w:pgMar w:top="1417" w:right="1417" w:bottom="1417" w:left="1417" w:header="708" w:footer="708" w:gutter="0"/>
           <w:pgNumType w:fmt="lowerRoman"/>
@@ -38,6 +38,7 @@
         <w:jc w:val="both"/>
       </w:pPr>
       <w:r>
+        <w:lastRenderedPageBreak/>
         <w:t>Abstract</w:t>
       </w:r>
     </w:p>
@@ -95,7 +96,7 @@
         </w:p>
         <w:p>
           <w:pPr>
-            <w:pStyle w:val="Innehll1"/>
+            <w:pStyle w:val="TOC1"/>
             <w:tabs>
               <w:tab w:val="right" w:leader="dot" w:pos="9056"/>
             </w:tabs>
@@ -170,7 +171,7 @@
         </w:p>
         <w:p>
           <w:pPr>
-            <w:pStyle w:val="Innehll2"/>
+            <w:pStyle w:val="TOC2"/>
             <w:tabs>
               <w:tab w:val="right" w:leader="dot" w:pos="9056"/>
             </w:tabs>
@@ -235,7 +236,7 @@
         </w:p>
         <w:p>
           <w:pPr>
-            <w:pStyle w:val="Innehll2"/>
+            <w:pStyle w:val="TOC2"/>
             <w:tabs>
               <w:tab w:val="right" w:leader="dot" w:pos="9056"/>
             </w:tabs>
@@ -300,7 +301,7 @@
         </w:p>
         <w:p>
           <w:pPr>
-            <w:pStyle w:val="Innehll2"/>
+            <w:pStyle w:val="TOC2"/>
             <w:tabs>
               <w:tab w:val="right" w:leader="dot" w:pos="9056"/>
             </w:tabs>
@@ -365,7 +366,7 @@
         </w:p>
         <w:p>
           <w:pPr>
-            <w:pStyle w:val="Innehll2"/>
+            <w:pStyle w:val="TOC2"/>
             <w:tabs>
               <w:tab w:val="right" w:leader="dot" w:pos="9056"/>
             </w:tabs>
@@ -430,7 +431,7 @@
         </w:p>
         <w:p>
           <w:pPr>
-            <w:pStyle w:val="Innehll1"/>
+            <w:pStyle w:val="TOC1"/>
             <w:tabs>
               <w:tab w:val="right" w:leader="dot" w:pos="9056"/>
             </w:tabs>
@@ -496,7 +497,7 @@
         </w:p>
         <w:p>
           <w:pPr>
-            <w:pStyle w:val="Innehll1"/>
+            <w:pStyle w:val="TOC1"/>
             <w:tabs>
               <w:tab w:val="right" w:leader="dot" w:pos="9056"/>
             </w:tabs>
@@ -562,7 +563,7 @@
         </w:p>
         <w:p>
           <w:pPr>
-            <w:pStyle w:val="Innehll1"/>
+            <w:pStyle w:val="TOC1"/>
             <w:tabs>
               <w:tab w:val="right" w:leader="dot" w:pos="9056"/>
             </w:tabs>
@@ -657,12 +658,13 @@
     </w:p>
     <w:p>
       <w:pPr>
-        <w:pStyle w:val="Rubrik1"/>
+        <w:pStyle w:val="Heading1"/>
         <w:spacing w:line="360" w:lineRule="auto"/>
         <w:jc w:val="both"/>
       </w:pPr>
       <w:bookmarkStart w:id="0" w:name="_Toc282773192"/>
       <w:r>
+        <w:lastRenderedPageBreak/>
         <w:t>Introduction</w:t>
       </w:r>
       <w:bookmarkEnd w:id="0"/>
@@ -675,7 +677,7 @@
     </w:p>
     <w:p>
       <w:pPr>
-        <w:pStyle w:val="Rubrik2"/>
+        <w:pStyle w:val="Heading2"/>
         <w:spacing w:line="360" w:lineRule="auto"/>
         <w:jc w:val="both"/>
       </w:pPr>
@@ -715,7 +717,7 @@
     </w:p>
     <w:p>
       <w:pPr>
-        <w:pStyle w:val="Rubrik2"/>
+        <w:pStyle w:val="Heading2"/>
         <w:spacing w:line="360" w:lineRule="auto"/>
         <w:jc w:val="both"/>
       </w:pPr>
@@ -746,7 +748,7 @@
     </w:p>
     <w:p>
       <w:pPr>
-        <w:pStyle w:val="Rubrik2"/>
+        <w:pStyle w:val="Heading2"/>
         <w:spacing w:line="360" w:lineRule="auto"/>
         <w:jc w:val="both"/>
       </w:pPr>
@@ -822,6 +824,7 @@
         <w:jc w:val="both"/>
       </w:pPr>
       <w:r>
+        <w:lastRenderedPageBreak/>
         <w:t>Dropbox</w:t>
       </w:r>
     </w:p>
@@ -836,7 +839,7 @@
     </w:p>
     <w:p>
       <w:pPr>
-        <w:pStyle w:val="Rubrik2"/>
+        <w:pStyle w:val="Heading2"/>
         <w:spacing w:line="360" w:lineRule="auto"/>
         <w:jc w:val="both"/>
       </w:pPr>
@@ -852,6 +855,7 @@
       </w:r>
       <w:bookmarkEnd w:id="4"/>
     </w:p>
+    <w:p/>
     <w:p>
       <w:pPr>
         <w:spacing w:line="360" w:lineRule="auto"/>
@@ -875,6 +879,12 @@
         <w:spacing w:line="360" w:lineRule="auto"/>
         <w:jc w:val="both"/>
       </w:pPr>
+    </w:p>
+    <w:p>
+      <w:pPr>
+        <w:spacing w:line="360" w:lineRule="auto"/>
+        <w:jc w:val="both"/>
+      </w:pPr>
       <w:r>
         <w:t>Agile process</w:t>
       </w:r>
@@ -885,6 +895,15 @@
         <w:jc w:val="both"/>
       </w:pPr>
       <w:r>
+        <w:t xml:space="preserve">Given the nature of the project, </w:t>
+      </w:r>
+    </w:p>
+    <w:p>
+      <w:pPr>
+        <w:spacing w:line="360" w:lineRule="auto"/>
+        <w:jc w:val="both"/>
+      </w:pPr>
+      <w:r>
         <w:t>Scrum</w:t>
       </w:r>
     </w:p>
@@ -902,7 +921,7 @@
     </w:p>
     <w:p>
       <w:pPr>
-        <w:pStyle w:val="Rubrik1"/>
+        <w:pStyle w:val="Heading1"/>
         <w:spacing w:line="360" w:lineRule="auto"/>
         <w:jc w:val="both"/>
       </w:pPr>
@@ -911,12 +930,418 @@
       </w:r>
       <w:bookmarkStart w:id="5" w:name="_Toc282773197"/>
       <w:r>
+        <w:lastRenderedPageBreak/>
         <w:t>Body/result</w:t>
       </w:r>
       <w:r>
         <w:t xml:space="preserve"> – ALL?</w:t>
       </w:r>
       <w:bookmarkEnd w:id="5"/>
+    </w:p>
+    <w:p>
+      <w:pPr>
+        <w:spacing w:line="360" w:lineRule="auto"/>
+        <w:jc w:val="both"/>
+      </w:pPr>
+    </w:p>
+    <w:p>
+      <w:pPr>
+        <w:spacing w:line="360" w:lineRule="auto"/>
+        <w:jc w:val="both"/>
+        <w:rPr>
+          <w:b/>
+        </w:rPr>
+      </w:pPr>
+      <w:r>
+        <w:rPr>
+          <w:b/>
+        </w:rPr>
+        <w:t>Initial thoughts on software process</w:t>
+      </w:r>
+    </w:p>
+    <w:p>
+      <w:pPr>
+        <w:spacing w:line="360" w:lineRule="auto"/>
+        <w:jc w:val="both"/>
+      </w:pPr>
+      <w:r>
+        <w:t xml:space="preserve">Our initial choice of a software process was agile, due to the fact that the developing team was inexperienced. </w:t>
+      </w:r>
+    </w:p>
+    <w:p>
+      <w:pPr>
+        <w:spacing w:line="360" w:lineRule="auto"/>
+        <w:jc w:val="both"/>
+      </w:pPr>
+      <w:r>
+        <w:t xml:space="preserve">Due to the fact that the team was inexperienced, the risk of requirements and design changes </w:t>
+      </w:r>
+      <w:r>
+        <w:t>was</w:t>
+      </w:r>
+      <w:r>
+        <w:t xml:space="preserve"> pretty high. In order to minimize it, agile was the adequate choice as a software process. </w:t>
+      </w:r>
+      <w:r>
+        <w:t>Incremental approach was proposed as a common technique of development for all members, but each member could tailor their own process when working on the scheduled tasks.</w:t>
+      </w:r>
+    </w:p>
+    <w:p>
+      <w:pPr>
+        <w:spacing w:line="360" w:lineRule="auto"/>
+        <w:jc w:val="both"/>
+      </w:pPr>
+      <w:r>
+        <w:t xml:space="preserve">A team leader has not been chosen since none of us possessed enough knowledge to take this responsibility. </w:t>
+      </w:r>
+    </w:p>
+    <w:p>
+      <w:pPr>
+        <w:spacing w:line="360" w:lineRule="auto"/>
+        <w:jc w:val="both"/>
+      </w:pPr>
+    </w:p>
+    <w:p>
+      <w:pPr>
+        <w:spacing w:line="360" w:lineRule="auto"/>
+        <w:jc w:val="both"/>
+      </w:pPr>
+      <w:r>
+        <w:t>Problem – cause – solution discussions section:</w:t>
+      </w:r>
+    </w:p>
+    <w:p>
+      <w:pPr>
+        <w:spacing w:line="360" w:lineRule="auto"/>
+        <w:jc w:val="both"/>
+      </w:pPr>
+    </w:p>
+    <w:p>
+      <w:pPr>
+        <w:tabs>
+          <w:tab w:val="left" w:pos="2175"/>
+        </w:tabs>
+        <w:spacing w:line="360" w:lineRule="auto"/>
+        <w:jc w:val="both"/>
+      </w:pPr>
+      <w:r>
+        <w:t xml:space="preserve">Structure: </w:t>
+      </w:r>
+      <w:r>
+        <w:t xml:space="preserve">Problem, </w:t>
+      </w:r>
+      <w:r>
+        <w:t>cause (What caused the problem)</w:t>
+      </w:r>
+      <w:r>
+        <w:t>, solution</w:t>
+      </w:r>
+      <w:r>
+        <w:t xml:space="preserve"> (which was applied, or should have been applied).</w:t>
+      </w:r>
+    </w:p>
+    <w:p>
+      <w:pPr>
+        <w:tabs>
+          <w:tab w:val="left" w:pos="2175"/>
+        </w:tabs>
+        <w:spacing w:line="360" w:lineRule="auto"/>
+        <w:jc w:val="both"/>
+      </w:pPr>
+    </w:p>
+    <w:p>
+      <w:pPr>
+        <w:tabs>
+          <w:tab w:val="left" w:pos="2175"/>
+        </w:tabs>
+        <w:spacing w:line="360" w:lineRule="auto"/>
+        <w:jc w:val="both"/>
+      </w:pPr>
+      <w:r>
+        <w:t>Any or all of the subparts (problem/cause/solution) should be detailed.</w:t>
+      </w:r>
+    </w:p>
+    <w:p>
+      <w:pPr>
+        <w:tabs>
+          <w:tab w:val="left" w:pos="2175"/>
+        </w:tabs>
+        <w:spacing w:line="360" w:lineRule="auto"/>
+        <w:jc w:val="both"/>
+      </w:pPr>
+    </w:p>
+    <w:p>
+      <w:pPr>
+        <w:pStyle w:val="ListParagraph"/>
+        <w:numPr>
+          <w:ilvl w:val="0"/>
+          <w:numId w:val="8"/>
+        </w:numPr>
+        <w:spacing w:line="360" w:lineRule="auto"/>
+        <w:jc w:val="both"/>
+      </w:pPr>
+      <w:r>
+        <w:t>The schedule</w:t>
+      </w:r>
+      <w:r>
+        <w:t>d</w:t>
+      </w:r>
+      <w:r>
+        <w:t xml:space="preserve"> tasks were too broad. The tasks should have been more specific so they can be assigned to </w:t>
+      </w:r>
+      <w:r>
+        <w:t>team members and be monitored more easily.</w:t>
+      </w:r>
+    </w:p>
+    <w:p>
+      <w:pPr>
+        <w:pStyle w:val="ListParagraph"/>
+        <w:numPr>
+          <w:ilvl w:val="0"/>
+          <w:numId w:val="8"/>
+        </w:numPr>
+        <w:spacing w:line="360" w:lineRule="auto"/>
+        <w:jc w:val="both"/>
+      </w:pPr>
+      <w:r>
+        <w:t>The project plan was not updated after the beta project. There was no schedule after we did the beta presentation.</w:t>
+      </w:r>
+      <w:r>
+        <w:t xml:space="preserve"> This activity should have been an assigned responsibility.</w:t>
+      </w:r>
+    </w:p>
+    <w:p>
+      <w:pPr>
+        <w:pStyle w:val="ListParagraph"/>
+        <w:numPr>
+          <w:ilvl w:val="0"/>
+          <w:numId w:val="8"/>
+        </w:numPr>
+        <w:spacing w:line="360" w:lineRule="auto"/>
+        <w:jc w:val="both"/>
+      </w:pPr>
+      <w:r>
+        <w:t>Revision control was very difficult</w:t>
+      </w:r>
+      <w:r>
+        <w:t>. We used facebook. We decided pretty late to use github. We decided late because we were scared of integrating one more tool into our process and having to invest more time in training. We should have used it from the very beginning because even with the time spent on learning to use github, we still could have save</w:t>
+      </w:r>
+      <w:r>
+        <w:t>d a lot of time that was wasted “manual” version control and bug fixes that were caused by it.</w:t>
+      </w:r>
+    </w:p>
+    <w:p>
+      <w:pPr>
+        <w:pStyle w:val="ListParagraph"/>
+        <w:numPr>
+          <w:ilvl w:val="0"/>
+          <w:numId w:val="8"/>
+        </w:numPr>
+        <w:spacing w:line="360" w:lineRule="auto"/>
+        <w:jc w:val="both"/>
+      </w:pPr>
+      <w:r>
+        <w:lastRenderedPageBreak/>
+        <w:t>Test driven development</w:t>
+      </w:r>
+      <w:r>
+        <w:t xml:space="preserve"> was non-</w:t>
+      </w:r>
+      <w:r>
+        <w:t>existent</w:t>
+      </w:r>
+      <w:r>
+        <w:t xml:space="preserve">. This lead to a lot of hours wasted on testing the software for bugs. </w:t>
+      </w:r>
+    </w:p>
+    <w:p>
+      <w:pPr>
+        <w:pStyle w:val="ListParagraph"/>
+        <w:numPr>
+          <w:ilvl w:val="0"/>
+          <w:numId w:val="8"/>
+        </w:numPr>
+        <w:spacing w:line="360" w:lineRule="auto"/>
+        <w:jc w:val="both"/>
+      </w:pPr>
+      <w:r>
+        <w:t>We lacked a team leader</w:t>
+      </w:r>
+    </w:p>
+    <w:p>
+      <w:pPr>
+        <w:pStyle w:val="ListParagraph"/>
+        <w:numPr>
+          <w:ilvl w:val="0"/>
+          <w:numId w:val="8"/>
+        </w:numPr>
+        <w:spacing w:line="360" w:lineRule="auto"/>
+        <w:jc w:val="both"/>
+      </w:pPr>
+      <w:r>
+        <w:t>We needed a more specific and tailored software process to follow.</w:t>
+      </w:r>
+    </w:p>
+    <w:p>
+      <w:pPr>
+        <w:pStyle w:val="ListParagraph"/>
+        <w:numPr>
+          <w:ilvl w:val="1"/>
+          <w:numId w:val="7"/>
+        </w:numPr>
+        <w:spacing w:line="360" w:lineRule="auto"/>
+        <w:jc w:val="both"/>
+      </w:pPr>
+      <w:r>
+        <w:t>What did we miss out exactly?</w:t>
+      </w:r>
+    </w:p>
+    <w:p>
+      <w:pPr>
+        <w:pStyle w:val="ListParagraph"/>
+        <w:numPr>
+          <w:ilvl w:val="1"/>
+          <w:numId w:val="7"/>
+        </w:numPr>
+        <w:spacing w:line="360" w:lineRule="auto"/>
+        <w:jc w:val="both"/>
+      </w:pPr>
+      <w:r>
+        <w:t>We needed more prototyping</w:t>
+      </w:r>
+    </w:p>
+    <w:p>
+      <w:pPr>
+        <w:pStyle w:val="ListParagraph"/>
+        <w:numPr>
+          <w:ilvl w:val="1"/>
+          <w:numId w:val="7"/>
+        </w:numPr>
+        <w:spacing w:line="360" w:lineRule="auto"/>
+        <w:jc w:val="both"/>
+      </w:pPr>
+      <w:r>
+        <w:t>We needed an iterative-incremental approach</w:t>
+      </w:r>
+    </w:p>
+    <w:p>
+      <w:pPr>
+        <w:pStyle w:val="ListParagraph"/>
+        <w:numPr>
+          <w:ilvl w:val="0"/>
+          <w:numId w:val="8"/>
+        </w:numPr>
+        <w:spacing w:line="360" w:lineRule="auto"/>
+        <w:jc w:val="both"/>
+      </w:pPr>
+      <w:r>
+        <w:t>Dividing work proved impossible. We were lacking an architectural pattern. We chose MVC</w:t>
+      </w:r>
+    </w:p>
+    <w:p>
+      <w:pPr>
+        <w:pStyle w:val="ListParagraph"/>
+        <w:numPr>
+          <w:ilvl w:val="0"/>
+          <w:numId w:val="8"/>
+        </w:numPr>
+        <w:spacing w:line="360" w:lineRule="auto"/>
+        <w:jc w:val="both"/>
+      </w:pPr>
+      <w:r>
+        <w:t>A lot of work was invested for developing simple functionality. The use of netbeans’ window builder and spring framework were proposed for minimizing boiler plate coding.</w:t>
+      </w:r>
+    </w:p>
+    <w:p>
+      <w:pPr>
+        <w:pStyle w:val="ListParagraph"/>
+        <w:numPr>
+          <w:ilvl w:val="0"/>
+          <w:numId w:val="8"/>
+        </w:numPr>
+        <w:spacing w:line="360" w:lineRule="auto"/>
+        <w:jc w:val="both"/>
+      </w:pPr>
+      <w:r>
+        <w:t>Tools that were identified to increase productivity were not used. Training proved challenging and time consuming. They were identified late in the project. They should have been identified right from the start so that there would be enough time for training.</w:t>
+      </w:r>
+      <w:bookmarkStart w:id="6" w:name="_GoBack"/>
+      <w:bookmarkEnd w:id="6"/>
+    </w:p>
+    <w:p>
+      <w:pPr>
+        <w:pStyle w:val="ListParagraph"/>
+        <w:numPr>
+          <w:ilvl w:val="0"/>
+          <w:numId w:val="8"/>
+        </w:numPr>
+        <w:spacing w:line="360" w:lineRule="auto"/>
+        <w:jc w:val="both"/>
+      </w:pPr>
+      <w:r>
+        <w:t>Dependency handling proved difficult. [give examples for when we needed solution for automatic dependency handling]. [explain that Maven was used]</w:t>
+      </w:r>
+    </w:p>
+    <w:p>
+      <w:pPr>
+        <w:pStyle w:val="ListParagraph"/>
+        <w:numPr>
+          <w:ilvl w:val="0"/>
+          <w:numId w:val="8"/>
+        </w:numPr>
+        <w:spacing w:line="360" w:lineRule="auto"/>
+        <w:jc w:val="both"/>
+      </w:pPr>
+      <w:r>
+        <w:t>Sprint workflow inspired from SCRUM was introduced later in the project. [why was it needed?] [examples of cases when it could have been used]</w:t>
+      </w:r>
+    </w:p>
+    <w:p>
+      <w:pPr>
+        <w:pStyle w:val="ListParagraph"/>
+        <w:numPr>
+          <w:ilvl w:val="0"/>
+          <w:numId w:val="8"/>
+        </w:numPr>
+        <w:spacing w:line="360" w:lineRule="auto"/>
+        <w:jc w:val="both"/>
+      </w:pPr>
+    </w:p>
+    <w:p>
+      <w:pPr>
+        <w:spacing w:line="360" w:lineRule="auto"/>
+        <w:jc w:val="both"/>
+      </w:pPr>
+    </w:p>
+    <w:p>
+      <w:pPr>
+        <w:spacing w:line="360" w:lineRule="auto"/>
+        <w:jc w:val="both"/>
+      </w:pPr>
+    </w:p>
+    <w:p>
+      <w:pPr>
+        <w:spacing w:line="360" w:lineRule="auto"/>
+        <w:jc w:val="both"/>
+      </w:pPr>
+    </w:p>
+    <w:p>
+      <w:pPr>
+        <w:spacing w:line="360" w:lineRule="auto"/>
+        <w:jc w:val="both"/>
+      </w:pPr>
+    </w:p>
+    <w:p>
+      <w:pPr>
+        <w:spacing w:line="360" w:lineRule="auto"/>
+        <w:jc w:val="both"/>
+      </w:pPr>
+    </w:p>
+    <w:p>
+      <w:pPr>
+        <w:spacing w:line="360" w:lineRule="auto"/>
+        <w:jc w:val="both"/>
+      </w:pPr>
     </w:p>
     <w:p>
       <w:pPr>
@@ -982,21 +1407,22 @@
     </w:p>
     <w:p>
       <w:pPr>
-        <w:pStyle w:val="Rubrik1"/>
+        <w:pStyle w:val="Heading1"/>
         <w:spacing w:line="360" w:lineRule="auto"/>
         <w:jc w:val="both"/>
       </w:pPr>
       <w:r>
         <w:br w:type="page"/>
       </w:r>
-      <w:bookmarkStart w:id="6" w:name="_Toc282773198"/>
-      <w:r>
+      <w:bookmarkStart w:id="7" w:name="_Toc282773198"/>
+      <w:r>
+        <w:lastRenderedPageBreak/>
         <w:t>Conclusion and disscusion</w:t>
       </w:r>
       <w:r>
         <w:t xml:space="preserve"> – ALL?</w:t>
       </w:r>
-      <w:bookmarkEnd w:id="6"/>
+      <w:bookmarkEnd w:id="7"/>
     </w:p>
     <w:p>
       <w:pPr>
@@ -1079,21 +1505,22 @@
     </w:p>
     <w:p>
       <w:pPr>
-        <w:pStyle w:val="Rubrik1"/>
+        <w:pStyle w:val="Heading1"/>
         <w:spacing w:line="360" w:lineRule="auto"/>
         <w:jc w:val="both"/>
       </w:pPr>
       <w:r>
         <w:br w:type="page"/>
       </w:r>
-      <w:bookmarkStart w:id="7" w:name="_Toc282773199"/>
-      <w:r>
+      <w:bookmarkStart w:id="8" w:name="_Toc282773199"/>
+      <w:r>
+        <w:lastRenderedPageBreak/>
         <w:t>Sources</w:t>
       </w:r>
       <w:r>
         <w:t xml:space="preserve"> – Kevin?</w:t>
       </w:r>
-      <w:bookmarkEnd w:id="7"/>
+      <w:bookmarkEnd w:id="8"/>
     </w:p>
     <w:p>
       <w:pPr>
@@ -1111,38 +1538,57 @@
 </w:document>
 </file>
 
+<file path=word/endnotes.xml><?xml version="1.0" encoding="utf-8"?>
+<w:endnotes xmlns:wpc="http://schemas.microsoft.com/office/word/2010/wordprocessingCanvas" xmlns:mc="http://schemas.openxmlformats.org/markup-compatibility/2006" xmlns:o="urn:schemas-microsoft-com:office:office" xmlns:r="http://schemas.openxmlformats.org/officeDocument/2006/relationships" xmlns:m="http://schemas.openxmlformats.org/officeDocument/2006/math" xmlns:v="urn:schemas-microsoft-com:vml" xmlns:wp14="http://schemas.microsoft.com/office/word/2010/wordprocessingDrawing" xmlns:wp="http://schemas.openxmlformats.org/drawingml/2006/wordprocessingDrawing" xmlns:w10="urn:schemas-microsoft-com:office:word" xmlns:w="http://schemas.openxmlformats.org/wordprocessingml/2006/main" xmlns:w14="http://schemas.microsoft.com/office/word/2010/wordml" xmlns:w15="http://schemas.microsoft.com/office/word/2012/wordml" xmlns:wpg="http://schemas.microsoft.com/office/word/2010/wordprocessingGroup" xmlns:wpi="http://schemas.microsoft.com/office/word/2010/wordprocessingInk" xmlns:wne="http://schemas.microsoft.com/office/word/2006/wordml" xmlns:wps="http://schemas.microsoft.com/office/word/2010/wordprocessingShape" mc:Ignorable="w14 w15 wp14">
+  <w:endnote w:type="separator" w:id="-1">
+    <w:p>
+      <w:r>
+        <w:separator/>
+      </w:r>
+    </w:p>
+  </w:endnote>
+  <w:endnote w:type="continuationSeparator" w:id="0">
+    <w:p>
+      <w:r>
+        <w:continuationSeparator/>
+      </w:r>
+    </w:p>
+  </w:endnote>
+</w:endnotes>
+</file>
+
 <file path=word/footer1.xml><?xml version="1.0" encoding="utf-8"?>
-<w:ftr xmlns:mo="http://schemas.microsoft.com/office/mac/office/2008/main" xmlns:ve="http://schemas.openxmlformats.org/markup-compatibility/2006" xmlns:mv="urn:schemas-microsoft-com:mac:vml" xmlns:o="urn:schemas-microsoft-com:office:office" xmlns:r="http://schemas.openxmlformats.org/officeDocument/2006/relationships" xmlns:m="http://schemas.openxmlformats.org/officeDocument/2006/math" xmlns:v="urn:schemas-microsoft-com:vml" xmlns:wp="http://schemas.openxmlformats.org/drawingml/2006/wordprocessingDrawing" xmlns:w10="urn:schemas-microsoft-com:office:word" xmlns:w="http://schemas.openxmlformats.org/wordprocessingml/2006/main" xmlns:wne="http://schemas.microsoft.com/office/word/2006/wordml">
+<w:ftr xmlns:wpc="http://schemas.microsoft.com/office/word/2010/wordprocessingCanvas" xmlns:mc="http://schemas.openxmlformats.org/markup-compatibility/2006" xmlns:o="urn:schemas-microsoft-com:office:office" xmlns:r="http://schemas.openxmlformats.org/officeDocument/2006/relationships" xmlns:m="http://schemas.openxmlformats.org/officeDocument/2006/math" xmlns:v="urn:schemas-microsoft-com:vml" xmlns:wp14="http://schemas.microsoft.com/office/word/2010/wordprocessingDrawing" xmlns:wp="http://schemas.openxmlformats.org/drawingml/2006/wordprocessingDrawing" xmlns:w10="urn:schemas-microsoft-com:office:word" xmlns:w="http://schemas.openxmlformats.org/wordprocessingml/2006/main" xmlns:w14="http://schemas.microsoft.com/office/word/2010/wordml" xmlns:w15="http://schemas.microsoft.com/office/word/2012/wordml" xmlns:wpg="http://schemas.microsoft.com/office/word/2010/wordprocessingGroup" xmlns:wpi="http://schemas.microsoft.com/office/word/2010/wordprocessingInk" xmlns:wne="http://schemas.microsoft.com/office/word/2006/wordml" xmlns:wps="http://schemas.microsoft.com/office/word/2010/wordprocessingShape" mc:Ignorable="w14 w15 wp14">
   <w:p>
     <w:pPr>
-      <w:pStyle w:val="Sidfot"/>
+      <w:pStyle w:val="Footer"/>
       <w:framePr w:wrap="around" w:vAnchor="text" w:hAnchor="margin" w:xAlign="right" w:y="1"/>
       <w:rPr>
-        <w:rStyle w:val="Sidnummer"/>
+        <w:rStyle w:val="PageNumber"/>
       </w:rPr>
     </w:pPr>
     <w:r>
       <w:rPr>
-        <w:rStyle w:val="Sidnummer"/>
+        <w:rStyle w:val="PageNumber"/>
       </w:rPr>
       <w:fldChar w:fldCharType="begin"/>
     </w:r>
     <w:r>
       <w:rPr>
-        <w:rStyle w:val="Sidnummer"/>
+        <w:rStyle w:val="PageNumber"/>
       </w:rPr>
       <w:instrText xml:space="preserve">PAGE  </w:instrText>
     </w:r>
     <w:r>
       <w:rPr>
-        <w:rStyle w:val="Sidnummer"/>
+        <w:rStyle w:val="PageNumber"/>
       </w:rPr>
       <w:fldChar w:fldCharType="end"/>
     </w:r>
   </w:p>
   <w:p>
     <w:pPr>
-      <w:pStyle w:val="Sidfot"/>
+      <w:pStyle w:val="Footer"/>
       <w:ind w:right="360"/>
     </w:pPr>
   </w:p>
@@ -1150,58 +1596,842 @@
 </file>
 
 <file path=word/footer2.xml><?xml version="1.0" encoding="utf-8"?>
-<w:ftr xmlns:mo="http://schemas.microsoft.com/office/mac/office/2008/main" xmlns:ve="http://schemas.openxmlformats.org/markup-compatibility/2006" xmlns:mv="urn:schemas-microsoft-com:mac:vml" xmlns:o="urn:schemas-microsoft-com:office:office" xmlns:r="http://schemas.openxmlformats.org/officeDocument/2006/relationships" xmlns:m="http://schemas.openxmlformats.org/officeDocument/2006/math" xmlns:v="urn:schemas-microsoft-com:vml" xmlns:wp="http://schemas.openxmlformats.org/drawingml/2006/wordprocessingDrawing" xmlns:w10="urn:schemas-microsoft-com:office:word" xmlns:w="http://schemas.openxmlformats.org/wordprocessingml/2006/main" xmlns:wne="http://schemas.microsoft.com/office/word/2006/wordml">
+<w:ftr xmlns:wpc="http://schemas.microsoft.com/office/word/2010/wordprocessingCanvas" xmlns:mc="http://schemas.openxmlformats.org/markup-compatibility/2006" xmlns:o="urn:schemas-microsoft-com:office:office" xmlns:r="http://schemas.openxmlformats.org/officeDocument/2006/relationships" xmlns:m="http://schemas.openxmlformats.org/officeDocument/2006/math" xmlns:v="urn:schemas-microsoft-com:vml" xmlns:wp14="http://schemas.microsoft.com/office/word/2010/wordprocessingDrawing" xmlns:wp="http://schemas.openxmlformats.org/drawingml/2006/wordprocessingDrawing" xmlns:w10="urn:schemas-microsoft-com:office:word" xmlns:w="http://schemas.openxmlformats.org/wordprocessingml/2006/main" xmlns:w14="http://schemas.microsoft.com/office/word/2010/wordml" xmlns:w15="http://schemas.microsoft.com/office/word/2012/wordml" xmlns:wpg="http://schemas.microsoft.com/office/word/2010/wordprocessingGroup" xmlns:wpi="http://schemas.microsoft.com/office/word/2010/wordprocessingInk" xmlns:wne="http://schemas.microsoft.com/office/word/2006/wordml" xmlns:wps="http://schemas.microsoft.com/office/word/2010/wordprocessingShape" mc:Ignorable="w14 w15 wp14">
   <w:p>
     <w:pPr>
-      <w:pStyle w:val="Sidfot"/>
+      <w:pStyle w:val="Footer"/>
       <w:framePr w:wrap="around" w:vAnchor="text" w:hAnchor="margin" w:xAlign="right" w:y="1"/>
       <w:rPr>
-        <w:rStyle w:val="Sidnummer"/>
+        <w:rStyle w:val="PageNumber"/>
       </w:rPr>
     </w:pPr>
     <w:r>
       <w:rPr>
-        <w:rStyle w:val="Sidnummer"/>
+        <w:rStyle w:val="PageNumber"/>
       </w:rPr>
       <w:fldChar w:fldCharType="begin"/>
     </w:r>
     <w:r>
       <w:rPr>
-        <w:rStyle w:val="Sidnummer"/>
+        <w:rStyle w:val="PageNumber"/>
       </w:rPr>
       <w:instrText xml:space="preserve">PAGE  </w:instrText>
     </w:r>
     <w:r>
       <w:rPr>
-        <w:rStyle w:val="Sidnummer"/>
+        <w:rStyle w:val="PageNumber"/>
       </w:rPr>
       <w:fldChar w:fldCharType="separate"/>
     </w:r>
     <w:r>
       <w:rPr>
-        <w:rStyle w:val="Sidnummer"/>
+        <w:rStyle w:val="PageNumber"/>
         <w:noProof/>
       </w:rPr>
-      <w:t>1</w:t>
+      <w:t>6</w:t>
     </w:r>
     <w:r>
       <w:rPr>
-        <w:rStyle w:val="Sidnummer"/>
+        <w:rStyle w:val="PageNumber"/>
       </w:rPr>
       <w:fldChar w:fldCharType="end"/>
     </w:r>
   </w:p>
   <w:p>
     <w:pPr>
-      <w:pStyle w:val="Sidfot"/>
+      <w:pStyle w:val="Footer"/>
       <w:ind w:right="360"/>
     </w:pPr>
   </w:p>
 </w:ftr>
 </file>
 
+<file path=word/footnotes.xml><?xml version="1.0" encoding="utf-8"?>
+<w:footnotes xmlns:wpc="http://schemas.microsoft.com/office/word/2010/wordprocessingCanvas" xmlns:mc="http://schemas.openxmlformats.org/markup-compatibility/2006" xmlns:o="urn:schemas-microsoft-com:office:office" xmlns:r="http://schemas.openxmlformats.org/officeDocument/2006/relationships" xmlns:m="http://schemas.openxmlformats.org/officeDocument/2006/math" xmlns:v="urn:schemas-microsoft-com:vml" xmlns:wp14="http://schemas.microsoft.com/office/word/2010/wordprocessingDrawing" xmlns:wp="http://schemas.openxmlformats.org/drawingml/2006/wordprocessingDrawing" xmlns:w10="urn:schemas-microsoft-com:office:word" xmlns:w="http://schemas.openxmlformats.org/wordprocessingml/2006/main" xmlns:w14="http://schemas.microsoft.com/office/word/2010/wordml" xmlns:w15="http://schemas.microsoft.com/office/word/2012/wordml" xmlns:wpg="http://schemas.microsoft.com/office/word/2010/wordprocessingGroup" xmlns:wpi="http://schemas.microsoft.com/office/word/2010/wordprocessingInk" xmlns:wne="http://schemas.microsoft.com/office/word/2006/wordml" xmlns:wps="http://schemas.microsoft.com/office/word/2010/wordprocessingShape" mc:Ignorable="w14 w15 wp14">
+  <w:footnote w:type="separator" w:id="-1">
+    <w:p>
+      <w:r>
+        <w:separator/>
+      </w:r>
+    </w:p>
+  </w:footnote>
+  <w:footnote w:type="continuationSeparator" w:id="0">
+    <w:p>
+      <w:r>
+        <w:continuationSeparator/>
+      </w:r>
+    </w:p>
+  </w:footnote>
+</w:footnotes>
+</file>
+
+<file path=word/numbering.xml><?xml version="1.0" encoding="utf-8"?>
+<w:numbering xmlns:wpc="http://schemas.microsoft.com/office/word/2010/wordprocessingCanvas" xmlns:mc="http://schemas.openxmlformats.org/markup-compatibility/2006" xmlns:o="urn:schemas-microsoft-com:office:office" xmlns:r="http://schemas.openxmlformats.org/officeDocument/2006/relationships" xmlns:m="http://schemas.openxmlformats.org/officeDocument/2006/math" xmlns:v="urn:schemas-microsoft-com:vml" xmlns:wp14="http://schemas.microsoft.com/office/word/2010/wordprocessingDrawing" xmlns:wp="http://schemas.openxmlformats.org/drawingml/2006/wordprocessingDrawing" xmlns:w10="urn:schemas-microsoft-com:office:word" xmlns:w="http://schemas.openxmlformats.org/wordprocessingml/2006/main" xmlns:w14="http://schemas.microsoft.com/office/word/2010/wordml" xmlns:w15="http://schemas.microsoft.com/office/word/2012/wordml" xmlns:wpg="http://schemas.microsoft.com/office/word/2010/wordprocessingGroup" xmlns:wpi="http://schemas.microsoft.com/office/word/2010/wordprocessingInk" xmlns:wne="http://schemas.microsoft.com/office/word/2006/wordml" xmlns:wps="http://schemas.microsoft.com/office/word/2010/wordprocessingShape" mc:Ignorable="w14 w15 wp14">
+  <w:abstractNum w:abstractNumId="0">
+    <w:nsid w:val="048B7F75"/>
+    <w:multiLevelType w:val="hybridMultilevel"/>
+    <w:tmpl w:val="FE0A4CDA"/>
+    <w:lvl w:ilvl="0" w:tplc="0409000F">
+      <w:start w:val="1"/>
+      <w:numFmt w:val="decimal"/>
+      <w:lvlText w:val="%1."/>
+      <w:lvlJc w:val="left"/>
+      <w:pPr>
+        <w:ind w:left="720" w:hanging="360"/>
+      </w:pPr>
+      <w:rPr>
+        <w:rFonts w:hint="default"/>
+      </w:rPr>
+    </w:lvl>
+    <w:lvl w:ilvl="1" w:tplc="04090019" w:tentative="1">
+      <w:start w:val="1"/>
+      <w:numFmt w:val="lowerLetter"/>
+      <w:lvlText w:val="%2."/>
+      <w:lvlJc w:val="left"/>
+      <w:pPr>
+        <w:ind w:left="1440" w:hanging="360"/>
+      </w:pPr>
+    </w:lvl>
+    <w:lvl w:ilvl="2" w:tplc="0409001B" w:tentative="1">
+      <w:start w:val="1"/>
+      <w:numFmt w:val="lowerRoman"/>
+      <w:lvlText w:val="%3."/>
+      <w:lvlJc w:val="right"/>
+      <w:pPr>
+        <w:ind w:left="2160" w:hanging="180"/>
+      </w:pPr>
+    </w:lvl>
+    <w:lvl w:ilvl="3" w:tplc="0409000F" w:tentative="1">
+      <w:start w:val="1"/>
+      <w:numFmt w:val="decimal"/>
+      <w:lvlText w:val="%4."/>
+      <w:lvlJc w:val="left"/>
+      <w:pPr>
+        <w:ind w:left="2880" w:hanging="360"/>
+      </w:pPr>
+    </w:lvl>
+    <w:lvl w:ilvl="4" w:tplc="04090019" w:tentative="1">
+      <w:start w:val="1"/>
+      <w:numFmt w:val="lowerLetter"/>
+      <w:lvlText w:val="%5."/>
+      <w:lvlJc w:val="left"/>
+      <w:pPr>
+        <w:ind w:left="3600" w:hanging="360"/>
+      </w:pPr>
+    </w:lvl>
+    <w:lvl w:ilvl="5" w:tplc="0409001B" w:tentative="1">
+      <w:start w:val="1"/>
+      <w:numFmt w:val="lowerRoman"/>
+      <w:lvlText w:val="%6."/>
+      <w:lvlJc w:val="right"/>
+      <w:pPr>
+        <w:ind w:left="4320" w:hanging="180"/>
+      </w:pPr>
+    </w:lvl>
+    <w:lvl w:ilvl="6" w:tplc="0409000F" w:tentative="1">
+      <w:start w:val="1"/>
+      <w:numFmt w:val="decimal"/>
+      <w:lvlText w:val="%7."/>
+      <w:lvlJc w:val="left"/>
+      <w:pPr>
+        <w:ind w:left="5040" w:hanging="360"/>
+      </w:pPr>
+    </w:lvl>
+    <w:lvl w:ilvl="7" w:tplc="04090019" w:tentative="1">
+      <w:start w:val="1"/>
+      <w:numFmt w:val="lowerLetter"/>
+      <w:lvlText w:val="%8."/>
+      <w:lvlJc w:val="left"/>
+      <w:pPr>
+        <w:ind w:left="5760" w:hanging="360"/>
+      </w:pPr>
+    </w:lvl>
+    <w:lvl w:ilvl="8" w:tplc="0409001B" w:tentative="1">
+      <w:start w:val="1"/>
+      <w:numFmt w:val="lowerRoman"/>
+      <w:lvlText w:val="%9."/>
+      <w:lvlJc w:val="right"/>
+      <w:pPr>
+        <w:ind w:left="6480" w:hanging="180"/>
+      </w:pPr>
+    </w:lvl>
+  </w:abstractNum>
+  <w:abstractNum w:abstractNumId="1">
+    <w:nsid w:val="0AA87BE0"/>
+    <w:multiLevelType w:val="hybridMultilevel"/>
+    <w:tmpl w:val="1602A728"/>
+    <w:lvl w:ilvl="0" w:tplc="0409000F">
+      <w:start w:val="1"/>
+      <w:numFmt w:val="decimal"/>
+      <w:lvlText w:val="%1."/>
+      <w:lvlJc w:val="left"/>
+      <w:pPr>
+        <w:ind w:left="720" w:hanging="360"/>
+      </w:pPr>
+      <w:rPr>
+        <w:rFonts w:hint="default"/>
+      </w:rPr>
+    </w:lvl>
+    <w:lvl w:ilvl="1" w:tplc="04090019" w:tentative="1">
+      <w:start w:val="1"/>
+      <w:numFmt w:val="lowerLetter"/>
+      <w:lvlText w:val="%2."/>
+      <w:lvlJc w:val="left"/>
+      <w:pPr>
+        <w:ind w:left="1440" w:hanging="360"/>
+      </w:pPr>
+    </w:lvl>
+    <w:lvl w:ilvl="2" w:tplc="0409001B" w:tentative="1">
+      <w:start w:val="1"/>
+      <w:numFmt w:val="lowerRoman"/>
+      <w:lvlText w:val="%3."/>
+      <w:lvlJc w:val="right"/>
+      <w:pPr>
+        <w:ind w:left="2160" w:hanging="180"/>
+      </w:pPr>
+    </w:lvl>
+    <w:lvl w:ilvl="3" w:tplc="0409000F" w:tentative="1">
+      <w:start w:val="1"/>
+      <w:numFmt w:val="decimal"/>
+      <w:lvlText w:val="%4."/>
+      <w:lvlJc w:val="left"/>
+      <w:pPr>
+        <w:ind w:left="2880" w:hanging="360"/>
+      </w:pPr>
+    </w:lvl>
+    <w:lvl w:ilvl="4" w:tplc="04090019" w:tentative="1">
+      <w:start w:val="1"/>
+      <w:numFmt w:val="lowerLetter"/>
+      <w:lvlText w:val="%5."/>
+      <w:lvlJc w:val="left"/>
+      <w:pPr>
+        <w:ind w:left="3600" w:hanging="360"/>
+      </w:pPr>
+    </w:lvl>
+    <w:lvl w:ilvl="5" w:tplc="0409001B" w:tentative="1">
+      <w:start w:val="1"/>
+      <w:numFmt w:val="lowerRoman"/>
+      <w:lvlText w:val="%6."/>
+      <w:lvlJc w:val="right"/>
+      <w:pPr>
+        <w:ind w:left="4320" w:hanging="180"/>
+      </w:pPr>
+    </w:lvl>
+    <w:lvl w:ilvl="6" w:tplc="0409000F" w:tentative="1">
+      <w:start w:val="1"/>
+      <w:numFmt w:val="decimal"/>
+      <w:lvlText w:val="%7."/>
+      <w:lvlJc w:val="left"/>
+      <w:pPr>
+        <w:ind w:left="5040" w:hanging="360"/>
+      </w:pPr>
+    </w:lvl>
+    <w:lvl w:ilvl="7" w:tplc="04090019" w:tentative="1">
+      <w:start w:val="1"/>
+      <w:numFmt w:val="lowerLetter"/>
+      <w:lvlText w:val="%8."/>
+      <w:lvlJc w:val="left"/>
+      <w:pPr>
+        <w:ind w:left="5760" w:hanging="360"/>
+      </w:pPr>
+    </w:lvl>
+    <w:lvl w:ilvl="8" w:tplc="0409001B" w:tentative="1">
+      <w:start w:val="1"/>
+      <w:numFmt w:val="lowerRoman"/>
+      <w:lvlText w:val="%9."/>
+      <w:lvlJc w:val="right"/>
+      <w:pPr>
+        <w:ind w:left="6480" w:hanging="180"/>
+      </w:pPr>
+    </w:lvl>
+  </w:abstractNum>
+  <w:abstractNum w:abstractNumId="2">
+    <w:nsid w:val="0F091225"/>
+    <w:multiLevelType w:val="hybridMultilevel"/>
+    <w:tmpl w:val="F574E48C"/>
+    <w:lvl w:ilvl="0" w:tplc="0409000F">
+      <w:start w:val="1"/>
+      <w:numFmt w:val="decimal"/>
+      <w:lvlText w:val="%1."/>
+      <w:lvlJc w:val="left"/>
+      <w:pPr>
+        <w:ind w:left="720" w:hanging="360"/>
+      </w:pPr>
+      <w:rPr>
+        <w:rFonts w:hint="default"/>
+      </w:rPr>
+    </w:lvl>
+    <w:lvl w:ilvl="1" w:tplc="04090019" w:tentative="1">
+      <w:start w:val="1"/>
+      <w:numFmt w:val="lowerLetter"/>
+      <w:lvlText w:val="%2."/>
+      <w:lvlJc w:val="left"/>
+      <w:pPr>
+        <w:ind w:left="1440" w:hanging="360"/>
+      </w:pPr>
+    </w:lvl>
+    <w:lvl w:ilvl="2" w:tplc="0409001B" w:tentative="1">
+      <w:start w:val="1"/>
+      <w:numFmt w:val="lowerRoman"/>
+      <w:lvlText w:val="%3."/>
+      <w:lvlJc w:val="right"/>
+      <w:pPr>
+        <w:ind w:left="2160" w:hanging="180"/>
+      </w:pPr>
+    </w:lvl>
+    <w:lvl w:ilvl="3" w:tplc="0409000F" w:tentative="1">
+      <w:start w:val="1"/>
+      <w:numFmt w:val="decimal"/>
+      <w:lvlText w:val="%4."/>
+      <w:lvlJc w:val="left"/>
+      <w:pPr>
+        <w:ind w:left="2880" w:hanging="360"/>
+      </w:pPr>
+    </w:lvl>
+    <w:lvl w:ilvl="4" w:tplc="04090019" w:tentative="1">
+      <w:start w:val="1"/>
+      <w:numFmt w:val="lowerLetter"/>
+      <w:lvlText w:val="%5."/>
+      <w:lvlJc w:val="left"/>
+      <w:pPr>
+        <w:ind w:left="3600" w:hanging="360"/>
+      </w:pPr>
+    </w:lvl>
+    <w:lvl w:ilvl="5" w:tplc="0409001B" w:tentative="1">
+      <w:start w:val="1"/>
+      <w:numFmt w:val="lowerRoman"/>
+      <w:lvlText w:val="%6."/>
+      <w:lvlJc w:val="right"/>
+      <w:pPr>
+        <w:ind w:left="4320" w:hanging="180"/>
+      </w:pPr>
+    </w:lvl>
+    <w:lvl w:ilvl="6" w:tplc="0409000F" w:tentative="1">
+      <w:start w:val="1"/>
+      <w:numFmt w:val="decimal"/>
+      <w:lvlText w:val="%7."/>
+      <w:lvlJc w:val="left"/>
+      <w:pPr>
+        <w:ind w:left="5040" w:hanging="360"/>
+      </w:pPr>
+    </w:lvl>
+    <w:lvl w:ilvl="7" w:tplc="04090019" w:tentative="1">
+      <w:start w:val="1"/>
+      <w:numFmt w:val="lowerLetter"/>
+      <w:lvlText w:val="%8."/>
+      <w:lvlJc w:val="left"/>
+      <w:pPr>
+        <w:ind w:left="5760" w:hanging="360"/>
+      </w:pPr>
+    </w:lvl>
+    <w:lvl w:ilvl="8" w:tplc="0409001B" w:tentative="1">
+      <w:start w:val="1"/>
+      <w:numFmt w:val="lowerRoman"/>
+      <w:lvlText w:val="%9."/>
+      <w:lvlJc w:val="right"/>
+      <w:pPr>
+        <w:ind w:left="6480" w:hanging="180"/>
+      </w:pPr>
+    </w:lvl>
+  </w:abstractNum>
+  <w:abstractNum w:abstractNumId="3">
+    <w:nsid w:val="1EE850F9"/>
+    <w:multiLevelType w:val="hybridMultilevel"/>
+    <w:tmpl w:val="390C0992"/>
+    <w:lvl w:ilvl="0" w:tplc="0409000F">
+      <w:start w:val="1"/>
+      <w:numFmt w:val="decimal"/>
+      <w:lvlText w:val="%1."/>
+      <w:lvlJc w:val="left"/>
+      <w:pPr>
+        <w:ind w:left="720" w:hanging="360"/>
+      </w:pPr>
+      <w:rPr>
+        <w:rFonts w:hint="default"/>
+      </w:rPr>
+    </w:lvl>
+    <w:lvl w:ilvl="1" w:tplc="04090019" w:tentative="1">
+      <w:start w:val="1"/>
+      <w:numFmt w:val="lowerLetter"/>
+      <w:lvlText w:val="%2."/>
+      <w:lvlJc w:val="left"/>
+      <w:pPr>
+        <w:ind w:left="1440" w:hanging="360"/>
+      </w:pPr>
+    </w:lvl>
+    <w:lvl w:ilvl="2" w:tplc="0409001B" w:tentative="1">
+      <w:start w:val="1"/>
+      <w:numFmt w:val="lowerRoman"/>
+      <w:lvlText w:val="%3."/>
+      <w:lvlJc w:val="right"/>
+      <w:pPr>
+        <w:ind w:left="2160" w:hanging="180"/>
+      </w:pPr>
+    </w:lvl>
+    <w:lvl w:ilvl="3" w:tplc="0409000F" w:tentative="1">
+      <w:start w:val="1"/>
+      <w:numFmt w:val="decimal"/>
+      <w:lvlText w:val="%4."/>
+      <w:lvlJc w:val="left"/>
+      <w:pPr>
+        <w:ind w:left="2880" w:hanging="360"/>
+      </w:pPr>
+    </w:lvl>
+    <w:lvl w:ilvl="4" w:tplc="04090019" w:tentative="1">
+      <w:start w:val="1"/>
+      <w:numFmt w:val="lowerLetter"/>
+      <w:lvlText w:val="%5."/>
+      <w:lvlJc w:val="left"/>
+      <w:pPr>
+        <w:ind w:left="3600" w:hanging="360"/>
+      </w:pPr>
+    </w:lvl>
+    <w:lvl w:ilvl="5" w:tplc="0409001B" w:tentative="1">
+      <w:start w:val="1"/>
+      <w:numFmt w:val="lowerRoman"/>
+      <w:lvlText w:val="%6."/>
+      <w:lvlJc w:val="right"/>
+      <w:pPr>
+        <w:ind w:left="4320" w:hanging="180"/>
+      </w:pPr>
+    </w:lvl>
+    <w:lvl w:ilvl="6" w:tplc="0409000F" w:tentative="1">
+      <w:start w:val="1"/>
+      <w:numFmt w:val="decimal"/>
+      <w:lvlText w:val="%7."/>
+      <w:lvlJc w:val="left"/>
+      <w:pPr>
+        <w:ind w:left="5040" w:hanging="360"/>
+      </w:pPr>
+    </w:lvl>
+    <w:lvl w:ilvl="7" w:tplc="04090019" w:tentative="1">
+      <w:start w:val="1"/>
+      <w:numFmt w:val="lowerLetter"/>
+      <w:lvlText w:val="%8."/>
+      <w:lvlJc w:val="left"/>
+      <w:pPr>
+        <w:ind w:left="5760" w:hanging="360"/>
+      </w:pPr>
+    </w:lvl>
+    <w:lvl w:ilvl="8" w:tplc="0409001B" w:tentative="1">
+      <w:start w:val="1"/>
+      <w:numFmt w:val="lowerRoman"/>
+      <w:lvlText w:val="%9."/>
+      <w:lvlJc w:val="right"/>
+      <w:pPr>
+        <w:ind w:left="6480" w:hanging="180"/>
+      </w:pPr>
+    </w:lvl>
+  </w:abstractNum>
+  <w:abstractNum w:abstractNumId="4">
+    <w:nsid w:val="2F756476"/>
+    <w:multiLevelType w:val="hybridMultilevel"/>
+    <w:tmpl w:val="2D988616"/>
+    <w:lvl w:ilvl="0" w:tplc="83C6CBF6">
+      <w:start w:val="5"/>
+      <w:numFmt w:val="bullet"/>
+      <w:lvlText w:val="-"/>
+      <w:lvlJc w:val="left"/>
+      <w:pPr>
+        <w:ind w:left="720" w:hanging="360"/>
+      </w:pPr>
+      <w:rPr>
+        <w:rFonts w:ascii="Cambria" w:eastAsiaTheme="minorHAnsi" w:hAnsi="Cambria" w:cstheme="minorBidi" w:hint="default"/>
+      </w:rPr>
+    </w:lvl>
+    <w:lvl w:ilvl="1" w:tplc="04090003" w:tentative="1">
+      <w:start w:val="1"/>
+      <w:numFmt w:val="bullet"/>
+      <w:lvlText w:val="o"/>
+      <w:lvlJc w:val="left"/>
+      <w:pPr>
+        <w:ind w:left="1440" w:hanging="360"/>
+      </w:pPr>
+      <w:rPr>
+        <w:rFonts w:ascii="Courier New" w:hAnsi="Courier New" w:cs="Courier New" w:hint="default"/>
+      </w:rPr>
+    </w:lvl>
+    <w:lvl w:ilvl="2" w:tplc="04090005" w:tentative="1">
+      <w:start w:val="1"/>
+      <w:numFmt w:val="bullet"/>
+      <w:lvlText w:val=""/>
+      <w:lvlJc w:val="left"/>
+      <w:pPr>
+        <w:ind w:left="2160" w:hanging="360"/>
+      </w:pPr>
+      <w:rPr>
+        <w:rFonts w:ascii="Wingdings" w:hAnsi="Wingdings" w:hint="default"/>
+      </w:rPr>
+    </w:lvl>
+    <w:lvl w:ilvl="3" w:tplc="04090001" w:tentative="1">
+      <w:start w:val="1"/>
+      <w:numFmt w:val="bullet"/>
+      <w:lvlText w:val=""/>
+      <w:lvlJc w:val="left"/>
+      <w:pPr>
+        <w:ind w:left="2880" w:hanging="360"/>
+      </w:pPr>
+      <w:rPr>
+        <w:rFonts w:ascii="Symbol" w:hAnsi="Symbol" w:hint="default"/>
+      </w:rPr>
+    </w:lvl>
+    <w:lvl w:ilvl="4" w:tplc="04090003" w:tentative="1">
+      <w:start w:val="1"/>
+      <w:numFmt w:val="bullet"/>
+      <w:lvlText w:val="o"/>
+      <w:lvlJc w:val="left"/>
+      <w:pPr>
+        <w:ind w:left="3600" w:hanging="360"/>
+      </w:pPr>
+      <w:rPr>
+        <w:rFonts w:ascii="Courier New" w:hAnsi="Courier New" w:cs="Courier New" w:hint="default"/>
+      </w:rPr>
+    </w:lvl>
+    <w:lvl w:ilvl="5" w:tplc="04090005" w:tentative="1">
+      <w:start w:val="1"/>
+      <w:numFmt w:val="bullet"/>
+      <w:lvlText w:val=""/>
+      <w:lvlJc w:val="left"/>
+      <w:pPr>
+        <w:ind w:left="4320" w:hanging="360"/>
+      </w:pPr>
+      <w:rPr>
+        <w:rFonts w:ascii="Wingdings" w:hAnsi="Wingdings" w:hint="default"/>
+      </w:rPr>
+    </w:lvl>
+    <w:lvl w:ilvl="6" w:tplc="04090001" w:tentative="1">
+      <w:start w:val="1"/>
+      <w:numFmt w:val="bullet"/>
+      <w:lvlText w:val=""/>
+      <w:lvlJc w:val="left"/>
+      <w:pPr>
+        <w:ind w:left="5040" w:hanging="360"/>
+      </w:pPr>
+      <w:rPr>
+        <w:rFonts w:ascii="Symbol" w:hAnsi="Symbol" w:hint="default"/>
+      </w:rPr>
+    </w:lvl>
+    <w:lvl w:ilvl="7" w:tplc="04090003" w:tentative="1">
+      <w:start w:val="1"/>
+      <w:numFmt w:val="bullet"/>
+      <w:lvlText w:val="o"/>
+      <w:lvlJc w:val="left"/>
+      <w:pPr>
+        <w:ind w:left="5760" w:hanging="360"/>
+      </w:pPr>
+      <w:rPr>
+        <w:rFonts w:ascii="Courier New" w:hAnsi="Courier New" w:cs="Courier New" w:hint="default"/>
+      </w:rPr>
+    </w:lvl>
+    <w:lvl w:ilvl="8" w:tplc="04090005" w:tentative="1">
+      <w:start w:val="1"/>
+      <w:numFmt w:val="bullet"/>
+      <w:lvlText w:val=""/>
+      <w:lvlJc w:val="left"/>
+      <w:pPr>
+        <w:ind w:left="6480" w:hanging="360"/>
+      </w:pPr>
+      <w:rPr>
+        <w:rFonts w:ascii="Wingdings" w:hAnsi="Wingdings" w:hint="default"/>
+      </w:rPr>
+    </w:lvl>
+  </w:abstractNum>
+  <w:abstractNum w:abstractNumId="5">
+    <w:nsid w:val="4964532F"/>
+    <w:multiLevelType w:val="hybridMultilevel"/>
+    <w:tmpl w:val="EFAA0F4E"/>
+    <w:lvl w:ilvl="0" w:tplc="0409000F">
+      <w:start w:val="1"/>
+      <w:numFmt w:val="decimal"/>
+      <w:lvlText w:val="%1."/>
+      <w:lvlJc w:val="left"/>
+      <w:pPr>
+        <w:ind w:left="720" w:hanging="360"/>
+      </w:pPr>
+      <w:rPr>
+        <w:rFonts w:hint="default"/>
+      </w:rPr>
+    </w:lvl>
+    <w:lvl w:ilvl="1" w:tplc="04090019">
+      <w:start w:val="1"/>
+      <w:numFmt w:val="lowerLetter"/>
+      <w:lvlText w:val="%2."/>
+      <w:lvlJc w:val="left"/>
+      <w:pPr>
+        <w:ind w:left="1440" w:hanging="360"/>
+      </w:pPr>
+    </w:lvl>
+    <w:lvl w:ilvl="2" w:tplc="0409001B">
+      <w:start w:val="1"/>
+      <w:numFmt w:val="lowerRoman"/>
+      <w:lvlText w:val="%3."/>
+      <w:lvlJc w:val="right"/>
+      <w:pPr>
+        <w:ind w:left="2160" w:hanging="180"/>
+      </w:pPr>
+    </w:lvl>
+    <w:lvl w:ilvl="3" w:tplc="0409000F" w:tentative="1">
+      <w:start w:val="1"/>
+      <w:numFmt w:val="decimal"/>
+      <w:lvlText w:val="%4."/>
+      <w:lvlJc w:val="left"/>
+      <w:pPr>
+        <w:ind w:left="2880" w:hanging="360"/>
+      </w:pPr>
+    </w:lvl>
+    <w:lvl w:ilvl="4" w:tplc="04090019" w:tentative="1">
+      <w:start w:val="1"/>
+      <w:numFmt w:val="lowerLetter"/>
+      <w:lvlText w:val="%5."/>
+      <w:lvlJc w:val="left"/>
+      <w:pPr>
+        <w:ind w:left="3600" w:hanging="360"/>
+      </w:pPr>
+    </w:lvl>
+    <w:lvl w:ilvl="5" w:tplc="0409001B" w:tentative="1">
+      <w:start w:val="1"/>
+      <w:numFmt w:val="lowerRoman"/>
+      <w:lvlText w:val="%6."/>
+      <w:lvlJc w:val="right"/>
+      <w:pPr>
+        <w:ind w:left="4320" w:hanging="180"/>
+      </w:pPr>
+    </w:lvl>
+    <w:lvl w:ilvl="6" w:tplc="0409000F" w:tentative="1">
+      <w:start w:val="1"/>
+      <w:numFmt w:val="decimal"/>
+      <w:lvlText w:val="%7."/>
+      <w:lvlJc w:val="left"/>
+      <w:pPr>
+        <w:ind w:left="5040" w:hanging="360"/>
+      </w:pPr>
+    </w:lvl>
+    <w:lvl w:ilvl="7" w:tplc="04090019" w:tentative="1">
+      <w:start w:val="1"/>
+      <w:numFmt w:val="lowerLetter"/>
+      <w:lvlText w:val="%8."/>
+      <w:lvlJc w:val="left"/>
+      <w:pPr>
+        <w:ind w:left="5760" w:hanging="360"/>
+      </w:pPr>
+    </w:lvl>
+    <w:lvl w:ilvl="8" w:tplc="0409001B" w:tentative="1">
+      <w:start w:val="1"/>
+      <w:numFmt w:val="lowerRoman"/>
+      <w:lvlText w:val="%9."/>
+      <w:lvlJc w:val="right"/>
+      <w:pPr>
+        <w:ind w:left="6480" w:hanging="180"/>
+      </w:pPr>
+    </w:lvl>
+  </w:abstractNum>
+  <w:abstractNum w:abstractNumId="6">
+    <w:nsid w:val="654020C4"/>
+    <w:multiLevelType w:val="hybridMultilevel"/>
+    <w:tmpl w:val="9AB8EE72"/>
+    <w:lvl w:ilvl="0" w:tplc="0409000F">
+      <w:start w:val="1"/>
+      <w:numFmt w:val="decimal"/>
+      <w:lvlText w:val="%1."/>
+      <w:lvlJc w:val="left"/>
+      <w:pPr>
+        <w:ind w:left="720" w:hanging="360"/>
+      </w:pPr>
+      <w:rPr>
+        <w:rFonts w:hint="default"/>
+      </w:rPr>
+    </w:lvl>
+    <w:lvl w:ilvl="1" w:tplc="04090019" w:tentative="1">
+      <w:start w:val="1"/>
+      <w:numFmt w:val="lowerLetter"/>
+      <w:lvlText w:val="%2."/>
+      <w:lvlJc w:val="left"/>
+      <w:pPr>
+        <w:ind w:left="1440" w:hanging="360"/>
+      </w:pPr>
+    </w:lvl>
+    <w:lvl w:ilvl="2" w:tplc="0409001B" w:tentative="1">
+      <w:start w:val="1"/>
+      <w:numFmt w:val="lowerRoman"/>
+      <w:lvlText w:val="%3."/>
+      <w:lvlJc w:val="right"/>
+      <w:pPr>
+        <w:ind w:left="2160" w:hanging="180"/>
+      </w:pPr>
+    </w:lvl>
+    <w:lvl w:ilvl="3" w:tplc="0409000F" w:tentative="1">
+      <w:start w:val="1"/>
+      <w:numFmt w:val="decimal"/>
+      <w:lvlText w:val="%4."/>
+      <w:lvlJc w:val="left"/>
+      <w:pPr>
+        <w:ind w:left="2880" w:hanging="360"/>
+      </w:pPr>
+    </w:lvl>
+    <w:lvl w:ilvl="4" w:tplc="04090019" w:tentative="1">
+      <w:start w:val="1"/>
+      <w:numFmt w:val="lowerLetter"/>
+      <w:lvlText w:val="%5."/>
+      <w:lvlJc w:val="left"/>
+      <w:pPr>
+        <w:ind w:left="3600" w:hanging="360"/>
+      </w:pPr>
+    </w:lvl>
+    <w:lvl w:ilvl="5" w:tplc="0409001B" w:tentative="1">
+      <w:start w:val="1"/>
+      <w:numFmt w:val="lowerRoman"/>
+      <w:lvlText w:val="%6."/>
+      <w:lvlJc w:val="right"/>
+      <w:pPr>
+        <w:ind w:left="4320" w:hanging="180"/>
+      </w:pPr>
+    </w:lvl>
+    <w:lvl w:ilvl="6" w:tplc="0409000F" w:tentative="1">
+      <w:start w:val="1"/>
+      <w:numFmt w:val="decimal"/>
+      <w:lvlText w:val="%7."/>
+      <w:lvlJc w:val="left"/>
+      <w:pPr>
+        <w:ind w:left="5040" w:hanging="360"/>
+      </w:pPr>
+    </w:lvl>
+    <w:lvl w:ilvl="7" w:tplc="04090019" w:tentative="1">
+      <w:start w:val="1"/>
+      <w:numFmt w:val="lowerLetter"/>
+      <w:lvlText w:val="%8."/>
+      <w:lvlJc w:val="left"/>
+      <w:pPr>
+        <w:ind w:left="5760" w:hanging="360"/>
+      </w:pPr>
+    </w:lvl>
+    <w:lvl w:ilvl="8" w:tplc="0409001B" w:tentative="1">
+      <w:start w:val="1"/>
+      <w:numFmt w:val="lowerRoman"/>
+      <w:lvlText w:val="%9."/>
+      <w:lvlJc w:val="right"/>
+      <w:pPr>
+        <w:ind w:left="6480" w:hanging="180"/>
+      </w:pPr>
+    </w:lvl>
+  </w:abstractNum>
+  <w:abstractNum w:abstractNumId="7">
+    <w:nsid w:val="6EDA64CA"/>
+    <w:multiLevelType w:val="hybridMultilevel"/>
+    <w:tmpl w:val="6762B938"/>
+    <w:lvl w:ilvl="0" w:tplc="0409000F">
+      <w:start w:val="1"/>
+      <w:numFmt w:val="decimal"/>
+      <w:lvlText w:val="%1."/>
+      <w:lvlJc w:val="left"/>
+      <w:pPr>
+        <w:ind w:left="720" w:hanging="360"/>
+      </w:pPr>
+      <w:rPr>
+        <w:rFonts w:hint="default"/>
+      </w:rPr>
+    </w:lvl>
+    <w:lvl w:ilvl="1" w:tplc="04090019" w:tentative="1">
+      <w:start w:val="1"/>
+      <w:numFmt w:val="lowerLetter"/>
+      <w:lvlText w:val="%2."/>
+      <w:lvlJc w:val="left"/>
+      <w:pPr>
+        <w:ind w:left="1440" w:hanging="360"/>
+      </w:pPr>
+    </w:lvl>
+    <w:lvl w:ilvl="2" w:tplc="0409001B" w:tentative="1">
+      <w:start w:val="1"/>
+      <w:numFmt w:val="lowerRoman"/>
+      <w:lvlText w:val="%3."/>
+      <w:lvlJc w:val="right"/>
+      <w:pPr>
+        <w:ind w:left="2160" w:hanging="180"/>
+      </w:pPr>
+    </w:lvl>
+    <w:lvl w:ilvl="3" w:tplc="0409000F" w:tentative="1">
+      <w:start w:val="1"/>
+      <w:numFmt w:val="decimal"/>
+      <w:lvlText w:val="%4."/>
+      <w:lvlJc w:val="left"/>
+      <w:pPr>
+        <w:ind w:left="2880" w:hanging="360"/>
+      </w:pPr>
+    </w:lvl>
+    <w:lvl w:ilvl="4" w:tplc="04090019" w:tentative="1">
+      <w:start w:val="1"/>
+      <w:numFmt w:val="lowerLetter"/>
+      <w:lvlText w:val="%5."/>
+      <w:lvlJc w:val="left"/>
+      <w:pPr>
+        <w:ind w:left="3600" w:hanging="360"/>
+      </w:pPr>
+    </w:lvl>
+    <w:lvl w:ilvl="5" w:tplc="0409001B" w:tentative="1">
+      <w:start w:val="1"/>
+      <w:numFmt w:val="lowerRoman"/>
+      <w:lvlText w:val="%6."/>
+      <w:lvlJc w:val="right"/>
+      <w:pPr>
+        <w:ind w:left="4320" w:hanging="180"/>
+      </w:pPr>
+    </w:lvl>
+    <w:lvl w:ilvl="6" w:tplc="0409000F" w:tentative="1">
+      <w:start w:val="1"/>
+      <w:numFmt w:val="decimal"/>
+      <w:lvlText w:val="%7."/>
+      <w:lvlJc w:val="left"/>
+      <w:pPr>
+        <w:ind w:left="5040" w:hanging="360"/>
+      </w:pPr>
+    </w:lvl>
+    <w:lvl w:ilvl="7" w:tplc="04090019" w:tentative="1">
+      <w:start w:val="1"/>
+      <w:numFmt w:val="lowerLetter"/>
+      <w:lvlText w:val="%8."/>
+      <w:lvlJc w:val="left"/>
+      <w:pPr>
+        <w:ind w:left="5760" w:hanging="360"/>
+      </w:pPr>
+    </w:lvl>
+    <w:lvl w:ilvl="8" w:tplc="0409001B" w:tentative="1">
+      <w:start w:val="1"/>
+      <w:numFmt w:val="lowerRoman"/>
+      <w:lvlText w:val="%9."/>
+      <w:lvlJc w:val="right"/>
+      <w:pPr>
+        <w:ind w:left="6480" w:hanging="180"/>
+      </w:pPr>
+    </w:lvl>
+  </w:abstractNum>
+  <w:num w:numId="1">
+    <w:abstractNumId w:val="2"/>
+  </w:num>
+  <w:num w:numId="2">
+    <w:abstractNumId w:val="3"/>
+  </w:num>
+  <w:num w:numId="3">
+    <w:abstractNumId w:val="0"/>
+  </w:num>
+  <w:num w:numId="4">
+    <w:abstractNumId w:val="7"/>
+  </w:num>
+  <w:num w:numId="5">
+    <w:abstractNumId w:val="1"/>
+  </w:num>
+  <w:num w:numId="6">
+    <w:abstractNumId w:val="6"/>
+  </w:num>
+  <w:num w:numId="7">
+    <w:abstractNumId w:val="5"/>
+  </w:num>
+  <w:num w:numId="8">
+    <w:abstractNumId w:val="4"/>
+  </w:num>
+</w:numbering>
+</file>
+
 <file path=word/styles.xml><?xml version="1.0" encoding="utf-8"?>
-<w:styles xmlns:r="http://schemas.openxmlformats.org/officeDocument/2006/relationships" xmlns:w="http://schemas.openxmlformats.org/wordprocessingml/2006/main">
+<w:styles xmlns:mc="http://schemas.openxmlformats.org/markup-compatibility/2006" xmlns:r="http://schemas.openxmlformats.org/officeDocument/2006/relationships" xmlns:w="http://schemas.openxmlformats.org/wordprocessingml/2006/main" xmlns:w14="http://schemas.microsoft.com/office/word/2010/wordml" xmlns:w15="http://schemas.microsoft.com/office/word/2012/wordml" mc:Ignorable="w14 w15">
   <w:docDefaults>
     <w:rPrDefault>
       <w:rPr>
@@ -1213,9 +2443,327 @@
     </w:rPrDefault>
     <w:pPrDefault/>
   </w:docDefaults>
-  <w:latentStyles w:defLockedState="0" w:defUIPriority="0" w:defSemiHidden="0" w:defUnhideWhenUsed="0" w:defQFormat="0" w:count="276">
-    <w:lsdException w:name="toc 1" w:uiPriority="39"/>
-    <w:lsdException w:name="toc 2" w:uiPriority="39"/>
+  <w:latentStyles w:defLockedState="0" w:defUIPriority="0" w:defSemiHidden="0" w:defUnhideWhenUsed="0" w:defQFormat="0" w:count="371">
+    <w:lsdException w:name="index 1" w:semiHidden="1" w:unhideWhenUsed="1"/>
+    <w:lsdException w:name="index 7" w:semiHidden="1" w:unhideWhenUsed="1"/>
+    <w:lsdException w:name="index 8" w:semiHidden="1" w:unhideWhenUsed="1"/>
+    <w:lsdException w:name="index 9" w:semiHidden="1" w:unhideWhenUsed="1"/>
+    <w:lsdException w:name="toc 1" w:semiHidden="1" w:uiPriority="39" w:unhideWhenUsed="1"/>
+    <w:lsdException w:name="toc 2" w:semiHidden="1" w:uiPriority="39" w:unhideWhenUsed="1"/>
+    <w:lsdException w:name="toc 3" w:semiHidden="1" w:unhideWhenUsed="1"/>
+    <w:lsdException w:name="toc 4" w:semiHidden="1" w:unhideWhenUsed="1"/>
+    <w:lsdException w:name="toc 5" w:semiHidden="1" w:unhideWhenUsed="1"/>
+    <w:lsdException w:name="toc 6" w:semiHidden="1" w:unhideWhenUsed="1"/>
+    <w:lsdException w:name="toc 7" w:semiHidden="1" w:unhideWhenUsed="1"/>
+    <w:lsdException w:name="toc 8" w:semiHidden="1" w:unhideWhenUsed="1"/>
+    <w:lsdException w:name="toc 9" w:semiHidden="1" w:unhideWhenUsed="1"/>
+    <w:lsdException w:name="Normal Indent" w:semiHidden="1" w:unhideWhenUsed="1"/>
+    <w:lsdException w:name="footnote text" w:semiHidden="1" w:unhideWhenUsed="1"/>
+    <w:lsdException w:name="annotation text" w:semiHidden="1" w:unhideWhenUsed="1"/>
+    <w:lsdException w:name="header" w:semiHidden="1" w:unhideWhenUsed="1"/>
+    <w:lsdException w:name="footer" w:semiHidden="1" w:unhideWhenUsed="1"/>
+    <w:lsdException w:name="index heading" w:semiHidden="1" w:unhideWhenUsed="1"/>
+    <w:lsdException w:name="caption" w:semiHidden="1" w:unhideWhenUsed="1"/>
+    <w:lsdException w:name="table of figures" w:semiHidden="1" w:unhideWhenUsed="1"/>
+    <w:lsdException w:name="envelope address" w:semiHidden="1" w:unhideWhenUsed="1"/>
+    <w:lsdException w:name="envelope return" w:semiHidden="1" w:unhideWhenUsed="1"/>
+    <w:lsdException w:name="footnote reference" w:semiHidden="1" w:unhideWhenUsed="1"/>
+    <w:lsdException w:name="annotation reference" w:semiHidden="1" w:unhideWhenUsed="1"/>
+    <w:lsdException w:name="line number" w:semiHidden="1" w:unhideWhenUsed="1"/>
+    <w:lsdException w:name="page number" w:semiHidden="1" w:unhideWhenUsed="1"/>
+    <w:lsdException w:name="endnote reference" w:semiHidden="1" w:unhideWhenUsed="1"/>
+    <w:lsdException w:name="endnote text" w:semiHidden="1" w:unhideWhenUsed="1"/>
+    <w:lsdException w:name="table of authorities" w:semiHidden="1" w:unhideWhenUsed="1"/>
+    <w:lsdException w:name="macro" w:semiHidden="1" w:unhideWhenUsed="1"/>
+    <w:lsdException w:name="toa heading" w:semiHidden="1" w:unhideWhenUsed="1"/>
+    <w:lsdException w:name="List" w:semiHidden="1" w:unhideWhenUsed="1"/>
+    <w:lsdException w:name="List Bullet" w:semiHidden="1" w:unhideWhenUsed="1"/>
+    <w:lsdException w:name="List Number" w:semiHidden="1" w:unhideWhenUsed="1"/>
+    <w:lsdException w:name="List 2" w:semiHidden="1" w:unhideWhenUsed="1"/>
+    <w:lsdException w:name="List 3" w:semiHidden="1" w:unhideWhenUsed="1"/>
+    <w:lsdException w:name="List 4" w:semiHidden="1" w:unhideWhenUsed="1"/>
+    <w:lsdException w:name="List 5" w:semiHidden="1" w:unhideWhenUsed="1"/>
+    <w:lsdException w:name="List Bullet 2" w:semiHidden="1" w:unhideWhenUsed="1"/>
+    <w:lsdException w:name="List Bullet 3" w:semiHidden="1" w:unhideWhenUsed="1"/>
+    <w:lsdException w:name="List Bullet 4" w:semiHidden="1" w:unhideWhenUsed="1"/>
+    <w:lsdException w:name="List Bullet 5" w:semiHidden="1" w:unhideWhenUsed="1"/>
+    <w:lsdException w:name="List Number 3" w:semiHidden="1" w:unhideWhenUsed="1"/>
+    <w:lsdException w:name="List Number 4" w:semiHidden="1" w:unhideWhenUsed="1"/>
+    <w:lsdException w:name="Closing" w:semiHidden="1" w:unhideWhenUsed="1"/>
+    <w:lsdException w:name="Signature" w:semiHidden="1" w:unhideWhenUsed="1"/>
+    <w:lsdException w:name="Default Paragraph Font" w:semiHidden="1" w:unhideWhenUsed="1"/>
+    <w:lsdException w:name="Body Text" w:semiHidden="1" w:unhideWhenUsed="1"/>
+    <w:lsdException w:name="Body Text Indent" w:semiHidden="1" w:unhideWhenUsed="1"/>
+    <w:lsdException w:name="List Continue" w:semiHidden="1" w:unhideWhenUsed="1"/>
+    <w:lsdException w:name="List Continue 2" w:semiHidden="1" w:unhideWhenUsed="1"/>
+    <w:lsdException w:name="List Continue 3" w:semiHidden="1" w:unhideWhenUsed="1"/>
+    <w:lsdException w:name="List Continue 4" w:semiHidden="1" w:unhideWhenUsed="1"/>
+    <w:lsdException w:name="List Continue 5" w:semiHidden="1" w:unhideWhenUsed="1"/>
+    <w:lsdException w:name="Message Header" w:semiHidden="1" w:unhideWhenUsed="1"/>
+    <w:lsdException w:name="Salutation" w:semiHidden="1" w:unhideWhenUsed="1"/>
+    <w:lsdException w:name="Date" w:semiHidden="1" w:unhideWhenUsed="1"/>
+    <w:lsdException w:name="Body Text First Indent" w:semiHidden="1" w:unhideWhenUsed="1"/>
+    <w:lsdException w:name="Body Text First Indent 2" w:semiHidden="1" w:unhideWhenUsed="1"/>
+    <w:lsdException w:name="Note Heading" w:semiHidden="1" w:unhideWhenUsed="1"/>
+    <w:lsdException w:name="Body Text 2" w:semiHidden="1" w:unhideWhenUsed="1"/>
+    <w:lsdException w:name="Body Text 3" w:semiHidden="1" w:unhideWhenUsed="1"/>
+    <w:lsdException w:name="Body Text Indent 2" w:semiHidden="1" w:unhideWhenUsed="1"/>
+    <w:lsdException w:name="Document Map" w:semiHidden="1" w:unhideWhenUsed="1"/>
+    <w:lsdException w:name="Plain Text" w:semiHidden="1" w:unhideWhenUsed="1"/>
+    <w:lsdException w:name="E-mail Signature" w:semiHidden="1" w:unhideWhenUsed="1"/>
+    <w:lsdException w:name="HTML Top of Form" w:semiHidden="1" w:unhideWhenUsed="1"/>
+    <w:lsdException w:name="HTML Bottom of Form" w:semiHidden="1" w:unhideWhenUsed="1"/>
+    <w:lsdException w:name="Normal (Web)" w:semiHidden="1" w:unhideWhenUsed="1"/>
+    <w:lsdException w:name="HTML Acronym" w:semiHidden="1" w:unhideWhenUsed="1"/>
+    <w:lsdException w:name="HTML Address" w:semiHidden="1" w:unhideWhenUsed="1"/>
+    <w:lsdException w:name="HTML Cite" w:semiHidden="1" w:unhideWhenUsed="1"/>
+    <w:lsdException w:name="HTML Code" w:semiHidden="1" w:unhideWhenUsed="1"/>
+    <w:lsdException w:name="HTML Definition" w:semiHidden="1" w:unhideWhenUsed="1"/>
+    <w:lsdException w:name="HTML Keyboard" w:semiHidden="1" w:unhideWhenUsed="1"/>
+    <w:lsdException w:name="HTML Preformatted" w:semiHidden="1" w:unhideWhenUsed="1"/>
+    <w:lsdException w:name="HTML Sample" w:semiHidden="1" w:unhideWhenUsed="1"/>
+    <w:lsdException w:name="HTML Typewriter" w:semiHidden="1" w:unhideWhenUsed="1"/>
+    <w:lsdException w:name="HTML Variable" w:semiHidden="1" w:unhideWhenUsed="1"/>
+    <w:lsdException w:name="Normal Table" w:semiHidden="1" w:unhideWhenUsed="1"/>
+    <w:lsdException w:name="annotation subject" w:semiHidden="1" w:unhideWhenUsed="1"/>
+    <w:lsdException w:name="No List" w:semiHidden="1" w:unhideWhenUsed="1"/>
+    <w:lsdException w:name="Outline List 1" w:semiHidden="1" w:unhideWhenUsed="1"/>
+    <w:lsdException w:name="Outline List 2" w:semiHidden="1" w:unhideWhenUsed="1"/>
+    <w:lsdException w:name="Outline List 3" w:semiHidden="1" w:unhideWhenUsed="1"/>
+    <w:lsdException w:name="Table Simple 1" w:semiHidden="1" w:unhideWhenUsed="1"/>
+    <w:lsdException w:name="Table Simple 2" w:semiHidden="1" w:unhideWhenUsed="1"/>
+    <w:lsdException w:name="Table Simple 3" w:semiHidden="1" w:unhideWhenUsed="1"/>
+    <w:lsdException w:name="Table Classic 1" w:semiHidden="1" w:unhideWhenUsed="1"/>
+    <w:lsdException w:name="Table Classic 2" w:semiHidden="1" w:unhideWhenUsed="1"/>
+    <w:lsdException w:name="Table Classic 3" w:semiHidden="1" w:unhideWhenUsed="1"/>
+    <w:lsdException w:name="Table Classic 4" w:semiHidden="1" w:unhideWhenUsed="1"/>
+    <w:lsdException w:name="Table Colorful 1" w:semiHidden="1" w:unhideWhenUsed="1"/>
+    <w:lsdException w:name="Table Colorful 2" w:semiHidden="1" w:unhideWhenUsed="1"/>
+    <w:lsdException w:name="Table Colorful 3" w:semiHidden="1" w:unhideWhenUsed="1"/>
+    <w:lsdException w:name="Table Columns 1" w:semiHidden="1" w:unhideWhenUsed="1"/>
+    <w:lsdException w:name="Table Columns 2" w:semiHidden="1" w:unhideWhenUsed="1"/>
+    <w:lsdException w:name="Table Columns 3" w:semiHidden="1" w:unhideWhenUsed="1"/>
+    <w:lsdException w:name="Table Columns 4" w:semiHidden="1" w:unhideWhenUsed="1"/>
+    <w:lsdException w:name="Table Columns 5" w:semiHidden="1" w:unhideWhenUsed="1"/>
+    <w:lsdException w:name="Table Grid 1" w:semiHidden="1" w:unhideWhenUsed="1"/>
+    <w:lsdException w:name="Table Grid 2" w:semiHidden="1" w:unhideWhenUsed="1"/>
+    <w:lsdException w:name="Table Grid 3" w:semiHidden="1" w:unhideWhenUsed="1"/>
+    <w:lsdException w:name="Table Grid 4" w:semiHidden="1" w:unhideWhenUsed="1"/>
+    <w:lsdException w:name="Table Grid 5" w:semiHidden="1" w:unhideWhenUsed="1"/>
+    <w:lsdException w:name="Table Grid 6" w:semiHidden="1" w:unhideWhenUsed="1"/>
+    <w:lsdException w:name="Table Grid 7" w:semiHidden="1" w:unhideWhenUsed="1"/>
+    <w:lsdException w:name="Table Grid 8" w:semiHidden="1" w:unhideWhenUsed="1"/>
+    <w:lsdException w:name="Table List 1" w:semiHidden="1" w:unhideWhenUsed="1"/>
+    <w:lsdException w:name="Table List 2" w:semiHidden="1" w:unhideWhenUsed="1"/>
+    <w:lsdException w:name="Table List 3" w:semiHidden="1" w:unhideWhenUsed="1"/>
+    <w:lsdException w:name="Table List 4" w:semiHidden="1" w:unhideWhenUsed="1"/>
+    <w:lsdException w:name="Table List 5" w:semiHidden="1" w:unhideWhenUsed="1"/>
+    <w:lsdException w:name="Table List 6" w:semiHidden="1" w:unhideWhenUsed="1"/>
+    <w:lsdException w:name="Table List 7" w:semiHidden="1" w:unhideWhenUsed="1"/>
+    <w:lsdException w:name="Table List 8" w:semiHidden="1" w:unhideWhenUsed="1"/>
+    <w:lsdException w:name="Table 3D effects 1" w:semiHidden="1" w:unhideWhenUsed="1"/>
+    <w:lsdException w:name="Table 3D effects 2" w:semiHidden="1" w:unhideWhenUsed="1"/>
+    <w:lsdException w:name="Table 3D effects 3" w:semiHidden="1" w:unhideWhenUsed="1"/>
+    <w:lsdException w:name="Table Contemporary" w:semiHidden="1" w:unhideWhenUsed="1"/>
+    <w:lsdException w:name="Table Elegant" w:semiHidden="1" w:unhideWhenUsed="1"/>
+    <w:lsdException w:name="Table Professional" w:semiHidden="1" w:unhideWhenUsed="1"/>
+    <w:lsdException w:name="Table Subtle 1" w:semiHidden="1" w:unhideWhenUsed="1"/>
+    <w:lsdException w:name="Table Subtle 2" w:semiHidden="1" w:unhideWhenUsed="1"/>
+    <w:lsdException w:name="Table Web 1" w:semiHidden="1" w:unhideWhenUsed="1"/>
+    <w:lsdException w:name="Table Web 2" w:semiHidden="1" w:unhideWhenUsed="1"/>
+    <w:lsdException w:name="Table Web 3" w:semiHidden="1" w:unhideWhenUsed="1"/>
+    <w:lsdException w:name="Balloon Text" w:semiHidden="1" w:unhideWhenUsed="1"/>
+    <w:lsdException w:name="Table Theme" w:semiHidden="1" w:unhideWhenUsed="1"/>
+    <w:lsdException w:name="Placeholder Text" w:semiHidden="1"/>
+    <w:lsdException w:name="Light Shading"/>
+    <w:lsdException w:name="Light List"/>
+    <w:lsdException w:name="Light Grid"/>
+    <w:lsdException w:name="Medium Shading 1"/>
+    <w:lsdException w:name="Medium Shading 2"/>
+    <w:lsdException w:name="Medium List 1"/>
+    <w:lsdException w:name="Medium List 2"/>
+    <w:lsdException w:name="Light Shading Accent 1"/>
+    <w:lsdException w:name="Light List Accent 1"/>
+    <w:lsdException w:name="Light Grid Accent 1"/>
+    <w:lsdException w:name="Medium Shading 1 Accent 1"/>
+    <w:lsdException w:name="Medium Shading 2 Accent 1"/>
+    <w:lsdException w:name="Medium List 1 Accent 1"/>
+    <w:lsdException w:name="Revision" w:semiHidden="1"/>
+    <w:lsdException w:name="Medium List 2 Accent 1"/>
+    <w:lsdException w:name="Medium Grid 1 Accent 1"/>
+    <w:lsdException w:name="Medium Grid 2 Accent 1"/>
+    <w:lsdException w:name="Medium Grid 3 Accent 1"/>
+    <w:lsdException w:name="Dark List Accent 1"/>
+    <w:lsdException w:name="Colorful Shading Accent 1"/>
+    <w:lsdException w:name="Colorful List Accent 1"/>
+    <w:lsdException w:name="Colorful Grid Accent 1"/>
+    <w:lsdException w:name="Light Shading Accent 2"/>
+    <w:lsdException w:name="Light List Accent 2"/>
+    <w:lsdException w:name="Light Grid Accent 2"/>
+    <w:lsdException w:name="Medium Shading 1 Accent 2"/>
+    <w:lsdException w:name="Medium Shading 2 Accent 2"/>
+    <w:lsdException w:name="Medium List 1 Accent 2"/>
+    <w:lsdException w:name="Medium List 2 Accent 2"/>
+    <w:lsdException w:name="Medium Grid 1 Accent 2"/>
+    <w:lsdException w:name="Medium Grid 2 Accent 2"/>
+    <w:lsdException w:name="Medium Grid 3 Accent 2"/>
+    <w:lsdException w:name="Dark List Accent 2"/>
+    <w:lsdException w:name="Colorful Shading Accent 2"/>
+    <w:lsdException w:name="Colorful List Accent 2"/>
+    <w:lsdException w:name="Colorful Grid Accent 2"/>
+    <w:lsdException w:name="Light Shading Accent 3"/>
+    <w:lsdException w:name="Light List Accent 3"/>
+    <w:lsdException w:name="Light Grid Accent 3"/>
+    <w:lsdException w:name="Medium Shading 1 Accent 3"/>
+    <w:lsdException w:name="Medium Shading 2 Accent 3"/>
+    <w:lsdException w:name="Medium List 1 Accent 3"/>
+    <w:lsdException w:name="Medium List 2 Accent 3"/>
+    <w:lsdException w:name="Medium Grid 1 Accent 3"/>
+    <w:lsdException w:name="Medium Grid 2 Accent 3"/>
+    <w:lsdException w:name="Medium Grid 3 Accent 3"/>
+    <w:lsdException w:name="Dark List Accent 3"/>
+    <w:lsdException w:name="Colorful Shading Accent 3"/>
+    <w:lsdException w:name="Colorful List Accent 3"/>
+    <w:lsdException w:name="Colorful Grid Accent 3"/>
+    <w:lsdException w:name="Light Shading Accent 4"/>
+    <w:lsdException w:name="Light List Accent 4"/>
+    <w:lsdException w:name="Light Grid Accent 4"/>
+    <w:lsdException w:name="Medium Shading 1 Accent 4"/>
+    <w:lsdException w:name="Medium Shading 2 Accent 4"/>
+    <w:lsdException w:name="Medium List 1 Accent 4"/>
+    <w:lsdException w:name="Medium List 2 Accent 4"/>
+    <w:lsdException w:name="Medium Grid 1 Accent 4"/>
+    <w:lsdException w:name="Medium Grid 2 Accent 4"/>
+    <w:lsdException w:name="Medium Grid 3 Accent 4"/>
+    <w:lsdException w:name="Dark List Accent 4"/>
+    <w:lsdException w:name="Colorful Shading Accent 4"/>
+    <w:lsdException w:name="Colorful List Accent 4"/>
+    <w:lsdException w:name="Colorful Grid Accent 4"/>
+    <w:lsdException w:name="Light Shading Accent 5"/>
+    <w:lsdException w:name="Light List Accent 5"/>
+    <w:lsdException w:name="Light Grid Accent 5"/>
+    <w:lsdException w:name="Medium Shading 1 Accent 5"/>
+    <w:lsdException w:name="Medium Shading 2 Accent 5"/>
+    <w:lsdException w:name="Medium List 1 Accent 5"/>
+    <w:lsdException w:name="Medium List 2 Accent 5"/>
+    <w:lsdException w:name="Medium Grid 1 Accent 5"/>
+    <w:lsdException w:name="Medium Grid 2 Accent 5"/>
+    <w:lsdException w:name="Medium Grid 3 Accent 5"/>
+    <w:lsdException w:name="Dark List Accent 5"/>
+    <w:lsdException w:name="Colorful Shading Accent 5"/>
+    <w:lsdException w:name="Colorful List Accent 5"/>
+    <w:lsdException w:name="Colorful Grid Accent 5"/>
+    <w:lsdException w:name="Light Shading Accent 6"/>
+    <w:lsdException w:name="Light List Accent 6"/>
+    <w:lsdException w:name="Light Grid Accent 6"/>
+    <w:lsdException w:name="Medium Shading 1 Accent 6"/>
+    <w:lsdException w:name="Medium Shading 2 Accent 6"/>
+    <w:lsdException w:name="Medium List 1 Accent 6"/>
+    <w:lsdException w:name="Medium List 2 Accent 6"/>
+    <w:lsdException w:name="Medium Grid 1 Accent 6"/>
+    <w:lsdException w:name="Medium Grid 2 Accent 6"/>
+    <w:lsdException w:name="Medium Grid 3 Accent 6"/>
+    <w:lsdException w:name="Dark List Accent 6"/>
+    <w:lsdException w:name="Colorful Shading Accent 6"/>
+    <w:lsdException w:name="Colorful List Accent 6"/>
+    <w:lsdException w:name="Colorful Grid Accent 6"/>
+    <w:lsdException w:name="Bibliography" w:semiHidden="1" w:unhideWhenUsed="1"/>
+    <w:lsdException w:name="TOC Heading" w:semiHidden="1" w:unhideWhenUsed="1"/>
+    <w:lsdException w:name="Grid Table 4" w:uiPriority="49"/>
+    <w:lsdException w:name="Grid Table 5 Dark" w:uiPriority="50"/>
+    <w:lsdException w:name="Grid Table 6 Colorful" w:uiPriority="51"/>
+    <w:lsdException w:name="Grid Table 7 Colorful" w:uiPriority="52"/>
+    <w:lsdException w:name="Grid Table 1 Light Accent 1" w:uiPriority="46"/>
+    <w:lsdException w:name="Grid Table 2 Accent 1" w:uiPriority="47"/>
+    <w:lsdException w:name="Grid Table 3 Accent 1" w:uiPriority="48"/>
+    <w:lsdException w:name="Grid Table 4 Accent 1" w:uiPriority="49"/>
+    <w:lsdException w:name="Grid Table 5 Dark Accent 1" w:uiPriority="50"/>
+    <w:lsdException w:name="Grid Table 6 Colorful Accent 1" w:uiPriority="51"/>
+    <w:lsdException w:name="Grid Table 7 Colorful Accent 1" w:uiPriority="52"/>
+    <w:lsdException w:name="Grid Table 1 Light Accent 2" w:uiPriority="46"/>
+    <w:lsdException w:name="Grid Table 2 Accent 2" w:uiPriority="47"/>
+    <w:lsdException w:name="Grid Table 3 Accent 2" w:uiPriority="48"/>
+    <w:lsdException w:name="Grid Table 4 Accent 2" w:uiPriority="49"/>
+    <w:lsdException w:name="Grid Table 5 Dark Accent 2" w:uiPriority="50"/>
+    <w:lsdException w:name="Grid Table 6 Colorful Accent 2" w:uiPriority="51"/>
+    <w:lsdException w:name="Grid Table 7 Colorful Accent 2" w:uiPriority="52"/>
+    <w:lsdException w:name="Grid Table 1 Light Accent 3" w:uiPriority="46"/>
+    <w:lsdException w:name="Grid Table 2 Accent 3" w:uiPriority="47"/>
+    <w:lsdException w:name="Grid Table 3 Accent 3" w:uiPriority="48"/>
+    <w:lsdException w:name="Grid Table 4 Accent 3" w:uiPriority="49"/>
+    <w:lsdException w:name="Grid Table 5 Dark Accent 3" w:uiPriority="50"/>
+    <w:lsdException w:name="Grid Table 6 Colorful Accent 3" w:uiPriority="51"/>
+    <w:lsdException w:name="Grid Table 7 Colorful Accent 3" w:uiPriority="52"/>
+    <w:lsdException w:name="Grid Table 1 Light Accent 4" w:uiPriority="46"/>
+    <w:lsdException w:name="Grid Table 2 Accent 4" w:uiPriority="47"/>
+    <w:lsdException w:name="Grid Table 3 Accent 4" w:uiPriority="48"/>
+    <w:lsdException w:name="Grid Table 4 Accent 4" w:uiPriority="49"/>
+    <w:lsdException w:name="Grid Table 5 Dark Accent 4" w:uiPriority="50"/>
+    <w:lsdException w:name="Grid Table 6 Colorful Accent 4" w:uiPriority="51"/>
+    <w:lsdException w:name="Grid Table 7 Colorful Accent 4" w:uiPriority="52"/>
+    <w:lsdException w:name="Grid Table 1 Light Accent 5" w:uiPriority="46"/>
+    <w:lsdException w:name="Grid Table 2 Accent 5" w:uiPriority="47"/>
+    <w:lsdException w:name="Grid Table 3 Accent 5" w:uiPriority="48"/>
+    <w:lsdException w:name="Grid Table 4 Accent 5" w:uiPriority="49"/>
+    <w:lsdException w:name="Grid Table 5 Dark Accent 5" w:uiPriority="50"/>
+    <w:lsdException w:name="Grid Table 6 Colorful Accent 5" w:uiPriority="51"/>
+    <w:lsdException w:name="Grid Table 7 Colorful Accent 5" w:uiPriority="52"/>
+    <w:lsdException w:name="Grid Table 1 Light Accent 6" w:uiPriority="46"/>
+    <w:lsdException w:name="Grid Table 2 Accent 6" w:uiPriority="47"/>
+    <w:lsdException w:name="Grid Table 3 Accent 6" w:uiPriority="48"/>
+    <w:lsdException w:name="Grid Table 4 Accent 6" w:uiPriority="49"/>
+    <w:lsdException w:name="Grid Table 5 Dark Accent 6" w:uiPriority="50"/>
+    <w:lsdException w:name="Grid Table 6 Colorful Accent 6" w:uiPriority="51"/>
+    <w:lsdException w:name="Grid Table 7 Colorful Accent 6" w:uiPriority="52"/>
+    <w:lsdException w:name="List Table 1 Light" w:uiPriority="46"/>
+    <w:lsdException w:name="List Table 2" w:uiPriority="47"/>
+    <w:lsdException w:name="List Table 3" w:uiPriority="48"/>
+    <w:lsdException w:name="List Table 4" w:uiPriority="49"/>
+    <w:lsdException w:name="List Table 5 Dark" w:uiPriority="50"/>
+    <w:lsdException w:name="List Table 6 Colorful" w:uiPriority="51"/>
+    <w:lsdException w:name="List Table 7 Colorful" w:uiPriority="52"/>
+    <w:lsdException w:name="List Table 1 Light Accent 1" w:uiPriority="46"/>
+    <w:lsdException w:name="List Table 2 Accent 1" w:uiPriority="47"/>
+    <w:lsdException w:name="List Table 3 Accent 1" w:uiPriority="48"/>
+    <w:lsdException w:name="List Table 4 Accent 1" w:uiPriority="49"/>
+    <w:lsdException w:name="List Table 5 Dark Accent 1" w:uiPriority="50"/>
+    <w:lsdException w:name="List Table 6 Colorful Accent 1" w:uiPriority="51"/>
+    <w:lsdException w:name="List Table 7 Colorful Accent 1" w:uiPriority="52"/>
+    <w:lsdException w:name="List Table 1 Light Accent 2" w:uiPriority="46"/>
+    <w:lsdException w:name="List Table 2 Accent 2" w:uiPriority="47"/>
+    <w:lsdException w:name="List Table 3 Accent 2" w:uiPriority="48"/>
+    <w:lsdException w:name="List Table 4 Accent 2" w:uiPriority="49"/>
+    <w:lsdException w:name="List Table 5 Dark Accent 2" w:uiPriority="50"/>
+    <w:lsdException w:name="List Table 6 Colorful Accent 2" w:uiPriority="51"/>
+    <w:lsdException w:name="List Table 7 Colorful Accent 2" w:uiPriority="52"/>
+    <w:lsdException w:name="List Table 1 Light Accent 3" w:uiPriority="46"/>
+    <w:lsdException w:name="List Table 2 Accent 3" w:uiPriority="47"/>
+    <w:lsdException w:name="List Table 3 Accent 3" w:uiPriority="48"/>
+    <w:lsdException w:name="List Table 4 Accent 3" w:uiPriority="49"/>
+    <w:lsdException w:name="List Table 5 Dark Accent 3" w:uiPriority="50"/>
+    <w:lsdException w:name="List Table 6 Colorful Accent 3" w:uiPriority="51"/>
+    <w:lsdException w:name="List Table 7 Colorful Accent 3" w:uiPriority="52"/>
+    <w:lsdException w:name="List Table 1 Light Accent 4" w:uiPriority="46"/>
+    <w:lsdException w:name="List Table 2 Accent 4" w:uiPriority="47"/>
+    <w:lsdException w:name="List Table 3 Accent 4" w:uiPriority="48"/>
+    <w:lsdException w:name="List Table 4 Accent 4" w:uiPriority="49"/>
+    <w:lsdException w:name="List Table 5 Dark Accent 4" w:uiPriority="50"/>
+    <w:lsdException w:name="List Table 6 Colorful Accent 4" w:uiPriority="51"/>
+    <w:lsdException w:name="List Table 7 Colorful Accent 4" w:uiPriority="52"/>
+    <w:lsdException w:name="List Table 1 Light Accent 5" w:uiPriority="46"/>
+    <w:lsdException w:name="List Table 2 Accent 5" w:uiPriority="47"/>
+    <w:lsdException w:name="List Table 3 Accent 5" w:uiPriority="48"/>
+    <w:lsdException w:name="List Table 4 Accent 5" w:uiPriority="49"/>
+    <w:lsdException w:name="List Table 5 Dark Accent 5" w:uiPriority="50"/>
+    <w:lsdException w:name="List Table 6 Colorful Accent 5" w:uiPriority="51"/>
+    <w:lsdException w:name="List Table 7 Colorful Accent 5" w:uiPriority="52"/>
+    <w:lsdException w:name="List Table 1 Light Accent 6" w:uiPriority="46"/>
+    <w:lsdException w:name="List Table 2 Accent 6" w:uiPriority="47"/>
+    <w:lsdException w:name="List Table 3 Accent 6" w:uiPriority="48"/>
+    <w:lsdException w:name="List Table 4 Accent 6" w:uiPriority="49"/>
+    <w:lsdException w:name="List Table 5 Dark Accent 6" w:uiPriority="50"/>
+    <w:lsdException w:name="List Table 6 Colorful Accent 6" w:uiPriority="51"/>
+    <w:lsdException w:name="List Table 7 Colorful Accent 6" w:uiPriority="52"/>
   </w:latentStyles>
   <w:style w:type="paragraph" w:default="1" w:styleId="Normal">
     <w:name w:val="Normal"/>
@@ -1225,11 +2773,11 @@
       <w:lang w:val="en-US"/>
     </w:rPr>
   </w:style>
-  <w:style w:type="paragraph" w:styleId="Rubrik1">
+  <w:style w:type="paragraph" w:styleId="Heading1">
     <w:name w:val="heading 1"/>
     <w:basedOn w:val="Normal"/>
     <w:next w:val="Normal"/>
-    <w:link w:val="Rubrik1Char"/>
+    <w:link w:val="Heading1Char"/>
     <w:uiPriority w:val="9"/>
     <w:qFormat/>
     <w:rsid w:val="00725D50"/>
@@ -1248,11 +2796,11 @@
       <w:szCs w:val="32"/>
     </w:rPr>
   </w:style>
-  <w:style w:type="paragraph" w:styleId="Rubrik2">
+  <w:style w:type="paragraph" w:styleId="Heading2">
     <w:name w:val="heading 2"/>
     <w:basedOn w:val="Normal"/>
     <w:next w:val="Normal"/>
-    <w:link w:val="Rubrik2Char"/>
+    <w:link w:val="Heading2Char"/>
     <w:uiPriority w:val="9"/>
     <w:unhideWhenUsed/>
     <w:qFormat/>
@@ -1272,16 +2820,17 @@
       <w:szCs w:val="26"/>
     </w:rPr>
   </w:style>
-  <w:style w:type="character" w:default="1" w:styleId="Standardstycketypsnitt">
+  <w:style w:type="character" w:default="1" w:styleId="DefaultParagraphFont">
     <w:name w:val="Default Paragraph Font"/>
+    <w:uiPriority w:val="1"/>
     <w:semiHidden/>
     <w:unhideWhenUsed/>
   </w:style>
-  <w:style w:type="table" w:default="1" w:styleId="Normaltabell">
+  <w:style w:type="table" w:default="1" w:styleId="TableNormal">
     <w:name w:val="Normal Table"/>
+    <w:uiPriority w:val="99"/>
     <w:semiHidden/>
     <w:unhideWhenUsed/>
-    <w:qFormat/>
     <w:tblPr>
       <w:tblInd w:w="0" w:type="dxa"/>
       <w:tblCellMar>
@@ -1292,15 +2841,16 @@
       </w:tblCellMar>
     </w:tblPr>
   </w:style>
-  <w:style w:type="numbering" w:default="1" w:styleId="Ingenlista">
+  <w:style w:type="numbering" w:default="1" w:styleId="NoList">
     <w:name w:val="No List"/>
+    <w:uiPriority w:val="99"/>
     <w:semiHidden/>
     <w:unhideWhenUsed/>
   </w:style>
-  <w:style w:type="character" w:customStyle="1" w:styleId="Rubrik1Char">
-    <w:name w:val="Rubrik 1 Char"/>
-    <w:basedOn w:val="Standardstycketypsnitt"/>
-    <w:link w:val="Rubrik1"/>
+  <w:style w:type="character" w:customStyle="1" w:styleId="Heading1Char">
+    <w:name w:val="Heading 1 Char"/>
+    <w:basedOn w:val="DefaultParagraphFont"/>
+    <w:link w:val="Heading1"/>
     <w:uiPriority w:val="9"/>
     <w:rsid w:val="00725D50"/>
     <w:rPr>
@@ -1313,10 +2863,10 @@
       <w:lang w:val="en-US"/>
     </w:rPr>
   </w:style>
-  <w:style w:type="character" w:customStyle="1" w:styleId="Rubrik2Char">
-    <w:name w:val="Rubrik 2 Char"/>
-    <w:basedOn w:val="Standardstycketypsnitt"/>
-    <w:link w:val="Rubrik2"/>
+  <w:style w:type="character" w:customStyle="1" w:styleId="Heading2Char">
+    <w:name w:val="Heading 2 Char"/>
+    <w:basedOn w:val="DefaultParagraphFont"/>
+    <w:link w:val="Heading2"/>
     <w:uiPriority w:val="9"/>
     <w:rsid w:val="00725D50"/>
     <w:rPr>
@@ -1329,9 +2879,9 @@
       <w:lang w:val="en-US"/>
     </w:rPr>
   </w:style>
-  <w:style w:type="paragraph" w:styleId="Innehllsfrteckningsrubrik">
+  <w:style w:type="paragraph" w:styleId="TOCHeading">
     <w:name w:val="TOC Heading"/>
-    <w:basedOn w:val="Rubrik1"/>
+    <w:basedOn w:val="Heading1"/>
     <w:next w:val="Normal"/>
     <w:uiPriority w:val="39"/>
     <w:unhideWhenUsed/>
@@ -1348,7 +2898,7 @@
       <w:lang w:eastAsia="sv-SE"/>
     </w:rPr>
   </w:style>
-  <w:style w:type="paragraph" w:styleId="Innehll1">
+  <w:style w:type="paragraph" w:styleId="TOC1">
     <w:name w:val="toc 1"/>
     <w:basedOn w:val="Normal"/>
     <w:next w:val="Normal"/>
@@ -1367,7 +2917,7 @@
       <w:szCs w:val="22"/>
     </w:rPr>
   </w:style>
-  <w:style w:type="paragraph" w:styleId="Innehll2">
+  <w:style w:type="paragraph" w:styleId="TOC2">
     <w:name w:val="toc 2"/>
     <w:basedOn w:val="Normal"/>
     <w:next w:val="Normal"/>
@@ -1385,7 +2935,7 @@
       <w:szCs w:val="22"/>
     </w:rPr>
   </w:style>
-  <w:style w:type="paragraph" w:styleId="Innehll3">
+  <w:style w:type="paragraph" w:styleId="TOC3">
     <w:name w:val="toc 3"/>
     <w:basedOn w:val="Normal"/>
     <w:next w:val="Normal"/>
@@ -1403,7 +2953,7 @@
       <w:szCs w:val="22"/>
     </w:rPr>
   </w:style>
-  <w:style w:type="paragraph" w:styleId="Innehll4">
+  <w:style w:type="paragraph" w:styleId="TOC4">
     <w:name w:val="toc 4"/>
     <w:basedOn w:val="Normal"/>
     <w:next w:val="Normal"/>
@@ -1420,7 +2970,7 @@
       <w:szCs w:val="18"/>
     </w:rPr>
   </w:style>
-  <w:style w:type="paragraph" w:styleId="Innehll5">
+  <w:style w:type="paragraph" w:styleId="TOC5">
     <w:name w:val="toc 5"/>
     <w:basedOn w:val="Normal"/>
     <w:next w:val="Normal"/>
@@ -1437,7 +2987,7 @@
       <w:szCs w:val="18"/>
     </w:rPr>
   </w:style>
-  <w:style w:type="paragraph" w:styleId="Innehll6">
+  <w:style w:type="paragraph" w:styleId="TOC6">
     <w:name w:val="toc 6"/>
     <w:basedOn w:val="Normal"/>
     <w:next w:val="Normal"/>
@@ -1454,7 +3004,7 @@
       <w:szCs w:val="18"/>
     </w:rPr>
   </w:style>
-  <w:style w:type="paragraph" w:styleId="Innehll7">
+  <w:style w:type="paragraph" w:styleId="TOC7">
     <w:name w:val="toc 7"/>
     <w:basedOn w:val="Normal"/>
     <w:next w:val="Normal"/>
@@ -1471,7 +3021,7 @@
       <w:szCs w:val="18"/>
     </w:rPr>
   </w:style>
-  <w:style w:type="paragraph" w:styleId="Innehll8">
+  <w:style w:type="paragraph" w:styleId="TOC8">
     <w:name w:val="toc 8"/>
     <w:basedOn w:val="Normal"/>
     <w:next w:val="Normal"/>
@@ -1488,7 +3038,7 @@
       <w:szCs w:val="18"/>
     </w:rPr>
   </w:style>
-  <w:style w:type="paragraph" w:styleId="Innehll9">
+  <w:style w:type="paragraph" w:styleId="TOC9">
     <w:name w:val="toc 9"/>
     <w:basedOn w:val="Normal"/>
     <w:next w:val="Normal"/>
@@ -1505,10 +3055,10 @@
       <w:szCs w:val="18"/>
     </w:rPr>
   </w:style>
-  <w:style w:type="paragraph" w:styleId="Sidhuvud">
+  <w:style w:type="paragraph" w:styleId="Header">
     <w:name w:val="header"/>
     <w:basedOn w:val="Normal"/>
-    <w:link w:val="SidhuvudChar"/>
+    <w:link w:val="HeaderChar"/>
     <w:uiPriority w:val="99"/>
     <w:semiHidden/>
     <w:unhideWhenUsed/>
@@ -1520,10 +3070,10 @@
       </w:tabs>
     </w:pPr>
   </w:style>
-  <w:style w:type="character" w:customStyle="1" w:styleId="SidhuvudChar">
-    <w:name w:val="Sidhuvud Char"/>
-    <w:basedOn w:val="Standardstycketypsnitt"/>
-    <w:link w:val="Sidhuvud"/>
+  <w:style w:type="character" w:customStyle="1" w:styleId="HeaderChar">
+    <w:name w:val="Header Char"/>
+    <w:basedOn w:val="DefaultParagraphFont"/>
+    <w:link w:val="Header"/>
     <w:uiPriority w:val="99"/>
     <w:semiHidden/>
     <w:rsid w:val="00725D50"/>
@@ -1531,10 +3081,10 @@
       <w:lang w:val="en-US"/>
     </w:rPr>
   </w:style>
-  <w:style w:type="paragraph" w:styleId="Sidfot">
+  <w:style w:type="paragraph" w:styleId="Footer">
     <w:name w:val="footer"/>
     <w:basedOn w:val="Normal"/>
-    <w:link w:val="SidfotChar"/>
+    <w:link w:val="FooterChar"/>
     <w:uiPriority w:val="99"/>
     <w:semiHidden/>
     <w:unhideWhenUsed/>
@@ -1546,10 +3096,10 @@
       </w:tabs>
     </w:pPr>
   </w:style>
-  <w:style w:type="character" w:customStyle="1" w:styleId="SidfotChar">
-    <w:name w:val="Sidfot Char"/>
-    <w:basedOn w:val="Standardstycketypsnitt"/>
-    <w:link w:val="Sidfot"/>
+  <w:style w:type="character" w:customStyle="1" w:styleId="FooterChar">
+    <w:name w:val="Footer Char"/>
+    <w:basedOn w:val="DefaultParagraphFont"/>
+    <w:link w:val="Footer"/>
     <w:uiPriority w:val="99"/>
     <w:semiHidden/>
     <w:rsid w:val="00725D50"/>
@@ -1557,13 +3107,22 @@
       <w:lang w:val="en-US"/>
     </w:rPr>
   </w:style>
-  <w:style w:type="character" w:styleId="Sidnummer">
+  <w:style w:type="character" w:styleId="PageNumber">
     <w:name w:val="page number"/>
-    <w:basedOn w:val="Standardstycketypsnitt"/>
+    <w:basedOn w:val="DefaultParagraphFont"/>
     <w:uiPriority w:val="99"/>
     <w:semiHidden/>
     <w:unhideWhenUsed/>
     <w:rsid w:val="00725D50"/>
+  </w:style>
+  <w:style w:type="paragraph" w:styleId="ListParagraph">
+    <w:name w:val="List Paragraph"/>
+    <w:basedOn w:val="Normal"/>
+    <w:rsid w:val="008266CB"/>
+    <w:pPr>
+      <w:ind w:left="720"/>
+      <w:contextualSpacing/>
+    </w:pPr>
   </w:style>
 </w:styles>
 </file>
@@ -1884,4 +3443,16 @@
   </a:objectDefaults>
   <a:extraClrSchemeLst/>
 </a:theme>
+</file>
+
+<file path=customXml/item1.xml><?xml version="1.0" encoding="utf-8"?>
+<b:Sources xmlns:b="http://schemas.openxmlformats.org/officeDocument/2006/bibliography" xmlns="http://schemas.openxmlformats.org/officeDocument/2006/bibliography" SelectedStyle="\APASixthEditionOfficeOnline.xsl" StyleName="APA" Version="6"/>
+</file>
+
+<file path=customXml/itemProps1.xml><?xml version="1.0" encoding="utf-8"?>
+<ds:datastoreItem xmlns:ds="http://schemas.openxmlformats.org/officeDocument/2006/customXml" ds:itemID="{E0EB31CD-96A6-4D7B-8038-92860685C784}">
+  <ds:schemaRefs>
+    <ds:schemaRef ds:uri="http://schemas.openxmlformats.org/officeDocument/2006/bibliography"/>
+  </ds:schemaRefs>
+</ds:datastoreItem>
 </file>
</xml_diff>

<commit_message>
Modification to report and to restaurantSchedule class - added a storyline to the report based on the group log i had built up from the group meetings we held. - Added a case to the isOpen() option for the time filters.
</commit_message>
<xml_diff>
--- a/Log/Report.docx
+++ b/Log/Report.docx
@@ -1,6 +1,6 @@
 
 <file path=word/document.xml><?xml version="1.0" encoding="utf-8"?>
-<w:document xmlns:wpc="http://schemas.microsoft.com/office/word/2010/wordprocessingCanvas" xmlns:mc="http://schemas.openxmlformats.org/markup-compatibility/2006" xmlns:o="urn:schemas-microsoft-com:office:office" xmlns:r="http://schemas.openxmlformats.org/officeDocument/2006/relationships" xmlns:m="http://schemas.openxmlformats.org/officeDocument/2006/math" xmlns:v="urn:schemas-microsoft-com:vml" xmlns:wp14="http://schemas.microsoft.com/office/word/2010/wordprocessingDrawing" xmlns:wp="http://schemas.openxmlformats.org/drawingml/2006/wordprocessingDrawing" xmlns:w10="urn:schemas-microsoft-com:office:word" xmlns:w="http://schemas.openxmlformats.org/wordprocessingml/2006/main" xmlns:w14="http://schemas.microsoft.com/office/word/2010/wordml" xmlns:w15="http://schemas.microsoft.com/office/word/2012/wordml" xmlns:wpg="http://schemas.microsoft.com/office/word/2010/wordprocessingGroup" xmlns:wpi="http://schemas.microsoft.com/office/word/2010/wordprocessingInk" xmlns:wne="http://schemas.microsoft.com/office/word/2006/wordml" xmlns:wps="http://schemas.microsoft.com/office/word/2010/wordprocessingShape" mc:Ignorable="w14 w15 wp14">
+<w:document xmlns:mo="http://schemas.microsoft.com/office/mac/office/2008/main" xmlns:ve="http://schemas.openxmlformats.org/markup-compatibility/2006" xmlns:mv="urn:schemas-microsoft-com:mac:vml" xmlns:o="urn:schemas-microsoft-com:office:office" xmlns:r="http://schemas.openxmlformats.org/officeDocument/2006/relationships" xmlns:m="http://schemas.openxmlformats.org/officeDocument/2006/math" xmlns:v="urn:schemas-microsoft-com:vml" xmlns:wp="http://schemas.openxmlformats.org/drawingml/2006/wordprocessingDrawing" xmlns:w10="urn:schemas-microsoft-com:office:word" xmlns:w="http://schemas.openxmlformats.org/wordprocessingml/2006/main" xmlns:wne="http://schemas.microsoft.com/office/word/2006/wordml">
   <w:body>
     <w:p>
       <w:pPr>
@@ -38,7 +38,6 @@
         <w:jc w:val="both"/>
       </w:pPr>
       <w:r>
-        <w:lastRenderedPageBreak/>
         <w:t>Abstract</w:t>
       </w:r>
     </w:p>
@@ -96,7 +95,7 @@
         </w:p>
         <w:p>
           <w:pPr>
-            <w:pStyle w:val="TOC1"/>
+            <w:pStyle w:val="Innehll1"/>
             <w:tabs>
               <w:tab w:val="right" w:leader="dot" w:pos="9056"/>
             </w:tabs>
@@ -171,7 +170,7 @@
         </w:p>
         <w:p>
           <w:pPr>
-            <w:pStyle w:val="TOC2"/>
+            <w:pStyle w:val="Innehll2"/>
             <w:tabs>
               <w:tab w:val="right" w:leader="dot" w:pos="9056"/>
             </w:tabs>
@@ -236,7 +235,7 @@
         </w:p>
         <w:p>
           <w:pPr>
-            <w:pStyle w:val="TOC2"/>
+            <w:pStyle w:val="Innehll2"/>
             <w:tabs>
               <w:tab w:val="right" w:leader="dot" w:pos="9056"/>
             </w:tabs>
@@ -301,7 +300,7 @@
         </w:p>
         <w:p>
           <w:pPr>
-            <w:pStyle w:val="TOC2"/>
+            <w:pStyle w:val="Innehll2"/>
             <w:tabs>
               <w:tab w:val="right" w:leader="dot" w:pos="9056"/>
             </w:tabs>
@@ -366,7 +365,7 @@
         </w:p>
         <w:p>
           <w:pPr>
-            <w:pStyle w:val="TOC2"/>
+            <w:pStyle w:val="Innehll2"/>
             <w:tabs>
               <w:tab w:val="right" w:leader="dot" w:pos="9056"/>
             </w:tabs>
@@ -431,7 +430,7 @@
         </w:p>
         <w:p>
           <w:pPr>
-            <w:pStyle w:val="TOC1"/>
+            <w:pStyle w:val="Innehll1"/>
             <w:tabs>
               <w:tab w:val="right" w:leader="dot" w:pos="9056"/>
             </w:tabs>
@@ -497,7 +496,7 @@
         </w:p>
         <w:p>
           <w:pPr>
-            <w:pStyle w:val="TOC1"/>
+            <w:pStyle w:val="Innehll1"/>
             <w:tabs>
               <w:tab w:val="right" w:leader="dot" w:pos="9056"/>
             </w:tabs>
@@ -563,7 +562,7 @@
         </w:p>
         <w:p>
           <w:pPr>
-            <w:pStyle w:val="TOC1"/>
+            <w:pStyle w:val="Innehll1"/>
             <w:tabs>
               <w:tab w:val="right" w:leader="dot" w:pos="9056"/>
             </w:tabs>
@@ -658,13 +657,12 @@
     </w:p>
     <w:p>
       <w:pPr>
-        <w:pStyle w:val="Heading1"/>
+        <w:pStyle w:val="Rubrik1"/>
         <w:spacing w:line="360" w:lineRule="auto"/>
         <w:jc w:val="both"/>
       </w:pPr>
       <w:bookmarkStart w:id="0" w:name="_Toc282773192"/>
       <w:r>
-        <w:lastRenderedPageBreak/>
         <w:t>Introduction</w:t>
       </w:r>
       <w:bookmarkEnd w:id="0"/>
@@ -677,7 +675,7 @@
     </w:p>
     <w:p>
       <w:pPr>
-        <w:pStyle w:val="Heading2"/>
+        <w:pStyle w:val="Rubrik2"/>
         <w:spacing w:line="360" w:lineRule="auto"/>
         <w:jc w:val="both"/>
       </w:pPr>
@@ -712,12 +710,20 @@
         <w:t xml:space="preserve"> There are four exclusive Michelin stars awarded restaurants. </w:t>
       </w:r>
       <w:r>
-        <w:t>There are plenty of streets that are food and entertainment oriented and the culture incentivizes you to enjoy them. With the classis Swedish fika, the brunch, lunch and dinner, restaurants and cafes have a big influence in the social life of the Gothenburg inhabitants.</w:t>
-      </w:r>
-    </w:p>
-    <w:p>
-      <w:pPr>
-        <w:pStyle w:val="Heading2"/>
+        <w:t xml:space="preserve">There are plenty of streets that are food and entertainment oriented and the culture incentivizes you to enjoy them. With the classis Swedish </w:t>
+      </w:r>
+      <w:proofErr w:type="spellStart"/>
+      <w:r>
+        <w:t>fika</w:t>
+      </w:r>
+      <w:proofErr w:type="spellEnd"/>
+      <w:r>
+        <w:t>, the brunch, lunch and dinner, restaurants and cafes have a big influence in the social life of the Gothenburg inhabitants.</w:t>
+      </w:r>
+    </w:p>
+    <w:p>
+      <w:pPr>
+        <w:pStyle w:val="Rubrik2"/>
         <w:spacing w:line="360" w:lineRule="auto"/>
         <w:jc w:val="both"/>
       </w:pPr>
@@ -748,7 +754,7 @@
     </w:p>
     <w:p>
       <w:pPr>
-        <w:pStyle w:val="Heading2"/>
+        <w:pStyle w:val="Rubrik2"/>
         <w:spacing w:line="360" w:lineRule="auto"/>
         <w:jc w:val="both"/>
       </w:pPr>
@@ -756,31 +762,48 @@
         <w:tab/>
       </w:r>
       <w:bookmarkStart w:id="3" w:name="_Toc282773195"/>
+      <w:proofErr w:type="gramStart"/>
       <w:r>
         <w:t>Material</w:t>
       </w:r>
       <w:r>
-        <w:t xml:space="preserve"> – Hampus?</w:t>
+        <w:t xml:space="preserve"> – </w:t>
+      </w:r>
+      <w:proofErr w:type="spellStart"/>
+      <w:r>
+        <w:t>Hampus</w:t>
+      </w:r>
+      <w:proofErr w:type="spellEnd"/>
+      <w:r>
+        <w:t>?</w:t>
       </w:r>
       <w:bookmarkEnd w:id="3"/>
-    </w:p>
-    <w:p>
-      <w:pPr>
-        <w:spacing w:line="360" w:lineRule="auto"/>
-        <w:jc w:val="both"/>
-      </w:pPr>
-      <w:r>
-        <w:t xml:space="preserve">Netbeans </w:t>
-      </w:r>
-    </w:p>
-    <w:p>
-      <w:pPr>
-        <w:spacing w:line="360" w:lineRule="auto"/>
-        <w:jc w:val="both"/>
-      </w:pPr>
+      <w:proofErr w:type="gramEnd"/>
+    </w:p>
+    <w:p>
+      <w:pPr>
+        <w:spacing w:line="360" w:lineRule="auto"/>
+        <w:jc w:val="both"/>
+      </w:pPr>
+      <w:proofErr w:type="spellStart"/>
+      <w:r>
+        <w:t>Netbeans</w:t>
+      </w:r>
+      <w:proofErr w:type="spellEnd"/>
+      <w:r>
+        <w:t xml:space="preserve"> </w:t>
+      </w:r>
+    </w:p>
+    <w:p>
+      <w:pPr>
+        <w:spacing w:line="360" w:lineRule="auto"/>
+        <w:jc w:val="both"/>
+      </w:pPr>
+      <w:proofErr w:type="spellStart"/>
       <w:r>
         <w:t>Stackoverflow</w:t>
       </w:r>
+      <w:proofErr w:type="spellEnd"/>
     </w:p>
     <w:p>
       <w:pPr>
@@ -796,18 +819,25 @@
         <w:spacing w:line="360" w:lineRule="auto"/>
         <w:jc w:val="both"/>
       </w:pPr>
-      <w:r>
-        <w:t>Github (the end)</w:t>
-      </w:r>
-    </w:p>
-    <w:p>
-      <w:pPr>
-        <w:spacing w:line="360" w:lineRule="auto"/>
-        <w:jc w:val="both"/>
-      </w:pPr>
+      <w:proofErr w:type="spellStart"/>
+      <w:r>
+        <w:t>Github</w:t>
+      </w:r>
+      <w:proofErr w:type="spellEnd"/>
+      <w:r>
+        <w:t xml:space="preserve"> (the end)</w:t>
+      </w:r>
+    </w:p>
+    <w:p>
+      <w:pPr>
+        <w:spacing w:line="360" w:lineRule="auto"/>
+        <w:jc w:val="both"/>
+      </w:pPr>
+      <w:proofErr w:type="spellStart"/>
       <w:r>
         <w:t>Facebook</w:t>
       </w:r>
+      <w:proofErr w:type="spellEnd"/>
     </w:p>
     <w:p>
       <w:pPr>
@@ -823,10 +853,11 @@
         <w:spacing w:line="360" w:lineRule="auto"/>
         <w:jc w:val="both"/>
       </w:pPr>
-      <w:r>
-        <w:lastRenderedPageBreak/>
+      <w:proofErr w:type="spellStart"/>
+      <w:r>
         <w:t>Dropbox</w:t>
       </w:r>
+      <w:proofErr w:type="spellEnd"/>
     </w:p>
     <w:p>
       <w:pPr>
@@ -839,7 +870,7 @@
     </w:p>
     <w:p>
       <w:pPr>
-        <w:pStyle w:val="Heading2"/>
+        <w:pStyle w:val="Rubrik2"/>
         <w:spacing w:line="360" w:lineRule="auto"/>
         <w:jc w:val="both"/>
       </w:pPr>
@@ -851,7 +882,15 @@
         <w:t>Method</w:t>
       </w:r>
       <w:r>
-        <w:t>- Sergiu?</w:t>
+        <w:t xml:space="preserve">- </w:t>
+      </w:r>
+      <w:proofErr w:type="spellStart"/>
+      <w:r>
+        <w:t>Sergiu</w:t>
+      </w:r>
+      <w:proofErr w:type="spellEnd"/>
+      <w:r>
+        <w:t>?</w:t>
       </w:r>
       <w:bookmarkEnd w:id="4"/>
     </w:p>
@@ -870,9 +909,11 @@
         <w:spacing w:line="360" w:lineRule="auto"/>
         <w:jc w:val="both"/>
       </w:pPr>
+      <w:proofErr w:type="spellStart"/>
       <w:r>
         <w:t>MVC</w:t>
       </w:r>
+      <w:proofErr w:type="spellEnd"/>
     </w:p>
     <w:p>
       <w:pPr>
@@ -921,7 +962,7 @@
     </w:p>
     <w:p>
       <w:pPr>
-        <w:pStyle w:val="Heading1"/>
+        <w:pStyle w:val="Rubrik1"/>
         <w:spacing w:line="360" w:lineRule="auto"/>
         <w:jc w:val="both"/>
       </w:pPr>
@@ -929,14 +970,15 @@
         <w:br w:type="page"/>
       </w:r>
       <w:bookmarkStart w:id="5" w:name="_Toc282773197"/>
-      <w:r>
-        <w:lastRenderedPageBreak/>
+      <w:proofErr w:type="gramStart"/>
+      <w:r>
         <w:t>Body/result</w:t>
       </w:r>
       <w:r>
         <w:t xml:space="preserve"> – ALL?</w:t>
       </w:r>
       <w:bookmarkEnd w:id="5"/>
+      <w:proofErr w:type="gramEnd"/>
     </w:p>
     <w:p>
       <w:pPr>
@@ -1072,7 +1114,7 @@
     </w:p>
     <w:p>
       <w:pPr>
-        <w:pStyle w:val="ListParagraph"/>
+        <w:pStyle w:val="Liststycke"/>
         <w:numPr>
           <w:ilvl w:val="0"/>
           <w:numId w:val="8"/>
@@ -1095,7 +1137,7 @@
     </w:p>
     <w:p>
       <w:pPr>
-        <w:pStyle w:val="ListParagraph"/>
+        <w:pStyle w:val="Liststycke"/>
         <w:numPr>
           <w:ilvl w:val="0"/>
           <w:numId w:val="8"/>
@@ -1112,7 +1154,7 @@
     </w:p>
     <w:p>
       <w:pPr>
-        <w:pStyle w:val="ListParagraph"/>
+        <w:pStyle w:val="Liststycke"/>
         <w:numPr>
           <w:ilvl w:val="0"/>
           <w:numId w:val="8"/>
@@ -1124,7 +1166,31 @@
         <w:t>Revision control was very difficult</w:t>
       </w:r>
       <w:r>
-        <w:t>. We used facebook. We decided pretty late to use github. We decided late because we were scared of integrating one more tool into our process and having to invest more time in training. We should have used it from the very beginning because even with the time spent on learning to use github, we still could have save</w:t>
+        <w:t xml:space="preserve">. We used </w:t>
+      </w:r>
+      <w:proofErr w:type="spellStart"/>
+      <w:r>
+        <w:t>facebook</w:t>
+      </w:r>
+      <w:proofErr w:type="spellEnd"/>
+      <w:r>
+        <w:t xml:space="preserve">. We decided pretty late to use </w:t>
+      </w:r>
+      <w:proofErr w:type="spellStart"/>
+      <w:r>
+        <w:t>github</w:t>
+      </w:r>
+      <w:proofErr w:type="spellEnd"/>
+      <w:r>
+        <w:t xml:space="preserve">. We decided late because we were scared of integrating one more tool into our process and having to invest more time in training. We should have used it from the very beginning because even with the time spent on learning to use </w:t>
+      </w:r>
+      <w:proofErr w:type="spellStart"/>
+      <w:r>
+        <w:t>github</w:t>
+      </w:r>
+      <w:proofErr w:type="spellEnd"/>
+      <w:r>
+        <w:t>, we still could have save</w:t>
       </w:r>
       <w:r>
         <w:t>d a lot of time that was wasted “manual” version control and bug fixes that were caused by it.</w:t>
@@ -1132,7 +1198,7 @@
     </w:p>
     <w:p>
       <w:pPr>
-        <w:pStyle w:val="ListParagraph"/>
+        <w:pStyle w:val="Liststycke"/>
         <w:numPr>
           <w:ilvl w:val="0"/>
           <w:numId w:val="8"/>
@@ -1140,9 +1206,13 @@
         <w:spacing w:line="360" w:lineRule="auto"/>
         <w:jc w:val="both"/>
       </w:pPr>
-      <w:r>
-        <w:lastRenderedPageBreak/>
-        <w:t>Test driven development</w:t>
+      <w:proofErr w:type="gramStart"/>
+      <w:r>
+        <w:t>Test driven</w:t>
+      </w:r>
+      <w:proofErr w:type="gramEnd"/>
+      <w:r>
+        <w:t xml:space="preserve"> development</w:t>
       </w:r>
       <w:r>
         <w:t xml:space="preserve"> was non-</w:t>
@@ -1156,7 +1226,7 @@
     </w:p>
     <w:p>
       <w:pPr>
-        <w:pStyle w:val="ListParagraph"/>
+        <w:pStyle w:val="Liststycke"/>
         <w:numPr>
           <w:ilvl w:val="0"/>
           <w:numId w:val="8"/>
@@ -1170,7 +1240,7 @@
     </w:p>
     <w:p>
       <w:pPr>
-        <w:pStyle w:val="ListParagraph"/>
+        <w:pStyle w:val="Liststycke"/>
         <w:numPr>
           <w:ilvl w:val="0"/>
           <w:numId w:val="8"/>
@@ -1184,7 +1254,7 @@
     </w:p>
     <w:p>
       <w:pPr>
-        <w:pStyle w:val="ListParagraph"/>
+        <w:pStyle w:val="Liststycke"/>
         <w:numPr>
           <w:ilvl w:val="1"/>
           <w:numId w:val="7"/>
@@ -1198,7 +1268,7 @@
     </w:p>
     <w:p>
       <w:pPr>
-        <w:pStyle w:val="ListParagraph"/>
+        <w:pStyle w:val="Liststycke"/>
         <w:numPr>
           <w:ilvl w:val="1"/>
           <w:numId w:val="7"/>
@@ -1212,7 +1282,7 @@
     </w:p>
     <w:p>
       <w:pPr>
-        <w:pStyle w:val="ListParagraph"/>
+        <w:pStyle w:val="Liststycke"/>
         <w:numPr>
           <w:ilvl w:val="1"/>
           <w:numId w:val="7"/>
@@ -1226,7 +1296,7 @@
     </w:p>
     <w:p>
       <w:pPr>
-        <w:pStyle w:val="ListParagraph"/>
+        <w:pStyle w:val="Liststycke"/>
         <w:numPr>
           <w:ilvl w:val="0"/>
           <w:numId w:val="8"/>
@@ -1235,12 +1305,17 @@
         <w:jc w:val="both"/>
       </w:pPr>
       <w:r>
-        <w:t>Dividing work proved impossible. We were lacking an architectural pattern. We chose MVC</w:t>
-      </w:r>
-    </w:p>
-    <w:p>
-      <w:pPr>
-        <w:pStyle w:val="ListParagraph"/>
+        <w:t xml:space="preserve">Dividing work proved impossible. We were lacking an architectural pattern. We chose </w:t>
+      </w:r>
+      <w:proofErr w:type="spellStart"/>
+      <w:r>
+        <w:t>MVC</w:t>
+      </w:r>
+      <w:proofErr w:type="spellEnd"/>
+    </w:p>
+    <w:p>
+      <w:pPr>
+        <w:pStyle w:val="Liststycke"/>
         <w:numPr>
           <w:ilvl w:val="0"/>
           <w:numId w:val="8"/>
@@ -1249,12 +1324,28 @@
         <w:jc w:val="both"/>
       </w:pPr>
       <w:r>
-        <w:t>A lot of work was invested for developing simple functionality. The use of netbeans’ window builder and spring framework were proposed for minimizing boiler plate coding.</w:t>
-      </w:r>
-    </w:p>
-    <w:p>
-      <w:pPr>
-        <w:pStyle w:val="ListParagraph"/>
+        <w:t xml:space="preserve">A lot of work was invested for developing simple functionality. The </w:t>
+      </w:r>
+      <w:proofErr w:type="gramStart"/>
+      <w:r>
+        <w:t xml:space="preserve">use of </w:t>
+      </w:r>
+      <w:proofErr w:type="spellStart"/>
+      <w:r>
+        <w:t>netbeans</w:t>
+      </w:r>
+      <w:proofErr w:type="spellEnd"/>
+      <w:r>
+        <w:t>’ window builder and spring framework were</w:t>
+      </w:r>
+      <w:proofErr w:type="gramEnd"/>
+      <w:r>
+        <w:t xml:space="preserve"> proposed for minimizing boiler plate coding.</w:t>
+      </w:r>
+    </w:p>
+    <w:p>
+      <w:pPr>
+        <w:pStyle w:val="Liststycke"/>
         <w:numPr>
           <w:ilvl w:val="0"/>
           <w:numId w:val="8"/>
@@ -1270,7 +1361,7 @@
     </w:p>
     <w:p>
       <w:pPr>
-        <w:pStyle w:val="ListParagraph"/>
+        <w:pStyle w:val="Liststycke"/>
         <w:numPr>
           <w:ilvl w:val="0"/>
           <w:numId w:val="8"/>
@@ -1279,12 +1370,28 @@
         <w:jc w:val="both"/>
       </w:pPr>
       <w:r>
-        <w:t>Dependency handling proved difficult. [give examples for when we needed solution for automatic dependency handling]. [explain that Maven was used]</w:t>
-      </w:r>
-    </w:p>
-    <w:p>
-      <w:pPr>
-        <w:pStyle w:val="ListParagraph"/>
+        <w:t>Dependency handling proved difficult. [</w:t>
+      </w:r>
+      <w:proofErr w:type="gramStart"/>
+      <w:r>
+        <w:t>give</w:t>
+      </w:r>
+      <w:proofErr w:type="gramEnd"/>
+      <w:r>
+        <w:t xml:space="preserve"> examples for when we needed solution for automatic dependency handling]. [</w:t>
+      </w:r>
+      <w:proofErr w:type="gramStart"/>
+      <w:r>
+        <w:t>explain</w:t>
+      </w:r>
+      <w:proofErr w:type="gramEnd"/>
+      <w:r>
+        <w:t xml:space="preserve"> that Maven was used]</w:t>
+      </w:r>
+    </w:p>
+    <w:p>
+      <w:pPr>
+        <w:pStyle w:val="Liststycke"/>
         <w:numPr>
           <w:ilvl w:val="0"/>
           <w:numId w:val="8"/>
@@ -1293,12 +1400,28 @@
         <w:jc w:val="both"/>
       </w:pPr>
       <w:r>
-        <w:t>Sprint workflow inspired from SCRUM was introduced later in the project. [why was it needed?] [examples of cases when it could have been used]</w:t>
-      </w:r>
-    </w:p>
-    <w:p>
-      <w:pPr>
-        <w:pStyle w:val="ListParagraph"/>
+        <w:t>Sprint workflow inspired from SCRUM was introduced later in the project. [</w:t>
+      </w:r>
+      <w:proofErr w:type="gramStart"/>
+      <w:r>
+        <w:t>why</w:t>
+      </w:r>
+      <w:proofErr w:type="gramEnd"/>
+      <w:r>
+        <w:t xml:space="preserve"> was it needed?] [</w:t>
+      </w:r>
+      <w:proofErr w:type="gramStart"/>
+      <w:r>
+        <w:t>examples</w:t>
+      </w:r>
+      <w:proofErr w:type="gramEnd"/>
+      <w:r>
+        <w:t xml:space="preserve"> of cases when it could have been used]</w:t>
+      </w:r>
+    </w:p>
+    <w:p>
+      <w:pPr>
+        <w:pStyle w:val="Liststycke"/>
         <w:numPr>
           <w:ilvl w:val="0"/>
           <w:numId w:val="8"/>
@@ -1311,25 +1434,228 @@
       <w:pPr>
         <w:spacing w:line="360" w:lineRule="auto"/>
         <w:jc w:val="both"/>
-      </w:pPr>
-    </w:p>
-    <w:p>
-      <w:pPr>
-        <w:spacing w:line="360" w:lineRule="auto"/>
-        <w:jc w:val="both"/>
-      </w:pPr>
-    </w:p>
-    <w:p>
-      <w:pPr>
-        <w:spacing w:line="360" w:lineRule="auto"/>
-        <w:jc w:val="both"/>
-      </w:pPr>
-    </w:p>
-    <w:p>
-      <w:pPr>
-        <w:spacing w:line="360" w:lineRule="auto"/>
-        <w:jc w:val="both"/>
-      </w:pPr>
+        <w:rPr>
+          <w:color w:val="FF6600"/>
+        </w:rPr>
+      </w:pPr>
+      <w:r>
+        <w:rPr>
+          <w:color w:val="FF6600"/>
+        </w:rPr>
+        <w:t>STORYLINE OF GROUP TASK DIVISION</w:t>
+      </w:r>
+      <w:r>
+        <w:rPr>
+          <w:color w:val="FF6600"/>
+        </w:rPr>
+        <w:t xml:space="preserve"> AND THE GROUP LOGS</w:t>
+      </w:r>
+    </w:p>
+    <w:p>
+      <w:pPr>
+        <w:spacing w:line="360" w:lineRule="auto"/>
+        <w:jc w:val="both"/>
+        <w:rPr>
+          <w:color w:val="FF6600"/>
+        </w:rPr>
+      </w:pPr>
+      <w:r>
+        <w:rPr>
+          <w:color w:val="FF6600"/>
+        </w:rPr>
+        <w:t>Pre-Beta Version</w:t>
+      </w:r>
+    </w:p>
+    <w:p>
+      <w:pPr>
+        <w:spacing w:line="360" w:lineRule="auto"/>
+        <w:ind w:firstLine="1304"/>
+        <w:jc w:val="both"/>
+        <w:rPr>
+          <w:color w:val="FF6600"/>
+        </w:rPr>
+      </w:pPr>
+      <w:r>
+        <w:rPr>
+          <w:color w:val="FF6600"/>
+        </w:rPr>
+        <w:t xml:space="preserve">The initial process was to divide the group into two teams. One team would take care of the GUI and the other team would set up the database. This structure was used in the mentioned incremental approach with only </w:t>
+      </w:r>
+      <w:proofErr w:type="spellStart"/>
+      <w:r>
+        <w:rPr>
+          <w:color w:val="FF6600"/>
+        </w:rPr>
+        <w:t>Facebook</w:t>
+      </w:r>
+      <w:proofErr w:type="spellEnd"/>
+      <w:r>
+        <w:rPr>
+          <w:color w:val="FF6600"/>
+        </w:rPr>
+        <w:t xml:space="preserve"> as a communication tool. Version control was practically non-existent. Because of correlation between the database and the program itself both teams were crossing borders all the time and trying to do what was needed to finish a part of its own team. So for example the database team did some GUI because they needed to try out their database and the GUI team did a bit of the database because they needed to test their GUI. </w:t>
+      </w:r>
+    </w:p>
+    <w:p>
+      <w:pPr>
+        <w:spacing w:line="360" w:lineRule="auto"/>
+        <w:jc w:val="both"/>
+        <w:rPr>
+          <w:color w:val="FF6600"/>
+        </w:rPr>
+      </w:pPr>
+      <w:r>
+        <w:rPr>
+          <w:color w:val="FF6600"/>
+        </w:rPr>
+        <w:t>Beta Version</w:t>
+      </w:r>
+    </w:p>
+    <w:p>
+      <w:pPr>
+        <w:spacing w:line="360" w:lineRule="auto"/>
+        <w:ind w:firstLine="1304"/>
+        <w:jc w:val="both"/>
+        <w:rPr>
+          <w:color w:val="FF6600"/>
+        </w:rPr>
+      </w:pPr>
+      <w:r>
+        <w:rPr>
+          <w:color w:val="FF6600"/>
+        </w:rPr>
+        <w:t>At the time the beta consisted of a database with the users, owners, and administrators table and the restaurants table. There would be a capability to filter the restaurant through different possibilities and there would be an option to add and delete restaurants. Also the users would be able to log in and out of the program and they would be able to register as new users.</w:t>
+      </w:r>
+    </w:p>
+    <w:p>
+      <w:pPr>
+        <w:spacing w:line="360" w:lineRule="auto"/>
+        <w:jc w:val="both"/>
+        <w:rPr>
+          <w:color w:val="FF6600"/>
+        </w:rPr>
+      </w:pPr>
+      <w:r>
+        <w:rPr>
+          <w:color w:val="FF6600"/>
+        </w:rPr>
+        <w:t>Post-Beta Version</w:t>
+      </w:r>
+    </w:p>
+    <w:p>
+      <w:pPr>
+        <w:spacing w:line="360" w:lineRule="auto"/>
+        <w:ind w:firstLine="1304"/>
+        <w:jc w:val="both"/>
+        <w:rPr>
+          <w:color w:val="FF6600"/>
+        </w:rPr>
+      </w:pPr>
+      <w:r>
+        <w:rPr>
+          <w:color w:val="FF6600"/>
+        </w:rPr>
+        <w:t>After the beta version, we received some feedback from our classmates on things to improve.</w:t>
+      </w:r>
+      <w:r>
+        <w:rPr>
+          <w:color w:val="FF6600"/>
+        </w:rPr>
+        <w:t xml:space="preserve"> The group acknowledged the fact that a lot of how things were done was not very productive. The team decided to move towards the </w:t>
+      </w:r>
+      <w:proofErr w:type="spellStart"/>
+      <w:r>
+        <w:rPr>
+          <w:color w:val="FF6600"/>
+        </w:rPr>
+        <w:t>MVC</w:t>
+      </w:r>
+      <w:proofErr w:type="spellEnd"/>
+      <w:r>
+        <w:rPr>
+          <w:color w:val="FF6600"/>
+        </w:rPr>
+        <w:t xml:space="preserve"> pattern basing our project on the </w:t>
+      </w:r>
+      <w:proofErr w:type="gramStart"/>
+      <w:r>
+        <w:rPr>
+          <w:color w:val="FF6600"/>
+        </w:rPr>
+        <w:t>Spring</w:t>
+      </w:r>
+      <w:proofErr w:type="gramEnd"/>
+      <w:r>
+        <w:rPr>
+          <w:color w:val="FF6600"/>
+        </w:rPr>
+        <w:t xml:space="preserve"> framework. Maven would be used as a dependency tool and the group would work using SCRUM as the software process. Also it was agreed better communication through the </w:t>
+      </w:r>
+      <w:proofErr w:type="spellStart"/>
+      <w:r>
+        <w:rPr>
+          <w:color w:val="FF6600"/>
+        </w:rPr>
+        <w:t>Facebook</w:t>
+      </w:r>
+      <w:proofErr w:type="spellEnd"/>
+      <w:r>
+        <w:rPr>
+          <w:color w:val="FF6600"/>
+        </w:rPr>
+        <w:t xml:space="preserve"> group was needed and that meetings would happen twice a week on Mondays and on Thursdays to discuss the advance and to distribute new tasks.</w:t>
+      </w:r>
+    </w:p>
+    <w:p>
+      <w:pPr>
+        <w:spacing w:line="360" w:lineRule="auto"/>
+        <w:jc w:val="both"/>
+        <w:rPr>
+          <w:color w:val="FF6600"/>
+        </w:rPr>
+      </w:pPr>
+      <w:r>
+        <w:rPr>
+          <w:color w:val="FF6600"/>
+        </w:rPr>
+        <w:t>Final Version</w:t>
+      </w:r>
+    </w:p>
+    <w:p>
+      <w:pPr>
+        <w:spacing w:line="360" w:lineRule="auto"/>
+        <w:jc w:val="both"/>
+        <w:rPr>
+          <w:color w:val="FF6600"/>
+        </w:rPr>
+      </w:pPr>
+      <w:r>
+        <w:rPr>
+          <w:color w:val="FF6600"/>
+        </w:rPr>
+        <w:tab/>
+        <w:t xml:space="preserve">By this point the advance was much better. The biweekly meetings helped to update on what advancements where being done. There was a decision to start working more closely on version control. Because of the lack of sharing of versions, the task to put the application together was becoming a nightmare. At the ends there would be four people making updates from different fronts and therefore a better version control method was needed. The group decided to adopt </w:t>
+      </w:r>
+      <w:proofErr w:type="spellStart"/>
+      <w:r>
+        <w:rPr>
+          <w:color w:val="FF6600"/>
+        </w:rPr>
+        <w:t>Guthub</w:t>
+      </w:r>
+      <w:proofErr w:type="spellEnd"/>
+      <w:r>
+        <w:rPr>
+          <w:color w:val="FF6600"/>
+        </w:rPr>
+        <w:t xml:space="preserve"> as the version control manager and </w:t>
+      </w:r>
+      <w:r>
+        <w:rPr>
+          <w:color w:val="FF6600"/>
+        </w:rPr>
+        <w:t>the application grew and got debugged at a very fast pace.</w:t>
+      </w:r>
     </w:p>
     <w:p>
       <w:pPr>
@@ -1362,6 +1688,7 @@
           <w:lang w:eastAsia="sv-SE"/>
         </w:rPr>
       </w:pPr>
+      <w:proofErr w:type="gramStart"/>
       <w:r>
         <w:rPr>
           <w:rFonts w:ascii="Helvetica" w:hAnsi="Helvetica"/>
@@ -1371,13 +1698,10 @@
           <w:shd w:val="clear" w:color="auto" w:fill="FFFFFF"/>
           <w:lang w:eastAsia="sv-SE"/>
         </w:rPr>
-        <w:t>what you did</w:t>
-      </w:r>
-    </w:p>
-    <w:p>
-      <w:pPr>
-        <w:spacing w:line="360" w:lineRule="auto"/>
-        <w:jc w:val="both"/>
+        <w:t>what</w:t>
+      </w:r>
+      <w:proofErr w:type="gramEnd"/>
+      <w:r>
         <w:rPr>
           <w:rFonts w:ascii="Helvetica" w:hAnsi="Helvetica"/>
           <w:color w:val="000000"/>
@@ -1386,8 +1710,13 @@
           <w:shd w:val="clear" w:color="auto" w:fill="FFFFFF"/>
           <w:lang w:eastAsia="sv-SE"/>
         </w:rPr>
-      </w:pPr>
-      <w:r>
+        <w:t xml:space="preserve"> you did</w:t>
+      </w:r>
+    </w:p>
+    <w:p>
+      <w:pPr>
+        <w:spacing w:line="360" w:lineRule="auto"/>
+        <w:jc w:val="both"/>
         <w:rPr>
           <w:rFonts w:ascii="Helvetica" w:hAnsi="Helvetica"/>
           <w:color w:val="000000"/>
@@ -1396,44 +1725,9 @@
           <w:shd w:val="clear" w:color="auto" w:fill="FFFFFF"/>
           <w:lang w:eastAsia="sv-SE"/>
         </w:rPr>
-        <w:t>how you did it</w:t>
-      </w:r>
-    </w:p>
-    <w:p>
-      <w:pPr>
-        <w:spacing w:line="360" w:lineRule="auto"/>
-        <w:jc w:val="both"/>
-      </w:pPr>
-    </w:p>
-    <w:p>
-      <w:pPr>
-        <w:pStyle w:val="Heading1"/>
-        <w:spacing w:line="360" w:lineRule="auto"/>
-        <w:jc w:val="both"/>
-      </w:pPr>
-      <w:r>
-        <w:br w:type="page"/>
-      </w:r>
-      <w:bookmarkStart w:id="7" w:name="_Toc282773198"/>
-      <w:r>
-        <w:lastRenderedPageBreak/>
-        <w:t>Conclusion and disscusion</w:t>
-      </w:r>
-      <w:r>
-        <w:t xml:space="preserve"> – ALL?</w:t>
-      </w:r>
-      <w:bookmarkEnd w:id="7"/>
-    </w:p>
-    <w:p>
-      <w:pPr>
-        <w:spacing w:line="360" w:lineRule="auto"/>
-        <w:jc w:val="both"/>
-      </w:pPr>
-    </w:p>
-    <w:p>
-      <w:pPr>
-        <w:spacing w:line="360" w:lineRule="auto"/>
-        <w:jc w:val="both"/>
+      </w:pPr>
+      <w:proofErr w:type="gramStart"/>
+      <w:r>
         <w:rPr>
           <w:rFonts w:ascii="Helvetica" w:hAnsi="Helvetica"/>
           <w:color w:val="000000"/>
@@ -1442,7 +1736,9 @@
           <w:shd w:val="clear" w:color="auto" w:fill="FFFFFF"/>
           <w:lang w:eastAsia="sv-SE"/>
         </w:rPr>
-      </w:pPr>
+        <w:t>how</w:t>
+      </w:r>
+      <w:proofErr w:type="gramEnd"/>
       <w:r>
         <w:rPr>
           <w:rFonts w:ascii="Helvetica" w:hAnsi="Helvetica"/>
@@ -1452,8 +1748,45 @@
           <w:shd w:val="clear" w:color="auto" w:fill="FFFFFF"/>
           <w:lang w:eastAsia="sv-SE"/>
         </w:rPr>
-        <w:t>- what major problems you faced</w:t>
-      </w:r>
+        <w:t xml:space="preserve"> you did it</w:t>
+      </w:r>
+    </w:p>
+    <w:p>
+      <w:pPr>
+        <w:spacing w:line="360" w:lineRule="auto"/>
+        <w:jc w:val="both"/>
+      </w:pPr>
+    </w:p>
+    <w:p>
+      <w:pPr>
+        <w:pStyle w:val="Rubrik1"/>
+        <w:spacing w:line="360" w:lineRule="auto"/>
+        <w:jc w:val="both"/>
+      </w:pPr>
+      <w:r>
+        <w:br w:type="page"/>
+      </w:r>
+      <w:bookmarkStart w:id="7" w:name="_Toc282773198"/>
+      <w:proofErr w:type="gramStart"/>
+      <w:r>
+        <w:t xml:space="preserve">Conclusion and </w:t>
+      </w:r>
+      <w:proofErr w:type="spellStart"/>
+      <w:r>
+        <w:t>disscusion</w:t>
+      </w:r>
+      <w:proofErr w:type="spellEnd"/>
+      <w:r>
+        <w:t xml:space="preserve"> – ALL?</w:t>
+      </w:r>
+      <w:bookmarkEnd w:id="7"/>
+      <w:proofErr w:type="gramEnd"/>
+    </w:p>
+    <w:p>
+      <w:pPr>
+        <w:spacing w:line="360" w:lineRule="auto"/>
+        <w:jc w:val="both"/>
+      </w:pPr>
     </w:p>
     <w:p>
       <w:pPr>
@@ -1477,20 +1810,9 @@
           <w:shd w:val="clear" w:color="auto" w:fill="FFFFFF"/>
           <w:lang w:eastAsia="sv-SE"/>
         </w:rPr>
-        <w:t>- how you overcame these</w:t>
-      </w:r>
-    </w:p>
-    <w:p>
-      <w:pPr>
-        <w:spacing w:line="360" w:lineRule="auto"/>
-        <w:jc w:val="both"/>
-        <w:rPr>
-          <w:rFonts w:ascii="Times" w:hAnsi="Times"/>
-          <w:sz w:val="20"/>
-          <w:szCs w:val="20"/>
-          <w:lang w:eastAsia="sv-SE"/>
-        </w:rPr>
-      </w:pPr>
+        <w:t xml:space="preserve">- </w:t>
+      </w:r>
+      <w:proofErr w:type="gramStart"/>
       <w:r>
         <w:rPr>
           <w:rFonts w:ascii="Helvetica" w:hAnsi="Helvetica"/>
@@ -1500,12 +1822,120 @@
           <w:shd w:val="clear" w:color="auto" w:fill="FFFFFF"/>
           <w:lang w:eastAsia="sv-SE"/>
         </w:rPr>
-        <w:t>- how would we do it differently?</w:t>
-      </w:r>
-    </w:p>
-    <w:p>
-      <w:pPr>
-        <w:pStyle w:val="Heading1"/>
+        <w:t>what</w:t>
+      </w:r>
+      <w:proofErr w:type="gramEnd"/>
+      <w:r>
+        <w:rPr>
+          <w:rFonts w:ascii="Helvetica" w:hAnsi="Helvetica"/>
+          <w:color w:val="000000"/>
+          <w:sz w:val="22"/>
+          <w:szCs w:val="22"/>
+          <w:shd w:val="clear" w:color="auto" w:fill="FFFFFF"/>
+          <w:lang w:eastAsia="sv-SE"/>
+        </w:rPr>
+        <w:t xml:space="preserve"> major problems you faced</w:t>
+      </w:r>
+    </w:p>
+    <w:p>
+      <w:pPr>
+        <w:spacing w:line="360" w:lineRule="auto"/>
+        <w:jc w:val="both"/>
+        <w:rPr>
+          <w:rFonts w:ascii="Helvetica" w:hAnsi="Helvetica"/>
+          <w:color w:val="000000"/>
+          <w:sz w:val="22"/>
+          <w:szCs w:val="22"/>
+          <w:shd w:val="clear" w:color="auto" w:fill="FFFFFF"/>
+          <w:lang w:eastAsia="sv-SE"/>
+        </w:rPr>
+      </w:pPr>
+      <w:r>
+        <w:rPr>
+          <w:rFonts w:ascii="Helvetica" w:hAnsi="Helvetica"/>
+          <w:color w:val="000000"/>
+          <w:sz w:val="22"/>
+          <w:szCs w:val="22"/>
+          <w:shd w:val="clear" w:color="auto" w:fill="FFFFFF"/>
+          <w:lang w:eastAsia="sv-SE"/>
+        </w:rPr>
+        <w:t xml:space="preserve">- </w:t>
+      </w:r>
+      <w:proofErr w:type="gramStart"/>
+      <w:r>
+        <w:rPr>
+          <w:rFonts w:ascii="Helvetica" w:hAnsi="Helvetica"/>
+          <w:color w:val="000000"/>
+          <w:sz w:val="22"/>
+          <w:szCs w:val="22"/>
+          <w:shd w:val="clear" w:color="auto" w:fill="FFFFFF"/>
+          <w:lang w:eastAsia="sv-SE"/>
+        </w:rPr>
+        <w:t>how</w:t>
+      </w:r>
+      <w:proofErr w:type="gramEnd"/>
+      <w:r>
+        <w:rPr>
+          <w:rFonts w:ascii="Helvetica" w:hAnsi="Helvetica"/>
+          <w:color w:val="000000"/>
+          <w:sz w:val="22"/>
+          <w:szCs w:val="22"/>
+          <w:shd w:val="clear" w:color="auto" w:fill="FFFFFF"/>
+          <w:lang w:eastAsia="sv-SE"/>
+        </w:rPr>
+        <w:t xml:space="preserve"> you overcame these</w:t>
+      </w:r>
+    </w:p>
+    <w:p>
+      <w:pPr>
+        <w:spacing w:line="360" w:lineRule="auto"/>
+        <w:jc w:val="both"/>
+        <w:rPr>
+          <w:rFonts w:ascii="Times" w:hAnsi="Times"/>
+          <w:sz w:val="20"/>
+          <w:szCs w:val="20"/>
+          <w:lang w:eastAsia="sv-SE"/>
+        </w:rPr>
+      </w:pPr>
+      <w:r>
+        <w:rPr>
+          <w:rFonts w:ascii="Helvetica" w:hAnsi="Helvetica"/>
+          <w:color w:val="000000"/>
+          <w:sz w:val="22"/>
+          <w:szCs w:val="22"/>
+          <w:shd w:val="clear" w:color="auto" w:fill="FFFFFF"/>
+          <w:lang w:eastAsia="sv-SE"/>
+        </w:rPr>
+        <w:t xml:space="preserve">- </w:t>
+      </w:r>
+      <w:proofErr w:type="gramStart"/>
+      <w:r>
+        <w:rPr>
+          <w:rFonts w:ascii="Helvetica" w:hAnsi="Helvetica"/>
+          <w:color w:val="000000"/>
+          <w:sz w:val="22"/>
+          <w:szCs w:val="22"/>
+          <w:shd w:val="clear" w:color="auto" w:fill="FFFFFF"/>
+          <w:lang w:eastAsia="sv-SE"/>
+        </w:rPr>
+        <w:t>how</w:t>
+      </w:r>
+      <w:proofErr w:type="gramEnd"/>
+      <w:r>
+        <w:rPr>
+          <w:rFonts w:ascii="Helvetica" w:hAnsi="Helvetica"/>
+          <w:color w:val="000000"/>
+          <w:sz w:val="22"/>
+          <w:szCs w:val="22"/>
+          <w:shd w:val="clear" w:color="auto" w:fill="FFFFFF"/>
+          <w:lang w:eastAsia="sv-SE"/>
+        </w:rPr>
+        <w:t xml:space="preserve"> would we do it differently?</w:t>
+      </w:r>
+    </w:p>
+    <w:p>
+      <w:pPr>
+        <w:pStyle w:val="Rubrik1"/>
         <w:spacing w:line="360" w:lineRule="auto"/>
         <w:jc w:val="both"/>
       </w:pPr>
@@ -1513,14 +1943,15 @@
         <w:br w:type="page"/>
       </w:r>
       <w:bookmarkStart w:id="8" w:name="_Toc282773199"/>
-      <w:r>
-        <w:lastRenderedPageBreak/>
+      <w:proofErr w:type="gramStart"/>
+      <w:r>
         <w:t>Sources</w:t>
       </w:r>
       <w:r>
         <w:t xml:space="preserve"> – Kevin?</w:t>
       </w:r>
       <w:bookmarkEnd w:id="8"/>
+      <w:proofErr w:type="gramEnd"/>
     </w:p>
     <w:p>
       <w:pPr>
@@ -1539,7 +1970,7 @@
 </file>
 
 <file path=word/endnotes.xml><?xml version="1.0" encoding="utf-8"?>
-<w:endnotes xmlns:wpc="http://schemas.microsoft.com/office/word/2010/wordprocessingCanvas" xmlns:mc="http://schemas.openxmlformats.org/markup-compatibility/2006" xmlns:o="urn:schemas-microsoft-com:office:office" xmlns:r="http://schemas.openxmlformats.org/officeDocument/2006/relationships" xmlns:m="http://schemas.openxmlformats.org/officeDocument/2006/math" xmlns:v="urn:schemas-microsoft-com:vml" xmlns:wp14="http://schemas.microsoft.com/office/word/2010/wordprocessingDrawing" xmlns:wp="http://schemas.openxmlformats.org/drawingml/2006/wordprocessingDrawing" xmlns:w10="urn:schemas-microsoft-com:office:word" xmlns:w="http://schemas.openxmlformats.org/wordprocessingml/2006/main" xmlns:w14="http://schemas.microsoft.com/office/word/2010/wordml" xmlns:w15="http://schemas.microsoft.com/office/word/2012/wordml" xmlns:wpg="http://schemas.microsoft.com/office/word/2010/wordprocessingGroup" xmlns:wpi="http://schemas.microsoft.com/office/word/2010/wordprocessingInk" xmlns:wne="http://schemas.microsoft.com/office/word/2006/wordml" xmlns:wps="http://schemas.microsoft.com/office/word/2010/wordprocessingShape" mc:Ignorable="w14 w15 wp14">
+<w:endnotes xmlns:mo="http://schemas.microsoft.com/office/mac/office/2008/main" xmlns:ve="http://schemas.openxmlformats.org/markup-compatibility/2006" xmlns:mv="urn:schemas-microsoft-com:mac:vml" xmlns:o="urn:schemas-microsoft-com:office:office" xmlns:r="http://schemas.openxmlformats.org/officeDocument/2006/relationships" xmlns:m="http://schemas.openxmlformats.org/officeDocument/2006/math" xmlns:v="urn:schemas-microsoft-com:vml" xmlns:wp="http://schemas.openxmlformats.org/drawingml/2006/wordprocessingDrawing" xmlns:w10="urn:schemas-microsoft-com:office:word" xmlns:w="http://schemas.openxmlformats.org/wordprocessingml/2006/main" xmlns:wne="http://schemas.microsoft.com/office/word/2006/wordml">
   <w:endnote w:type="separator" w:id="-1">
     <w:p>
       <w:r>
@@ -1558,37 +1989,37 @@
 </file>
 
 <file path=word/footer1.xml><?xml version="1.0" encoding="utf-8"?>
-<w:ftr xmlns:wpc="http://schemas.microsoft.com/office/word/2010/wordprocessingCanvas" xmlns:mc="http://schemas.openxmlformats.org/markup-compatibility/2006" xmlns:o="urn:schemas-microsoft-com:office:office" xmlns:r="http://schemas.openxmlformats.org/officeDocument/2006/relationships" xmlns:m="http://schemas.openxmlformats.org/officeDocument/2006/math" xmlns:v="urn:schemas-microsoft-com:vml" xmlns:wp14="http://schemas.microsoft.com/office/word/2010/wordprocessingDrawing" xmlns:wp="http://schemas.openxmlformats.org/drawingml/2006/wordprocessingDrawing" xmlns:w10="urn:schemas-microsoft-com:office:word" xmlns:w="http://schemas.openxmlformats.org/wordprocessingml/2006/main" xmlns:w14="http://schemas.microsoft.com/office/word/2010/wordml" xmlns:w15="http://schemas.microsoft.com/office/word/2012/wordml" xmlns:wpg="http://schemas.microsoft.com/office/word/2010/wordprocessingGroup" xmlns:wpi="http://schemas.microsoft.com/office/word/2010/wordprocessingInk" xmlns:wne="http://schemas.microsoft.com/office/word/2006/wordml" xmlns:wps="http://schemas.microsoft.com/office/word/2010/wordprocessingShape" mc:Ignorable="w14 w15 wp14">
+<w:ftr xmlns:mo="http://schemas.microsoft.com/office/mac/office/2008/main" xmlns:ve="http://schemas.openxmlformats.org/markup-compatibility/2006" xmlns:mv="urn:schemas-microsoft-com:mac:vml" xmlns:o="urn:schemas-microsoft-com:office:office" xmlns:r="http://schemas.openxmlformats.org/officeDocument/2006/relationships" xmlns:m="http://schemas.openxmlformats.org/officeDocument/2006/math" xmlns:v="urn:schemas-microsoft-com:vml" xmlns:wp="http://schemas.openxmlformats.org/drawingml/2006/wordprocessingDrawing" xmlns:w10="urn:schemas-microsoft-com:office:word" xmlns:w="http://schemas.openxmlformats.org/wordprocessingml/2006/main" xmlns:wne="http://schemas.microsoft.com/office/word/2006/wordml">
   <w:p>
     <w:pPr>
-      <w:pStyle w:val="Footer"/>
+      <w:pStyle w:val="Sidfot"/>
       <w:framePr w:wrap="around" w:vAnchor="text" w:hAnchor="margin" w:xAlign="right" w:y="1"/>
       <w:rPr>
-        <w:rStyle w:val="PageNumber"/>
+        <w:rStyle w:val="Sidnummer"/>
       </w:rPr>
     </w:pPr>
     <w:r>
       <w:rPr>
-        <w:rStyle w:val="PageNumber"/>
+        <w:rStyle w:val="Sidnummer"/>
       </w:rPr>
       <w:fldChar w:fldCharType="begin"/>
     </w:r>
     <w:r>
       <w:rPr>
-        <w:rStyle w:val="PageNumber"/>
+        <w:rStyle w:val="Sidnummer"/>
       </w:rPr>
       <w:instrText xml:space="preserve">PAGE  </w:instrText>
     </w:r>
     <w:r>
       <w:rPr>
-        <w:rStyle w:val="PageNumber"/>
+        <w:rStyle w:val="Sidnummer"/>
       </w:rPr>
       <w:fldChar w:fldCharType="end"/>
     </w:r>
   </w:p>
   <w:p>
     <w:pPr>
-      <w:pStyle w:val="Footer"/>
+      <w:pStyle w:val="Sidfot"/>
       <w:ind w:right="360"/>
     </w:pPr>
   </w:p>
@@ -1596,50 +2027,50 @@
 </file>
 
 <file path=word/footer2.xml><?xml version="1.0" encoding="utf-8"?>
-<w:ftr xmlns:wpc="http://schemas.microsoft.com/office/word/2010/wordprocessingCanvas" xmlns:mc="http://schemas.openxmlformats.org/markup-compatibility/2006" xmlns:o="urn:schemas-microsoft-com:office:office" xmlns:r="http://schemas.openxmlformats.org/officeDocument/2006/relationships" xmlns:m="http://schemas.openxmlformats.org/officeDocument/2006/math" xmlns:v="urn:schemas-microsoft-com:vml" xmlns:wp14="http://schemas.microsoft.com/office/word/2010/wordprocessingDrawing" xmlns:wp="http://schemas.openxmlformats.org/drawingml/2006/wordprocessingDrawing" xmlns:w10="urn:schemas-microsoft-com:office:word" xmlns:w="http://schemas.openxmlformats.org/wordprocessingml/2006/main" xmlns:w14="http://schemas.microsoft.com/office/word/2010/wordml" xmlns:w15="http://schemas.microsoft.com/office/word/2012/wordml" xmlns:wpg="http://schemas.microsoft.com/office/word/2010/wordprocessingGroup" xmlns:wpi="http://schemas.microsoft.com/office/word/2010/wordprocessingInk" xmlns:wne="http://schemas.microsoft.com/office/word/2006/wordml" xmlns:wps="http://schemas.microsoft.com/office/word/2010/wordprocessingShape" mc:Ignorable="w14 w15 wp14">
+<w:ftr xmlns:mo="http://schemas.microsoft.com/office/mac/office/2008/main" xmlns:ve="http://schemas.openxmlformats.org/markup-compatibility/2006" xmlns:mv="urn:schemas-microsoft-com:mac:vml" xmlns:o="urn:schemas-microsoft-com:office:office" xmlns:r="http://schemas.openxmlformats.org/officeDocument/2006/relationships" xmlns:m="http://schemas.openxmlformats.org/officeDocument/2006/math" xmlns:v="urn:schemas-microsoft-com:vml" xmlns:wp="http://schemas.openxmlformats.org/drawingml/2006/wordprocessingDrawing" xmlns:w10="urn:schemas-microsoft-com:office:word" xmlns:w="http://schemas.openxmlformats.org/wordprocessingml/2006/main" xmlns:wne="http://schemas.microsoft.com/office/word/2006/wordml">
   <w:p>
     <w:pPr>
-      <w:pStyle w:val="Footer"/>
+      <w:pStyle w:val="Sidfot"/>
       <w:framePr w:wrap="around" w:vAnchor="text" w:hAnchor="margin" w:xAlign="right" w:y="1"/>
       <w:rPr>
-        <w:rStyle w:val="PageNumber"/>
+        <w:rStyle w:val="Sidnummer"/>
       </w:rPr>
     </w:pPr>
     <w:r>
       <w:rPr>
-        <w:rStyle w:val="PageNumber"/>
+        <w:rStyle w:val="Sidnummer"/>
       </w:rPr>
       <w:fldChar w:fldCharType="begin"/>
     </w:r>
     <w:r>
       <w:rPr>
-        <w:rStyle w:val="PageNumber"/>
+        <w:rStyle w:val="Sidnummer"/>
       </w:rPr>
       <w:instrText xml:space="preserve">PAGE  </w:instrText>
     </w:r>
     <w:r>
       <w:rPr>
-        <w:rStyle w:val="PageNumber"/>
+        <w:rStyle w:val="Sidnummer"/>
       </w:rPr>
       <w:fldChar w:fldCharType="separate"/>
     </w:r>
     <w:r>
       <w:rPr>
-        <w:rStyle w:val="PageNumber"/>
+        <w:rStyle w:val="Sidnummer"/>
         <w:noProof/>
       </w:rPr>
       <w:t>6</w:t>
     </w:r>
     <w:r>
       <w:rPr>
-        <w:rStyle w:val="PageNumber"/>
+        <w:rStyle w:val="Sidnummer"/>
       </w:rPr>
       <w:fldChar w:fldCharType="end"/>
     </w:r>
   </w:p>
   <w:p>
     <w:pPr>
-      <w:pStyle w:val="Footer"/>
+      <w:pStyle w:val="Sidfot"/>
       <w:ind w:right="360"/>
     </w:pPr>
   </w:p>
@@ -1647,7 +2078,7 @@
 </file>
 
 <file path=word/footnotes.xml><?xml version="1.0" encoding="utf-8"?>
-<w:footnotes xmlns:wpc="http://schemas.microsoft.com/office/word/2010/wordprocessingCanvas" xmlns:mc="http://schemas.openxmlformats.org/markup-compatibility/2006" xmlns:o="urn:schemas-microsoft-com:office:office" xmlns:r="http://schemas.openxmlformats.org/officeDocument/2006/relationships" xmlns:m="http://schemas.openxmlformats.org/officeDocument/2006/math" xmlns:v="urn:schemas-microsoft-com:vml" xmlns:wp14="http://schemas.microsoft.com/office/word/2010/wordprocessingDrawing" xmlns:wp="http://schemas.openxmlformats.org/drawingml/2006/wordprocessingDrawing" xmlns:w10="urn:schemas-microsoft-com:office:word" xmlns:w="http://schemas.openxmlformats.org/wordprocessingml/2006/main" xmlns:w14="http://schemas.microsoft.com/office/word/2010/wordml" xmlns:w15="http://schemas.microsoft.com/office/word/2012/wordml" xmlns:wpg="http://schemas.microsoft.com/office/word/2010/wordprocessingGroup" xmlns:wpi="http://schemas.microsoft.com/office/word/2010/wordprocessingInk" xmlns:wne="http://schemas.microsoft.com/office/word/2006/wordml" xmlns:wps="http://schemas.microsoft.com/office/word/2010/wordprocessingShape" mc:Ignorable="w14 w15 wp14">
+<w:footnotes xmlns:mo="http://schemas.microsoft.com/office/mac/office/2008/main" xmlns:ve="http://schemas.openxmlformats.org/markup-compatibility/2006" xmlns:mv="urn:schemas-microsoft-com:mac:vml" xmlns:o="urn:schemas-microsoft-com:office:office" xmlns:r="http://schemas.openxmlformats.org/officeDocument/2006/relationships" xmlns:m="http://schemas.openxmlformats.org/officeDocument/2006/math" xmlns:v="urn:schemas-microsoft-com:vml" xmlns:wp="http://schemas.openxmlformats.org/drawingml/2006/wordprocessingDrawing" xmlns:w10="urn:schemas-microsoft-com:office:word" xmlns:w="http://schemas.openxmlformats.org/wordprocessingml/2006/main" xmlns:wne="http://schemas.microsoft.com/office/word/2006/wordml">
   <w:footnote w:type="separator" w:id="-1">
     <w:p>
       <w:r>
@@ -1666,7 +2097,7 @@
 </file>
 
 <file path=word/numbering.xml><?xml version="1.0" encoding="utf-8"?>
-<w:numbering xmlns:wpc="http://schemas.microsoft.com/office/word/2010/wordprocessingCanvas" xmlns:mc="http://schemas.openxmlformats.org/markup-compatibility/2006" xmlns:o="urn:schemas-microsoft-com:office:office" xmlns:r="http://schemas.openxmlformats.org/officeDocument/2006/relationships" xmlns:m="http://schemas.openxmlformats.org/officeDocument/2006/math" xmlns:v="urn:schemas-microsoft-com:vml" xmlns:wp14="http://schemas.microsoft.com/office/word/2010/wordprocessingDrawing" xmlns:wp="http://schemas.openxmlformats.org/drawingml/2006/wordprocessingDrawing" xmlns:w10="urn:schemas-microsoft-com:office:word" xmlns:w="http://schemas.openxmlformats.org/wordprocessingml/2006/main" xmlns:w14="http://schemas.microsoft.com/office/word/2010/wordml" xmlns:w15="http://schemas.microsoft.com/office/word/2012/wordml" xmlns:wpg="http://schemas.microsoft.com/office/word/2010/wordprocessingGroup" xmlns:wpi="http://schemas.microsoft.com/office/word/2010/wordprocessingInk" xmlns:wne="http://schemas.microsoft.com/office/word/2006/wordml" xmlns:wps="http://schemas.microsoft.com/office/word/2010/wordprocessingShape" mc:Ignorable="w14 w15 wp14">
+<w:numbering xmlns:mo="http://schemas.microsoft.com/office/mac/office/2008/main" xmlns:ve="http://schemas.openxmlformats.org/markup-compatibility/2006" xmlns:mv="urn:schemas-microsoft-com:mac:vml" xmlns:o="urn:schemas-microsoft-com:office:office" xmlns:r="http://schemas.openxmlformats.org/officeDocument/2006/relationships" xmlns:m="http://schemas.openxmlformats.org/officeDocument/2006/math" xmlns:v="urn:schemas-microsoft-com:vml" xmlns:wp="http://schemas.openxmlformats.org/drawingml/2006/wordprocessingDrawing" xmlns:w10="urn:schemas-microsoft-com:office:word" xmlns:w="http://schemas.openxmlformats.org/wordprocessingml/2006/main" xmlns:wne="http://schemas.microsoft.com/office/word/2006/wordml">
   <w:abstractNum w:abstractNumId="0">
     <w:nsid w:val="048B7F75"/>
     <w:multiLevelType w:val="hybridMultilevel"/>
@@ -2431,7 +2862,7 @@
 </file>
 
 <file path=word/styles.xml><?xml version="1.0" encoding="utf-8"?>
-<w:styles xmlns:mc="http://schemas.openxmlformats.org/markup-compatibility/2006" xmlns:r="http://schemas.openxmlformats.org/officeDocument/2006/relationships" xmlns:w="http://schemas.openxmlformats.org/wordprocessingml/2006/main" xmlns:w14="http://schemas.microsoft.com/office/word/2010/wordml" xmlns:w15="http://schemas.microsoft.com/office/word/2012/wordml" mc:Ignorable="w14 w15">
+<w:styles xmlns:r="http://schemas.openxmlformats.org/officeDocument/2006/relationships" xmlns:w="http://schemas.openxmlformats.org/wordprocessingml/2006/main">
   <w:docDefaults>
     <w:rPrDefault>
       <w:rPr>
@@ -2443,7 +2874,7 @@
     </w:rPrDefault>
     <w:pPrDefault/>
   </w:docDefaults>
-  <w:latentStyles w:defLockedState="0" w:defUIPriority="0" w:defSemiHidden="0" w:defUnhideWhenUsed="0" w:defQFormat="0" w:count="371">
+  <w:latentStyles w:defLockedState="0" w:defUIPriority="0" w:defSemiHidden="0" w:defUnhideWhenUsed="0" w:defQFormat="0" w:count="276">
     <w:lsdException w:name="index 1" w:semiHidden="1" w:unhideWhenUsed="1"/>
     <w:lsdException w:name="index 7" w:semiHidden="1" w:unhideWhenUsed="1"/>
     <w:lsdException w:name="index 8" w:semiHidden="1" w:unhideWhenUsed="1"/>
@@ -2575,195 +3006,9 @@
     <w:lsdException w:name="Balloon Text" w:semiHidden="1" w:unhideWhenUsed="1"/>
     <w:lsdException w:name="Table Theme" w:semiHidden="1" w:unhideWhenUsed="1"/>
     <w:lsdException w:name="Placeholder Text" w:semiHidden="1"/>
-    <w:lsdException w:name="Light Shading"/>
-    <w:lsdException w:name="Light List"/>
-    <w:lsdException w:name="Light Grid"/>
-    <w:lsdException w:name="Medium Shading 1"/>
-    <w:lsdException w:name="Medium Shading 2"/>
-    <w:lsdException w:name="Medium List 1"/>
-    <w:lsdException w:name="Medium List 2"/>
-    <w:lsdException w:name="Light Shading Accent 1"/>
-    <w:lsdException w:name="Light List Accent 1"/>
-    <w:lsdException w:name="Light Grid Accent 1"/>
-    <w:lsdException w:name="Medium Shading 1 Accent 1"/>
-    <w:lsdException w:name="Medium Shading 2 Accent 1"/>
-    <w:lsdException w:name="Medium List 1 Accent 1"/>
     <w:lsdException w:name="Revision" w:semiHidden="1"/>
-    <w:lsdException w:name="Medium List 2 Accent 1"/>
-    <w:lsdException w:name="Medium Grid 1 Accent 1"/>
-    <w:lsdException w:name="Medium Grid 2 Accent 1"/>
-    <w:lsdException w:name="Medium Grid 3 Accent 1"/>
-    <w:lsdException w:name="Dark List Accent 1"/>
-    <w:lsdException w:name="Colorful Shading Accent 1"/>
-    <w:lsdException w:name="Colorful List Accent 1"/>
-    <w:lsdException w:name="Colorful Grid Accent 1"/>
-    <w:lsdException w:name="Light Shading Accent 2"/>
-    <w:lsdException w:name="Light List Accent 2"/>
-    <w:lsdException w:name="Light Grid Accent 2"/>
-    <w:lsdException w:name="Medium Shading 1 Accent 2"/>
-    <w:lsdException w:name="Medium Shading 2 Accent 2"/>
-    <w:lsdException w:name="Medium List 1 Accent 2"/>
-    <w:lsdException w:name="Medium List 2 Accent 2"/>
-    <w:lsdException w:name="Medium Grid 1 Accent 2"/>
-    <w:lsdException w:name="Medium Grid 2 Accent 2"/>
-    <w:lsdException w:name="Medium Grid 3 Accent 2"/>
-    <w:lsdException w:name="Dark List Accent 2"/>
-    <w:lsdException w:name="Colorful Shading Accent 2"/>
-    <w:lsdException w:name="Colorful List Accent 2"/>
-    <w:lsdException w:name="Colorful Grid Accent 2"/>
-    <w:lsdException w:name="Light Shading Accent 3"/>
-    <w:lsdException w:name="Light List Accent 3"/>
-    <w:lsdException w:name="Light Grid Accent 3"/>
-    <w:lsdException w:name="Medium Shading 1 Accent 3"/>
-    <w:lsdException w:name="Medium Shading 2 Accent 3"/>
-    <w:lsdException w:name="Medium List 1 Accent 3"/>
-    <w:lsdException w:name="Medium List 2 Accent 3"/>
-    <w:lsdException w:name="Medium Grid 1 Accent 3"/>
-    <w:lsdException w:name="Medium Grid 2 Accent 3"/>
-    <w:lsdException w:name="Medium Grid 3 Accent 3"/>
-    <w:lsdException w:name="Dark List Accent 3"/>
-    <w:lsdException w:name="Colorful Shading Accent 3"/>
-    <w:lsdException w:name="Colorful List Accent 3"/>
-    <w:lsdException w:name="Colorful Grid Accent 3"/>
-    <w:lsdException w:name="Light Shading Accent 4"/>
-    <w:lsdException w:name="Light List Accent 4"/>
-    <w:lsdException w:name="Light Grid Accent 4"/>
-    <w:lsdException w:name="Medium Shading 1 Accent 4"/>
-    <w:lsdException w:name="Medium Shading 2 Accent 4"/>
-    <w:lsdException w:name="Medium List 1 Accent 4"/>
-    <w:lsdException w:name="Medium List 2 Accent 4"/>
-    <w:lsdException w:name="Medium Grid 1 Accent 4"/>
-    <w:lsdException w:name="Medium Grid 2 Accent 4"/>
-    <w:lsdException w:name="Medium Grid 3 Accent 4"/>
-    <w:lsdException w:name="Dark List Accent 4"/>
-    <w:lsdException w:name="Colorful Shading Accent 4"/>
-    <w:lsdException w:name="Colorful List Accent 4"/>
-    <w:lsdException w:name="Colorful Grid Accent 4"/>
-    <w:lsdException w:name="Light Shading Accent 5"/>
-    <w:lsdException w:name="Light List Accent 5"/>
-    <w:lsdException w:name="Light Grid Accent 5"/>
-    <w:lsdException w:name="Medium Shading 1 Accent 5"/>
-    <w:lsdException w:name="Medium Shading 2 Accent 5"/>
-    <w:lsdException w:name="Medium List 1 Accent 5"/>
-    <w:lsdException w:name="Medium List 2 Accent 5"/>
-    <w:lsdException w:name="Medium Grid 1 Accent 5"/>
-    <w:lsdException w:name="Medium Grid 2 Accent 5"/>
-    <w:lsdException w:name="Medium Grid 3 Accent 5"/>
-    <w:lsdException w:name="Dark List Accent 5"/>
-    <w:lsdException w:name="Colorful Shading Accent 5"/>
-    <w:lsdException w:name="Colorful List Accent 5"/>
-    <w:lsdException w:name="Colorful Grid Accent 5"/>
-    <w:lsdException w:name="Light Shading Accent 6"/>
-    <w:lsdException w:name="Light List Accent 6"/>
-    <w:lsdException w:name="Light Grid Accent 6"/>
-    <w:lsdException w:name="Medium Shading 1 Accent 6"/>
-    <w:lsdException w:name="Medium Shading 2 Accent 6"/>
-    <w:lsdException w:name="Medium List 1 Accent 6"/>
-    <w:lsdException w:name="Medium List 2 Accent 6"/>
-    <w:lsdException w:name="Medium Grid 1 Accent 6"/>
-    <w:lsdException w:name="Medium Grid 2 Accent 6"/>
-    <w:lsdException w:name="Medium Grid 3 Accent 6"/>
-    <w:lsdException w:name="Dark List Accent 6"/>
-    <w:lsdException w:name="Colorful Shading Accent 6"/>
-    <w:lsdException w:name="Colorful List Accent 6"/>
-    <w:lsdException w:name="Colorful Grid Accent 6"/>
     <w:lsdException w:name="Bibliography" w:semiHidden="1" w:unhideWhenUsed="1"/>
     <w:lsdException w:name="TOC Heading" w:semiHidden="1" w:unhideWhenUsed="1"/>
-    <w:lsdException w:name="Grid Table 4" w:uiPriority="49"/>
-    <w:lsdException w:name="Grid Table 5 Dark" w:uiPriority="50"/>
-    <w:lsdException w:name="Grid Table 6 Colorful" w:uiPriority="51"/>
-    <w:lsdException w:name="Grid Table 7 Colorful" w:uiPriority="52"/>
-    <w:lsdException w:name="Grid Table 1 Light Accent 1" w:uiPriority="46"/>
-    <w:lsdException w:name="Grid Table 2 Accent 1" w:uiPriority="47"/>
-    <w:lsdException w:name="Grid Table 3 Accent 1" w:uiPriority="48"/>
-    <w:lsdException w:name="Grid Table 4 Accent 1" w:uiPriority="49"/>
-    <w:lsdException w:name="Grid Table 5 Dark Accent 1" w:uiPriority="50"/>
-    <w:lsdException w:name="Grid Table 6 Colorful Accent 1" w:uiPriority="51"/>
-    <w:lsdException w:name="Grid Table 7 Colorful Accent 1" w:uiPriority="52"/>
-    <w:lsdException w:name="Grid Table 1 Light Accent 2" w:uiPriority="46"/>
-    <w:lsdException w:name="Grid Table 2 Accent 2" w:uiPriority="47"/>
-    <w:lsdException w:name="Grid Table 3 Accent 2" w:uiPriority="48"/>
-    <w:lsdException w:name="Grid Table 4 Accent 2" w:uiPriority="49"/>
-    <w:lsdException w:name="Grid Table 5 Dark Accent 2" w:uiPriority="50"/>
-    <w:lsdException w:name="Grid Table 6 Colorful Accent 2" w:uiPriority="51"/>
-    <w:lsdException w:name="Grid Table 7 Colorful Accent 2" w:uiPriority="52"/>
-    <w:lsdException w:name="Grid Table 1 Light Accent 3" w:uiPriority="46"/>
-    <w:lsdException w:name="Grid Table 2 Accent 3" w:uiPriority="47"/>
-    <w:lsdException w:name="Grid Table 3 Accent 3" w:uiPriority="48"/>
-    <w:lsdException w:name="Grid Table 4 Accent 3" w:uiPriority="49"/>
-    <w:lsdException w:name="Grid Table 5 Dark Accent 3" w:uiPriority="50"/>
-    <w:lsdException w:name="Grid Table 6 Colorful Accent 3" w:uiPriority="51"/>
-    <w:lsdException w:name="Grid Table 7 Colorful Accent 3" w:uiPriority="52"/>
-    <w:lsdException w:name="Grid Table 1 Light Accent 4" w:uiPriority="46"/>
-    <w:lsdException w:name="Grid Table 2 Accent 4" w:uiPriority="47"/>
-    <w:lsdException w:name="Grid Table 3 Accent 4" w:uiPriority="48"/>
-    <w:lsdException w:name="Grid Table 4 Accent 4" w:uiPriority="49"/>
-    <w:lsdException w:name="Grid Table 5 Dark Accent 4" w:uiPriority="50"/>
-    <w:lsdException w:name="Grid Table 6 Colorful Accent 4" w:uiPriority="51"/>
-    <w:lsdException w:name="Grid Table 7 Colorful Accent 4" w:uiPriority="52"/>
-    <w:lsdException w:name="Grid Table 1 Light Accent 5" w:uiPriority="46"/>
-    <w:lsdException w:name="Grid Table 2 Accent 5" w:uiPriority="47"/>
-    <w:lsdException w:name="Grid Table 3 Accent 5" w:uiPriority="48"/>
-    <w:lsdException w:name="Grid Table 4 Accent 5" w:uiPriority="49"/>
-    <w:lsdException w:name="Grid Table 5 Dark Accent 5" w:uiPriority="50"/>
-    <w:lsdException w:name="Grid Table 6 Colorful Accent 5" w:uiPriority="51"/>
-    <w:lsdException w:name="Grid Table 7 Colorful Accent 5" w:uiPriority="52"/>
-    <w:lsdException w:name="Grid Table 1 Light Accent 6" w:uiPriority="46"/>
-    <w:lsdException w:name="Grid Table 2 Accent 6" w:uiPriority="47"/>
-    <w:lsdException w:name="Grid Table 3 Accent 6" w:uiPriority="48"/>
-    <w:lsdException w:name="Grid Table 4 Accent 6" w:uiPriority="49"/>
-    <w:lsdException w:name="Grid Table 5 Dark Accent 6" w:uiPriority="50"/>
-    <w:lsdException w:name="Grid Table 6 Colorful Accent 6" w:uiPriority="51"/>
-    <w:lsdException w:name="Grid Table 7 Colorful Accent 6" w:uiPriority="52"/>
-    <w:lsdException w:name="List Table 1 Light" w:uiPriority="46"/>
-    <w:lsdException w:name="List Table 2" w:uiPriority="47"/>
-    <w:lsdException w:name="List Table 3" w:uiPriority="48"/>
-    <w:lsdException w:name="List Table 4" w:uiPriority="49"/>
-    <w:lsdException w:name="List Table 5 Dark" w:uiPriority="50"/>
-    <w:lsdException w:name="List Table 6 Colorful" w:uiPriority="51"/>
-    <w:lsdException w:name="List Table 7 Colorful" w:uiPriority="52"/>
-    <w:lsdException w:name="List Table 1 Light Accent 1" w:uiPriority="46"/>
-    <w:lsdException w:name="List Table 2 Accent 1" w:uiPriority="47"/>
-    <w:lsdException w:name="List Table 3 Accent 1" w:uiPriority="48"/>
-    <w:lsdException w:name="List Table 4 Accent 1" w:uiPriority="49"/>
-    <w:lsdException w:name="List Table 5 Dark Accent 1" w:uiPriority="50"/>
-    <w:lsdException w:name="List Table 6 Colorful Accent 1" w:uiPriority="51"/>
-    <w:lsdException w:name="List Table 7 Colorful Accent 1" w:uiPriority="52"/>
-    <w:lsdException w:name="List Table 1 Light Accent 2" w:uiPriority="46"/>
-    <w:lsdException w:name="List Table 2 Accent 2" w:uiPriority="47"/>
-    <w:lsdException w:name="List Table 3 Accent 2" w:uiPriority="48"/>
-    <w:lsdException w:name="List Table 4 Accent 2" w:uiPriority="49"/>
-    <w:lsdException w:name="List Table 5 Dark Accent 2" w:uiPriority="50"/>
-    <w:lsdException w:name="List Table 6 Colorful Accent 2" w:uiPriority="51"/>
-    <w:lsdException w:name="List Table 7 Colorful Accent 2" w:uiPriority="52"/>
-    <w:lsdException w:name="List Table 1 Light Accent 3" w:uiPriority="46"/>
-    <w:lsdException w:name="List Table 2 Accent 3" w:uiPriority="47"/>
-    <w:lsdException w:name="List Table 3 Accent 3" w:uiPriority="48"/>
-    <w:lsdException w:name="List Table 4 Accent 3" w:uiPriority="49"/>
-    <w:lsdException w:name="List Table 5 Dark Accent 3" w:uiPriority="50"/>
-    <w:lsdException w:name="List Table 6 Colorful Accent 3" w:uiPriority="51"/>
-    <w:lsdException w:name="List Table 7 Colorful Accent 3" w:uiPriority="52"/>
-    <w:lsdException w:name="List Table 1 Light Accent 4" w:uiPriority="46"/>
-    <w:lsdException w:name="List Table 2 Accent 4" w:uiPriority="47"/>
-    <w:lsdException w:name="List Table 3 Accent 4" w:uiPriority="48"/>
-    <w:lsdException w:name="List Table 4 Accent 4" w:uiPriority="49"/>
-    <w:lsdException w:name="List Table 5 Dark Accent 4" w:uiPriority="50"/>
-    <w:lsdException w:name="List Table 6 Colorful Accent 4" w:uiPriority="51"/>
-    <w:lsdException w:name="List Table 7 Colorful Accent 4" w:uiPriority="52"/>
-    <w:lsdException w:name="List Table 1 Light Accent 5" w:uiPriority="46"/>
-    <w:lsdException w:name="List Table 2 Accent 5" w:uiPriority="47"/>
-    <w:lsdException w:name="List Table 3 Accent 5" w:uiPriority="48"/>
-    <w:lsdException w:name="List Table 4 Accent 5" w:uiPriority="49"/>
-    <w:lsdException w:name="List Table 5 Dark Accent 5" w:uiPriority="50"/>
-    <w:lsdException w:name="List Table 6 Colorful Accent 5" w:uiPriority="51"/>
-    <w:lsdException w:name="List Table 7 Colorful Accent 5" w:uiPriority="52"/>
-    <w:lsdException w:name="List Table 1 Light Accent 6" w:uiPriority="46"/>
-    <w:lsdException w:name="List Table 2 Accent 6" w:uiPriority="47"/>
-    <w:lsdException w:name="List Table 3 Accent 6" w:uiPriority="48"/>
-    <w:lsdException w:name="List Table 4 Accent 6" w:uiPriority="49"/>
-    <w:lsdException w:name="List Table 5 Dark Accent 6" w:uiPriority="50"/>
-    <w:lsdException w:name="List Table 6 Colorful Accent 6" w:uiPriority="51"/>
-    <w:lsdException w:name="List Table 7 Colorful Accent 6" w:uiPriority="52"/>
   </w:latentStyles>
   <w:style w:type="paragraph" w:default="1" w:styleId="Normal">
     <w:name w:val="Normal"/>
@@ -2773,11 +3018,11 @@
       <w:lang w:val="en-US"/>
     </w:rPr>
   </w:style>
-  <w:style w:type="paragraph" w:styleId="Heading1">
+  <w:style w:type="paragraph" w:styleId="Rubrik1">
     <w:name w:val="heading 1"/>
     <w:basedOn w:val="Normal"/>
     <w:next w:val="Normal"/>
-    <w:link w:val="Heading1Char"/>
+    <w:link w:val="Rubrik1Char"/>
     <w:uiPriority w:val="9"/>
     <w:qFormat/>
     <w:rsid w:val="00725D50"/>
@@ -2796,11 +3041,11 @@
       <w:szCs w:val="32"/>
     </w:rPr>
   </w:style>
-  <w:style w:type="paragraph" w:styleId="Heading2">
+  <w:style w:type="paragraph" w:styleId="Rubrik2">
     <w:name w:val="heading 2"/>
     <w:basedOn w:val="Normal"/>
     <w:next w:val="Normal"/>
-    <w:link w:val="Heading2Char"/>
+    <w:link w:val="Rubrik2Char"/>
     <w:uiPriority w:val="9"/>
     <w:unhideWhenUsed/>
     <w:qFormat/>
@@ -2820,17 +3065,16 @@
       <w:szCs w:val="26"/>
     </w:rPr>
   </w:style>
-  <w:style w:type="character" w:default="1" w:styleId="DefaultParagraphFont">
+  <w:style w:type="character" w:default="1" w:styleId="Standardstycketypsnitt">
     <w:name w:val="Default Paragraph Font"/>
-    <w:uiPriority w:val="1"/>
     <w:semiHidden/>
     <w:unhideWhenUsed/>
   </w:style>
-  <w:style w:type="table" w:default="1" w:styleId="TableNormal">
+  <w:style w:type="table" w:default="1" w:styleId="Normaltabell">
     <w:name w:val="Normal Table"/>
-    <w:uiPriority w:val="99"/>
     <w:semiHidden/>
     <w:unhideWhenUsed/>
+    <w:qFormat/>
     <w:tblPr>
       <w:tblInd w:w="0" w:type="dxa"/>
       <w:tblCellMar>
@@ -2841,16 +3085,15 @@
       </w:tblCellMar>
     </w:tblPr>
   </w:style>
-  <w:style w:type="numbering" w:default="1" w:styleId="NoList">
+  <w:style w:type="numbering" w:default="1" w:styleId="Ingenlista">
     <w:name w:val="No List"/>
-    <w:uiPriority w:val="99"/>
     <w:semiHidden/>
     <w:unhideWhenUsed/>
   </w:style>
-  <w:style w:type="character" w:customStyle="1" w:styleId="Heading1Char">
-    <w:name w:val="Heading 1 Char"/>
-    <w:basedOn w:val="DefaultParagraphFont"/>
-    <w:link w:val="Heading1"/>
+  <w:style w:type="character" w:customStyle="1" w:styleId="Rubrik1Char">
+    <w:name w:val="Rubrik 1 Char"/>
+    <w:basedOn w:val="Standardstycketypsnitt"/>
+    <w:link w:val="Rubrik1"/>
     <w:uiPriority w:val="9"/>
     <w:rsid w:val="00725D50"/>
     <w:rPr>
@@ -2863,10 +3106,10 @@
       <w:lang w:val="en-US"/>
     </w:rPr>
   </w:style>
-  <w:style w:type="character" w:customStyle="1" w:styleId="Heading2Char">
-    <w:name w:val="Heading 2 Char"/>
-    <w:basedOn w:val="DefaultParagraphFont"/>
-    <w:link w:val="Heading2"/>
+  <w:style w:type="character" w:customStyle="1" w:styleId="Rubrik2Char">
+    <w:name w:val="Rubrik 2 Char"/>
+    <w:basedOn w:val="Standardstycketypsnitt"/>
+    <w:link w:val="Rubrik2"/>
     <w:uiPriority w:val="9"/>
     <w:rsid w:val="00725D50"/>
     <w:rPr>
@@ -2879,9 +3122,9 @@
       <w:lang w:val="en-US"/>
     </w:rPr>
   </w:style>
-  <w:style w:type="paragraph" w:styleId="TOCHeading">
+  <w:style w:type="paragraph" w:styleId="Innehllsfrteckningsrubrik">
     <w:name w:val="TOC Heading"/>
-    <w:basedOn w:val="Heading1"/>
+    <w:basedOn w:val="Rubrik1"/>
     <w:next w:val="Normal"/>
     <w:uiPriority w:val="39"/>
     <w:unhideWhenUsed/>
@@ -2898,7 +3141,7 @@
       <w:lang w:eastAsia="sv-SE"/>
     </w:rPr>
   </w:style>
-  <w:style w:type="paragraph" w:styleId="TOC1">
+  <w:style w:type="paragraph" w:styleId="Innehll1">
     <w:name w:val="toc 1"/>
     <w:basedOn w:val="Normal"/>
     <w:next w:val="Normal"/>
@@ -2917,7 +3160,7 @@
       <w:szCs w:val="22"/>
     </w:rPr>
   </w:style>
-  <w:style w:type="paragraph" w:styleId="TOC2">
+  <w:style w:type="paragraph" w:styleId="Innehll2">
     <w:name w:val="toc 2"/>
     <w:basedOn w:val="Normal"/>
     <w:next w:val="Normal"/>
@@ -2935,7 +3178,7 @@
       <w:szCs w:val="22"/>
     </w:rPr>
   </w:style>
-  <w:style w:type="paragraph" w:styleId="TOC3">
+  <w:style w:type="paragraph" w:styleId="Innehll3">
     <w:name w:val="toc 3"/>
     <w:basedOn w:val="Normal"/>
     <w:next w:val="Normal"/>
@@ -2953,7 +3196,7 @@
       <w:szCs w:val="22"/>
     </w:rPr>
   </w:style>
-  <w:style w:type="paragraph" w:styleId="TOC4">
+  <w:style w:type="paragraph" w:styleId="Innehll4">
     <w:name w:val="toc 4"/>
     <w:basedOn w:val="Normal"/>
     <w:next w:val="Normal"/>
@@ -2970,7 +3213,7 @@
       <w:szCs w:val="18"/>
     </w:rPr>
   </w:style>
-  <w:style w:type="paragraph" w:styleId="TOC5">
+  <w:style w:type="paragraph" w:styleId="Innehll5">
     <w:name w:val="toc 5"/>
     <w:basedOn w:val="Normal"/>
     <w:next w:val="Normal"/>
@@ -2987,7 +3230,7 @@
       <w:szCs w:val="18"/>
     </w:rPr>
   </w:style>
-  <w:style w:type="paragraph" w:styleId="TOC6">
+  <w:style w:type="paragraph" w:styleId="Innehll6">
     <w:name w:val="toc 6"/>
     <w:basedOn w:val="Normal"/>
     <w:next w:val="Normal"/>
@@ -3004,7 +3247,7 @@
       <w:szCs w:val="18"/>
     </w:rPr>
   </w:style>
-  <w:style w:type="paragraph" w:styleId="TOC7">
+  <w:style w:type="paragraph" w:styleId="Innehll7">
     <w:name w:val="toc 7"/>
     <w:basedOn w:val="Normal"/>
     <w:next w:val="Normal"/>
@@ -3021,7 +3264,7 @@
       <w:szCs w:val="18"/>
     </w:rPr>
   </w:style>
-  <w:style w:type="paragraph" w:styleId="TOC8">
+  <w:style w:type="paragraph" w:styleId="Innehll8">
     <w:name w:val="toc 8"/>
     <w:basedOn w:val="Normal"/>
     <w:next w:val="Normal"/>
@@ -3038,7 +3281,7 @@
       <w:szCs w:val="18"/>
     </w:rPr>
   </w:style>
-  <w:style w:type="paragraph" w:styleId="TOC9">
+  <w:style w:type="paragraph" w:styleId="Innehll9">
     <w:name w:val="toc 9"/>
     <w:basedOn w:val="Normal"/>
     <w:next w:val="Normal"/>
@@ -3055,10 +3298,10 @@
       <w:szCs w:val="18"/>
     </w:rPr>
   </w:style>
-  <w:style w:type="paragraph" w:styleId="Header">
+  <w:style w:type="paragraph" w:styleId="Sidhuvud">
     <w:name w:val="header"/>
     <w:basedOn w:val="Normal"/>
-    <w:link w:val="HeaderChar"/>
+    <w:link w:val="SidhuvudChar"/>
     <w:uiPriority w:val="99"/>
     <w:semiHidden/>
     <w:unhideWhenUsed/>
@@ -3070,10 +3313,10 @@
       </w:tabs>
     </w:pPr>
   </w:style>
-  <w:style w:type="character" w:customStyle="1" w:styleId="HeaderChar">
-    <w:name w:val="Header Char"/>
-    <w:basedOn w:val="DefaultParagraphFont"/>
-    <w:link w:val="Header"/>
+  <w:style w:type="character" w:customStyle="1" w:styleId="SidhuvudChar">
+    <w:name w:val="Sidhuvud Char"/>
+    <w:basedOn w:val="Standardstycketypsnitt"/>
+    <w:link w:val="Sidhuvud"/>
     <w:uiPriority w:val="99"/>
     <w:semiHidden/>
     <w:rsid w:val="00725D50"/>
@@ -3081,10 +3324,10 @@
       <w:lang w:val="en-US"/>
     </w:rPr>
   </w:style>
-  <w:style w:type="paragraph" w:styleId="Footer">
+  <w:style w:type="paragraph" w:styleId="Sidfot">
     <w:name w:val="footer"/>
     <w:basedOn w:val="Normal"/>
-    <w:link w:val="FooterChar"/>
+    <w:link w:val="SidfotChar"/>
     <w:uiPriority w:val="99"/>
     <w:semiHidden/>
     <w:unhideWhenUsed/>
@@ -3096,10 +3339,10 @@
       </w:tabs>
     </w:pPr>
   </w:style>
-  <w:style w:type="character" w:customStyle="1" w:styleId="FooterChar">
-    <w:name w:val="Footer Char"/>
-    <w:basedOn w:val="DefaultParagraphFont"/>
-    <w:link w:val="Footer"/>
+  <w:style w:type="character" w:customStyle="1" w:styleId="SidfotChar">
+    <w:name w:val="Sidfot Char"/>
+    <w:basedOn w:val="Standardstycketypsnitt"/>
+    <w:link w:val="Sidfot"/>
     <w:uiPriority w:val="99"/>
     <w:semiHidden/>
     <w:rsid w:val="00725D50"/>
@@ -3107,15 +3350,15 @@
       <w:lang w:val="en-US"/>
     </w:rPr>
   </w:style>
-  <w:style w:type="character" w:styleId="PageNumber">
+  <w:style w:type="character" w:styleId="Sidnummer">
     <w:name w:val="page number"/>
-    <w:basedOn w:val="DefaultParagraphFont"/>
+    <w:basedOn w:val="Standardstycketypsnitt"/>
     <w:uiPriority w:val="99"/>
     <w:semiHidden/>
     <w:unhideWhenUsed/>
     <w:rsid w:val="00725D50"/>
   </w:style>
-  <w:style w:type="paragraph" w:styleId="ListParagraph">
+  <w:style w:type="paragraph" w:styleId="Liststycke">
     <w:name w:val="List Paragraph"/>
     <w:basedOn w:val="Normal"/>
     <w:rsid w:val="008266CB"/>
@@ -3450,7 +3693,7 @@
 </file>
 
 <file path=customXml/itemProps1.xml><?xml version="1.0" encoding="utf-8"?>
-<ds:datastoreItem xmlns:ds="http://schemas.openxmlformats.org/officeDocument/2006/customXml" ds:itemID="{E0EB31CD-96A6-4D7B-8038-92860685C784}">
+<ds:datastoreItem xmlns:ds="http://schemas.openxmlformats.org/officeDocument/2006/customXml" ds:itemID="{270B23BF-1885-584B-B928-7B6BEFA9AFD0}">
   <ds:schemaRefs>
     <ds:schemaRef ds:uri="http://schemas.openxmlformats.org/officeDocument/2006/bibliography"/>
   </ds:schemaRefs>

</xml_diff>